<commit_message>
exception handling unit tests
</commit_message>
<xml_diff>
--- a/Chapter 8/BPB0067_Chapter 8.docx
+++ b/Chapter 8/BPB0067_Chapter 8.docx
@@ -4820,8 +4820,2410 @@
         </w:rPr>
         <w:t>can ensure that any change to method implementation hasn’t broken any of the existing behavior.</w:t>
       </w:r>
+    </w:p>
+    <w:p>
+      <w:pPr>
+        <w:rPr>
+          <w:rFonts w:ascii="Palatino Linotype" w:hAnsi="Palatino Linotype" w:cs="Arial"/>
+          <w:color w:val="000000"/>
+        </w:rPr>
+      </w:pPr>
+      <w:r>
+        <w:rPr>
+          <w:rFonts w:ascii="Palatino Linotype" w:hAnsi="Palatino Linotype" w:cs="Arial"/>
+          <w:color w:val="000000"/>
+        </w:rPr>
+        <w:t>S</w:t>
+      </w:r>
+      <w:r>
+        <w:rPr>
+          <w:rFonts w:ascii="Palatino Linotype" w:hAnsi="Palatino Linotype" w:cs="Arial"/>
+          <w:color w:val="000000"/>
+        </w:rPr>
+        <w:t>ince</w:t>
+      </w:r>
+      <w:r>
+        <w:rPr>
+          <w:rFonts w:ascii="Palatino Linotype" w:hAnsi="Palatino Linotype" w:cs="Arial"/>
+          <w:color w:val="000000"/>
+        </w:rPr>
+        <w:t xml:space="preserve"> XUnit support await we can write unit tests what can await with ease, however if we end up using a testing framework that doesn’t support await in unit tests then we need to follow the technique of calling asynchronous method from synchronous method</w:t>
+      </w:r>
+      <w:r>
+        <w:rPr>
+          <w:rFonts w:ascii="Palatino Linotype" w:hAnsi="Palatino Linotype" w:cs="Arial"/>
+          <w:color w:val="000000"/>
+        </w:rPr>
+        <w:t xml:space="preserve"> i.e. by using </w:t>
+      </w:r>
+      <w:r>
+        <w:rPr>
+          <w:rFonts w:ascii="Palatino Linotype" w:hAnsi="Palatino Linotype" w:cs="Arial"/>
+          <w:color w:val="000000"/>
+        </w:rPr>
+        <w:lastRenderedPageBreak/>
+        <w:t>GetAwaiter().GetResult() . So, let us add another test that synchronously calls DivideAsync method as shown below</w:t>
+      </w:r>
+    </w:p>
+    <w:p>
+      <w:pPr>
+        <w:autoSpaceDE w:val="0"/>
+        <w:autoSpaceDN w:val="0"/>
+        <w:adjustRightInd w:val="0"/>
+        <w:spacing w:after="0" w:line="240" w:lineRule="auto"/>
+        <w:rPr>
+          <w:rFonts w:ascii="Consolas" w:hAnsi="Consolas" w:cs="Consolas"/>
+          <w:color w:val="000000"/>
+          <w:sz w:val="19"/>
+          <w:szCs w:val="19"/>
+        </w:rPr>
+      </w:pPr>
+    </w:p>
+    <w:p>
+      <w:pPr>
+        <w:autoSpaceDE w:val="0"/>
+        <w:autoSpaceDN w:val="0"/>
+        <w:adjustRightInd w:val="0"/>
+        <w:spacing w:after="0" w:line="240" w:lineRule="auto"/>
+        <w:rPr>
+          <w:rFonts w:cstheme="minorHAnsi"/>
+          <w:noProof/>
+          <w:color w:val="000000"/>
+          <w:sz w:val="20"/>
+          <w:szCs w:val="20"/>
+        </w:rPr>
+      </w:pPr>
+      <w:r>
+        <w:rPr>
+          <w:rFonts w:cstheme="minorHAnsi"/>
+          <w:noProof/>
+          <w:color w:val="000000"/>
+          <w:sz w:val="20"/>
+          <w:szCs w:val="20"/>
+        </w:rPr>
+        <w:t xml:space="preserve">        [Fact]</w:t>
+      </w:r>
+    </w:p>
+    <w:p>
+      <w:pPr>
+        <w:autoSpaceDE w:val="0"/>
+        <w:autoSpaceDN w:val="0"/>
+        <w:adjustRightInd w:val="0"/>
+        <w:spacing w:after="0" w:line="240" w:lineRule="auto"/>
+        <w:rPr>
+          <w:rFonts w:cstheme="minorHAnsi"/>
+          <w:noProof/>
+          <w:color w:val="000000"/>
+          <w:sz w:val="20"/>
+          <w:szCs w:val="20"/>
+        </w:rPr>
+      </w:pPr>
+      <w:r>
+        <w:rPr>
+          <w:rFonts w:cstheme="minorHAnsi"/>
+          <w:noProof/>
+          <w:color w:val="000000"/>
+          <w:sz w:val="20"/>
+          <w:szCs w:val="20"/>
+        </w:rPr>
+        <w:t xml:space="preserve">        </w:t>
+      </w:r>
+      <w:r>
+        <w:rPr>
+          <w:rFonts w:cstheme="minorHAnsi"/>
+          <w:noProof/>
+          <w:color w:val="0000FF"/>
+          <w:sz w:val="20"/>
+          <w:szCs w:val="20"/>
+        </w:rPr>
+        <w:t>public</w:t>
+      </w:r>
+      <w:r>
+        <w:rPr>
+          <w:rFonts w:cstheme="minorHAnsi"/>
+          <w:noProof/>
+          <w:color w:val="000000"/>
+          <w:sz w:val="20"/>
+          <w:szCs w:val="20"/>
+        </w:rPr>
+        <w:t xml:space="preserve"> </w:t>
+      </w:r>
+      <w:r>
+        <w:rPr>
+          <w:rFonts w:cstheme="minorHAnsi"/>
+          <w:noProof/>
+          <w:color w:val="0000FF"/>
+          <w:sz w:val="20"/>
+          <w:szCs w:val="20"/>
+        </w:rPr>
+        <w:t>void</w:t>
+      </w:r>
+      <w:r>
+        <w:rPr>
+          <w:rFonts w:cstheme="minorHAnsi"/>
+          <w:noProof/>
+          <w:color w:val="000000"/>
+          <w:sz w:val="20"/>
+          <w:szCs w:val="20"/>
+        </w:rPr>
+        <w:t xml:space="preserve"> TestDivideAsyncUsingResult()</w:t>
+      </w:r>
+    </w:p>
+    <w:p>
+      <w:pPr>
+        <w:autoSpaceDE w:val="0"/>
+        <w:autoSpaceDN w:val="0"/>
+        <w:adjustRightInd w:val="0"/>
+        <w:spacing w:after="0" w:line="240" w:lineRule="auto"/>
+        <w:rPr>
+          <w:rFonts w:cstheme="minorHAnsi"/>
+          <w:noProof/>
+          <w:color w:val="000000"/>
+          <w:sz w:val="20"/>
+          <w:szCs w:val="20"/>
+        </w:rPr>
+      </w:pPr>
+      <w:r>
+        <w:rPr>
+          <w:rFonts w:cstheme="minorHAnsi"/>
+          <w:noProof/>
+          <w:color w:val="000000"/>
+          <w:sz w:val="20"/>
+          <w:szCs w:val="20"/>
+        </w:rPr>
+        <w:t xml:space="preserve">        {</w:t>
+      </w:r>
+    </w:p>
+    <w:p>
+      <w:pPr>
+        <w:autoSpaceDE w:val="0"/>
+        <w:autoSpaceDN w:val="0"/>
+        <w:adjustRightInd w:val="0"/>
+        <w:spacing w:after="0" w:line="240" w:lineRule="auto"/>
+        <w:rPr>
+          <w:rFonts w:cstheme="minorHAnsi"/>
+          <w:noProof/>
+          <w:color w:val="000000"/>
+          <w:sz w:val="20"/>
+          <w:szCs w:val="20"/>
+        </w:rPr>
+      </w:pPr>
+      <w:r>
+        <w:rPr>
+          <w:rFonts w:cstheme="minorHAnsi"/>
+          <w:noProof/>
+          <w:color w:val="000000"/>
+          <w:sz w:val="20"/>
+          <w:szCs w:val="20"/>
+        </w:rPr>
+        <w:t xml:space="preserve">            </w:t>
+      </w:r>
+      <w:r>
+        <w:rPr>
+          <w:rFonts w:cstheme="minorHAnsi"/>
+          <w:noProof/>
+          <w:color w:val="0000FF"/>
+          <w:sz w:val="20"/>
+          <w:szCs w:val="20"/>
+        </w:rPr>
+        <w:t>var</w:t>
+      </w:r>
+      <w:r>
+        <w:rPr>
+          <w:rFonts w:cstheme="minorHAnsi"/>
+          <w:noProof/>
+          <w:color w:val="000000"/>
+          <w:sz w:val="20"/>
+          <w:szCs w:val="20"/>
+        </w:rPr>
+        <w:t xml:space="preserve"> mathClass = </w:t>
+      </w:r>
+      <w:r>
+        <w:rPr>
+          <w:rFonts w:cstheme="minorHAnsi"/>
+          <w:noProof/>
+          <w:color w:val="0000FF"/>
+          <w:sz w:val="20"/>
+          <w:szCs w:val="20"/>
+        </w:rPr>
+        <w:t>new</w:t>
+      </w:r>
+      <w:r>
+        <w:rPr>
+          <w:rFonts w:cstheme="minorHAnsi"/>
+          <w:noProof/>
+          <w:color w:val="000000"/>
+          <w:sz w:val="20"/>
+          <w:szCs w:val="20"/>
+        </w:rPr>
+        <w:t xml:space="preserve"> MathClass();</w:t>
+      </w:r>
+    </w:p>
+    <w:p>
+      <w:pPr>
+        <w:autoSpaceDE w:val="0"/>
+        <w:autoSpaceDN w:val="0"/>
+        <w:adjustRightInd w:val="0"/>
+        <w:spacing w:after="0" w:line="240" w:lineRule="auto"/>
+        <w:rPr>
+          <w:rFonts w:cstheme="minorHAnsi"/>
+          <w:noProof/>
+          <w:color w:val="000000"/>
+          <w:sz w:val="20"/>
+          <w:szCs w:val="20"/>
+        </w:rPr>
+      </w:pPr>
+      <w:r>
+        <w:rPr>
+          <w:rFonts w:cstheme="minorHAnsi"/>
+          <w:noProof/>
+          <w:color w:val="000000"/>
+          <w:sz w:val="20"/>
+          <w:szCs w:val="20"/>
+        </w:rPr>
+        <w:t xml:space="preserve">            </w:t>
+      </w:r>
+      <w:r>
+        <w:rPr>
+          <w:rFonts w:cstheme="minorHAnsi"/>
+          <w:noProof/>
+          <w:color w:val="0000FF"/>
+          <w:sz w:val="20"/>
+          <w:szCs w:val="20"/>
+        </w:rPr>
+        <w:t>var</w:t>
+      </w:r>
+      <w:r>
+        <w:rPr>
+          <w:rFonts w:cstheme="minorHAnsi"/>
+          <w:noProof/>
+          <w:color w:val="000000"/>
+          <w:sz w:val="20"/>
+          <w:szCs w:val="20"/>
+        </w:rPr>
+        <w:t xml:space="preserve"> result = mathClass.DivideAsync(6, 2).GetAwaiter().GetResult();</w:t>
+      </w:r>
+    </w:p>
+    <w:p>
+      <w:pPr>
+        <w:autoSpaceDE w:val="0"/>
+        <w:autoSpaceDN w:val="0"/>
+        <w:adjustRightInd w:val="0"/>
+        <w:spacing w:after="0" w:line="240" w:lineRule="auto"/>
+        <w:rPr>
+          <w:rFonts w:cstheme="minorHAnsi"/>
+          <w:noProof/>
+          <w:color w:val="000000"/>
+          <w:sz w:val="20"/>
+          <w:szCs w:val="20"/>
+        </w:rPr>
+      </w:pPr>
+      <w:r>
+        <w:rPr>
+          <w:rFonts w:cstheme="minorHAnsi"/>
+          <w:noProof/>
+          <w:color w:val="000000"/>
+          <w:sz w:val="20"/>
+          <w:szCs w:val="20"/>
+        </w:rPr>
+        <w:t xml:space="preserve">            Assert.Equal(3, result);</w:t>
+      </w:r>
+    </w:p>
+    <w:p>
+      <w:pPr>
+        <w:rPr>
+          <w:rFonts w:cstheme="minorHAnsi"/>
+          <w:noProof/>
+          <w:color w:val="000000"/>
+          <w:sz w:val="20"/>
+          <w:szCs w:val="20"/>
+        </w:rPr>
+      </w:pPr>
+      <w:r>
+        <w:rPr>
+          <w:rFonts w:cstheme="minorHAnsi"/>
+          <w:noProof/>
+          <w:color w:val="000000"/>
+          <w:sz w:val="20"/>
+          <w:szCs w:val="20"/>
+        </w:rPr>
+        <w:t xml:space="preserve">        }</w:t>
+      </w:r>
+    </w:p>
+    <w:p>
+      <w:pPr>
+        <w:rPr>
+          <w:rFonts w:ascii="Palatino Linotype" w:hAnsi="Palatino Linotype" w:cstheme="minorHAnsi"/>
+          <w:noProof/>
+          <w:color w:val="000000"/>
+        </w:rPr>
+      </w:pPr>
+      <w:r>
+        <w:rPr>
+          <w:rFonts w:ascii="Palatino Linotype" w:hAnsi="Palatino Linotype" w:cstheme="minorHAnsi"/>
+          <w:noProof/>
+          <w:color w:val="000000"/>
+        </w:rPr>
+        <w:t>Once we run this test it will pass, however this way is not at all recommended</w:t>
+      </w:r>
+      <w:r>
+        <w:rPr>
+          <w:rFonts w:ascii="Palatino Linotype" w:hAnsi="Palatino Linotype" w:cstheme="minorHAnsi"/>
+          <w:noProof/>
+          <w:color w:val="000000"/>
+        </w:rPr>
+        <w:t xml:space="preserve"> as this will possibly cause deadlock if we are mocking library code. So to be on the safer side we should use ConfigureAwait(false) i.e. return statement in our DivideAsync method should be changed to </w:t>
+      </w:r>
+    </w:p>
+    <w:p>
+      <w:pPr>
+        <w:rPr>
+          <w:rFonts w:cstheme="minorHAnsi"/>
+          <w:noProof/>
+          <w:color w:val="000000"/>
+          <w:sz w:val="20"/>
+          <w:szCs w:val="20"/>
+        </w:rPr>
+      </w:pPr>
+      <w:r>
+        <w:rPr>
+          <w:rFonts w:cstheme="minorHAnsi"/>
+          <w:noProof/>
+          <w:color w:val="0000FF"/>
+          <w:sz w:val="20"/>
+          <w:szCs w:val="20"/>
+        </w:rPr>
+        <w:t>return</w:t>
+      </w:r>
+      <w:r>
+        <w:rPr>
+          <w:rFonts w:cstheme="minorHAnsi"/>
+          <w:noProof/>
+          <w:color w:val="000000"/>
+          <w:sz w:val="20"/>
+          <w:szCs w:val="20"/>
+        </w:rPr>
+        <w:t xml:space="preserve"> </w:t>
+      </w:r>
+      <w:r>
+        <w:rPr>
+          <w:rFonts w:cstheme="minorHAnsi"/>
+          <w:noProof/>
+          <w:color w:val="0000FF"/>
+          <w:sz w:val="20"/>
+          <w:szCs w:val="20"/>
+        </w:rPr>
+        <w:t>await</w:t>
+      </w:r>
+      <w:r>
+        <w:rPr>
+          <w:rFonts w:cstheme="minorHAnsi"/>
+          <w:noProof/>
+          <w:color w:val="000000"/>
+          <w:sz w:val="20"/>
+          <w:szCs w:val="20"/>
+        </w:rPr>
+        <w:t xml:space="preserve"> t.ConfigureAwait(</w:t>
+      </w:r>
+      <w:r>
+        <w:rPr>
+          <w:rFonts w:cstheme="minorHAnsi"/>
+          <w:noProof/>
+          <w:color w:val="0000FF"/>
+          <w:sz w:val="20"/>
+          <w:szCs w:val="20"/>
+        </w:rPr>
+        <w:t>false</w:t>
+      </w:r>
+      <w:r>
+        <w:rPr>
+          <w:rFonts w:cstheme="minorHAnsi"/>
+          <w:noProof/>
+          <w:color w:val="000000"/>
+          <w:sz w:val="20"/>
+          <w:szCs w:val="20"/>
+        </w:rPr>
+        <w:t>);</w:t>
+      </w:r>
+    </w:p>
+    <w:p>
+      <w:pPr>
+        <w:rPr>
+          <w:rFonts w:ascii="Palatino Linotype" w:hAnsi="Palatino Linotype" w:cstheme="minorHAnsi"/>
+          <w:noProof/>
+          <w:color w:val="000000"/>
+        </w:rPr>
+      </w:pPr>
+      <w:r>
+        <w:rPr>
+          <w:rFonts w:ascii="Palatino Linotype" w:hAnsi="Palatino Linotype" w:cstheme="minorHAnsi"/>
+          <w:noProof/>
+          <w:color w:val="000000"/>
+        </w:rPr>
+        <w:t>This will ensure that any consumer of</w:t>
+      </w:r>
+      <w:r>
+        <w:rPr>
+          <w:rFonts w:ascii="Palatino Linotype" w:hAnsi="Palatino Linotype" w:cstheme="minorHAnsi"/>
+          <w:noProof/>
+          <w:color w:val="000000"/>
+        </w:rPr>
+        <w:t xml:space="preserve"> our</w:t>
+      </w:r>
+      <w:r>
+        <w:rPr>
+          <w:rFonts w:ascii="Palatino Linotype" w:hAnsi="Palatino Linotype" w:cstheme="minorHAnsi"/>
+          <w:noProof/>
+          <w:color w:val="000000"/>
+        </w:rPr>
+        <w:t xml:space="preserve"> library do not complain of deadlock while consuming </w:t>
+      </w:r>
+      <w:r>
+        <w:rPr>
+          <w:rFonts w:ascii="Palatino Linotype" w:hAnsi="Palatino Linotype" w:cstheme="minorHAnsi"/>
+          <w:noProof/>
+          <w:color w:val="000000"/>
+        </w:rPr>
+        <w:t>it</w:t>
+      </w:r>
+      <w:r>
+        <w:rPr>
+          <w:rFonts w:ascii="Palatino Linotype" w:hAnsi="Palatino Linotype" w:cstheme="minorHAnsi"/>
+          <w:noProof/>
+          <w:color w:val="000000"/>
+        </w:rPr>
+        <w:t>.</w:t>
+      </w:r>
+    </w:p>
+    <w:p>
+      <w:pPr>
+        <w:rPr>
+          <w:rFonts w:ascii="Palatino Linotype" w:hAnsi="Palatino Linotype" w:cs="Arial"/>
+          <w:b/>
+          <w:bCs/>
+          <w:color w:val="000000"/>
+          <w:sz w:val="28"/>
+          <w:szCs w:val="28"/>
+        </w:rPr>
+      </w:pPr>
+      <w:r>
+        <w:rPr>
+          <w:rFonts w:ascii="Palatino Linotype" w:hAnsi="Palatino Linotype" w:cs="Arial"/>
+          <w:b/>
+          <w:bCs/>
+          <w:color w:val="000000"/>
+          <w:sz w:val="28"/>
+          <w:szCs w:val="28"/>
+        </w:rPr>
+        <w:t>U</w:t>
+      </w:r>
+      <w:r>
+        <w:rPr>
+          <w:rFonts w:ascii="Palatino Linotype" w:hAnsi="Palatino Linotype" w:cs="Arial"/>
+          <w:b/>
+          <w:bCs/>
+          <w:color w:val="000000"/>
+          <w:sz w:val="28"/>
+          <w:szCs w:val="28"/>
+        </w:rPr>
+        <w:t>nit test</w:t>
+      </w:r>
+      <w:r>
+        <w:rPr>
+          <w:rFonts w:ascii="Palatino Linotype" w:hAnsi="Palatino Linotype" w:cs="Arial"/>
+          <w:b/>
+          <w:bCs/>
+          <w:color w:val="000000"/>
+          <w:sz w:val="28"/>
+          <w:szCs w:val="28"/>
+        </w:rPr>
+        <w:t xml:space="preserve"> exceptions in</w:t>
+      </w:r>
+      <w:r>
+        <w:rPr>
+          <w:rFonts w:ascii="Palatino Linotype" w:hAnsi="Palatino Linotype" w:cs="Arial"/>
+          <w:b/>
+          <w:bCs/>
+          <w:color w:val="000000"/>
+          <w:sz w:val="28"/>
+          <w:szCs w:val="28"/>
+        </w:rPr>
+        <w:t xml:space="preserve"> </w:t>
+      </w:r>
+      <w:r>
+        <w:rPr>
+          <w:rFonts w:ascii="Palatino Linotype" w:hAnsi="Palatino Linotype" w:cs="Arial"/>
+          <w:b/>
+          <w:bCs/>
+          <w:color w:val="000000"/>
+          <w:sz w:val="28"/>
+          <w:szCs w:val="28"/>
+        </w:rPr>
+        <w:t xml:space="preserve">async methods </w:t>
+      </w:r>
+    </w:p>
+    <w:p>
+      <w:pPr>
+        <w:rPr>
+          <w:rFonts w:ascii="Palatino Linotype" w:hAnsi="Palatino Linotype" w:cs="Arial"/>
+          <w:color w:val="000000"/>
+        </w:rPr>
+      </w:pPr>
+      <w:r>
+        <w:rPr>
+          <w:rFonts w:ascii="Palatino Linotype" w:hAnsi="Palatino Linotype" w:cs="Arial"/>
+          <w:color w:val="000000"/>
+        </w:rPr>
+        <w:t xml:space="preserve">It is </w:t>
+      </w:r>
+      <w:r>
+        <w:rPr>
+          <w:rFonts w:ascii="Palatino Linotype" w:hAnsi="Palatino Linotype" w:cs="Arial"/>
+          <w:color w:val="000000"/>
+        </w:rPr>
+        <w:t xml:space="preserve">a good practice that whenever we write unit </w:t>
+      </w:r>
+      <w:r>
+        <w:rPr>
+          <w:rFonts w:ascii="Palatino Linotype" w:hAnsi="Palatino Linotype" w:cs="Arial"/>
+          <w:color w:val="000000"/>
+        </w:rPr>
+        <w:t>tests,</w:t>
+      </w:r>
+      <w:r>
+        <w:rPr>
+          <w:rFonts w:ascii="Palatino Linotype" w:hAnsi="Palatino Linotype" w:cs="Arial"/>
+          <w:color w:val="000000"/>
+        </w:rPr>
+        <w:t xml:space="preserve"> </w:t>
+      </w:r>
+      <w:r>
+        <w:rPr>
+          <w:rFonts w:ascii="Palatino Linotype" w:hAnsi="Palatino Linotype" w:cs="Arial"/>
+          <w:color w:val="000000"/>
+        </w:rPr>
+        <w:t xml:space="preserve">they </w:t>
+      </w:r>
+      <w:r>
+        <w:rPr>
+          <w:rFonts w:ascii="Palatino Linotype" w:hAnsi="Palatino Linotype" w:cs="Arial"/>
+          <w:color w:val="000000"/>
+        </w:rPr>
+        <w:t>should be</w:t>
+      </w:r>
+      <w:r>
+        <w:rPr>
+          <w:rFonts w:ascii="Palatino Linotype" w:hAnsi="Palatino Linotype" w:cs="Arial"/>
+          <w:color w:val="000000"/>
+        </w:rPr>
+        <w:t xml:space="preserve"> written for both positive and negative scenario, specially exception cases. Obviously when a </w:t>
+      </w:r>
+      <w:r>
+        <w:rPr>
+          <w:rFonts w:ascii="Palatino Linotype" w:hAnsi="Palatino Linotype" w:cs="Arial"/>
+          <w:color w:val="000000"/>
+        </w:rPr>
+        <w:t xml:space="preserve">handled </w:t>
+      </w:r>
+      <w:r>
+        <w:rPr>
+          <w:rFonts w:ascii="Palatino Linotype" w:hAnsi="Palatino Linotype" w:cs="Arial"/>
+          <w:color w:val="000000"/>
+        </w:rPr>
+        <w:t>exception</w:t>
+      </w:r>
+      <w:r>
+        <w:rPr>
+          <w:rFonts w:ascii="Palatino Linotype" w:hAnsi="Palatino Linotype" w:cs="Arial"/>
+          <w:color w:val="000000"/>
+        </w:rPr>
+        <w:t xml:space="preserve"> occurs in application</w:t>
+      </w:r>
+      <w:r>
+        <w:rPr>
+          <w:rFonts w:ascii="Palatino Linotype" w:hAnsi="Palatino Linotype" w:cs="Arial"/>
+          <w:color w:val="000000"/>
+        </w:rPr>
+        <w:t xml:space="preserve"> our unit test should have the capability to assert against exception</w:t>
+      </w:r>
+      <w:r>
+        <w:rPr>
+          <w:rFonts w:ascii="Palatino Linotype" w:hAnsi="Palatino Linotype" w:cs="Arial"/>
+          <w:color w:val="000000"/>
+        </w:rPr>
+        <w:t>.</w:t>
+      </w:r>
+    </w:p>
+    <w:p>
+      <w:pPr>
+        <w:rPr>
+          <w:rFonts w:ascii="Palatino Linotype" w:hAnsi="Palatino Linotype" w:cs="Arial"/>
+          <w:color w:val="000000"/>
+        </w:rPr>
+      </w:pPr>
+      <w:r>
+        <w:rPr>
+          <w:rFonts w:ascii="Palatino Linotype" w:hAnsi="Palatino Linotype" w:cs="Arial"/>
+          <w:color w:val="000000"/>
+        </w:rPr>
+        <w:t xml:space="preserve">XUnit gives various overloads of Throw method along with asynchronous version to assert against any exception. Going back to our divide example since we already handled divide by zero exception, let us write a unit test for this scenario. In this unit test </w:t>
+      </w:r>
+      <w:r>
+        <w:rPr>
+          <w:rFonts w:ascii="Palatino Linotype" w:hAnsi="Palatino Linotype" w:cs="Arial"/>
+          <w:color w:val="000000"/>
+        </w:rPr>
+        <w:t xml:space="preserve">we </w:t>
+      </w:r>
+      <w:r>
+        <w:rPr>
+          <w:rFonts w:ascii="Palatino Linotype" w:hAnsi="Palatino Linotype" w:cs="Arial"/>
+          <w:color w:val="000000"/>
+        </w:rPr>
+        <w:t xml:space="preserve">will pass denominator as 0 and expected output would be an </w:t>
+      </w:r>
+      <w:r>
+        <w:rPr>
+          <w:rFonts w:ascii="Palatino Linotype" w:hAnsi="Palatino Linotype" w:cs="Arial"/>
+          <w:color w:val="000000"/>
+        </w:rPr>
+        <w:t xml:space="preserve">divide by zero </w:t>
+      </w:r>
+      <w:r>
+        <w:rPr>
+          <w:rFonts w:ascii="Palatino Linotype" w:hAnsi="Palatino Linotype" w:cs="Arial"/>
+          <w:color w:val="000000"/>
+        </w:rPr>
+        <w:t>exception, so our unit test will look like below</w:t>
+      </w:r>
+    </w:p>
+    <w:p>
+      <w:pPr>
+        <w:autoSpaceDE w:val="0"/>
+        <w:autoSpaceDN w:val="0"/>
+        <w:adjustRightInd w:val="0"/>
+        <w:spacing w:after="0" w:line="240" w:lineRule="auto"/>
+        <w:rPr>
+          <w:rFonts w:cstheme="minorHAnsi"/>
+          <w:noProof/>
+          <w:color w:val="000000"/>
+          <w:sz w:val="20"/>
+          <w:szCs w:val="20"/>
+        </w:rPr>
+      </w:pPr>
+      <w:r>
+        <w:rPr>
+          <w:rFonts w:cstheme="minorHAnsi"/>
+          <w:noProof/>
+          <w:color w:val="000000"/>
+          <w:sz w:val="20"/>
+          <w:szCs w:val="20"/>
+        </w:rPr>
+        <w:t xml:space="preserve">        [Fact]</w:t>
+      </w:r>
+    </w:p>
+    <w:p>
+      <w:pPr>
+        <w:autoSpaceDE w:val="0"/>
+        <w:autoSpaceDN w:val="0"/>
+        <w:adjustRightInd w:val="0"/>
+        <w:spacing w:after="0" w:line="240" w:lineRule="auto"/>
+        <w:rPr>
+          <w:rFonts w:cstheme="minorHAnsi"/>
+          <w:noProof/>
+          <w:color w:val="000000"/>
+          <w:sz w:val="20"/>
+          <w:szCs w:val="20"/>
+        </w:rPr>
+      </w:pPr>
+      <w:r>
+        <w:rPr>
+          <w:rFonts w:cstheme="minorHAnsi"/>
+          <w:noProof/>
+          <w:color w:val="000000"/>
+          <w:sz w:val="20"/>
+          <w:szCs w:val="20"/>
+        </w:rPr>
+        <w:t xml:space="preserve">        </w:t>
+      </w:r>
+      <w:r>
+        <w:rPr>
+          <w:rFonts w:cstheme="minorHAnsi"/>
+          <w:noProof/>
+          <w:color w:val="0000FF"/>
+          <w:sz w:val="20"/>
+          <w:szCs w:val="20"/>
+        </w:rPr>
+        <w:t>public</w:t>
+      </w:r>
+      <w:r>
+        <w:rPr>
+          <w:rFonts w:cstheme="minorHAnsi"/>
+          <w:noProof/>
+          <w:color w:val="000000"/>
+          <w:sz w:val="20"/>
+          <w:szCs w:val="20"/>
+        </w:rPr>
+        <w:t xml:space="preserve"> </w:t>
+      </w:r>
+      <w:r>
+        <w:rPr>
+          <w:rFonts w:cstheme="minorHAnsi"/>
+          <w:noProof/>
+          <w:color w:val="0000FF"/>
+          <w:sz w:val="20"/>
+          <w:szCs w:val="20"/>
+        </w:rPr>
+        <w:t>async</w:t>
+      </w:r>
+      <w:r>
+        <w:rPr>
+          <w:rFonts w:cstheme="minorHAnsi"/>
+          <w:noProof/>
+          <w:color w:val="000000"/>
+          <w:sz w:val="20"/>
+          <w:szCs w:val="20"/>
+        </w:rPr>
+        <w:t xml:space="preserve"> Task TestDivideByZeroException()</w:t>
+      </w:r>
+    </w:p>
+    <w:p>
+      <w:pPr>
+        <w:autoSpaceDE w:val="0"/>
+        <w:autoSpaceDN w:val="0"/>
+        <w:adjustRightInd w:val="0"/>
+        <w:spacing w:after="0" w:line="240" w:lineRule="auto"/>
+        <w:rPr>
+          <w:rFonts w:cstheme="minorHAnsi"/>
+          <w:noProof/>
+          <w:color w:val="000000"/>
+          <w:sz w:val="20"/>
+          <w:szCs w:val="20"/>
+        </w:rPr>
+      </w:pPr>
+      <w:r>
+        <w:rPr>
+          <w:rFonts w:cstheme="minorHAnsi"/>
+          <w:noProof/>
+          <w:color w:val="000000"/>
+          <w:sz w:val="20"/>
+          <w:szCs w:val="20"/>
+        </w:rPr>
+        <w:t xml:space="preserve">        {</w:t>
+      </w:r>
+    </w:p>
+    <w:p>
+      <w:pPr>
+        <w:autoSpaceDE w:val="0"/>
+        <w:autoSpaceDN w:val="0"/>
+        <w:adjustRightInd w:val="0"/>
+        <w:spacing w:after="0" w:line="240" w:lineRule="auto"/>
+        <w:rPr>
+          <w:rFonts w:cstheme="minorHAnsi"/>
+          <w:noProof/>
+          <w:color w:val="000000"/>
+          <w:sz w:val="20"/>
+          <w:szCs w:val="20"/>
+        </w:rPr>
+      </w:pPr>
+      <w:r>
+        <w:rPr>
+          <w:rFonts w:cstheme="minorHAnsi"/>
+          <w:noProof/>
+          <w:color w:val="000000"/>
+          <w:sz w:val="20"/>
+          <w:szCs w:val="20"/>
+        </w:rPr>
+        <w:t xml:space="preserve">            </w:t>
+      </w:r>
+      <w:r>
+        <w:rPr>
+          <w:rFonts w:cstheme="minorHAnsi"/>
+          <w:noProof/>
+          <w:color w:val="0000FF"/>
+          <w:sz w:val="20"/>
+          <w:szCs w:val="20"/>
+        </w:rPr>
+        <w:t>var</w:t>
+      </w:r>
+      <w:r>
+        <w:rPr>
+          <w:rFonts w:cstheme="minorHAnsi"/>
+          <w:noProof/>
+          <w:color w:val="000000"/>
+          <w:sz w:val="20"/>
+          <w:szCs w:val="20"/>
+        </w:rPr>
+        <w:t xml:space="preserve"> mathClass = </w:t>
+      </w:r>
+      <w:r>
+        <w:rPr>
+          <w:rFonts w:cstheme="minorHAnsi"/>
+          <w:noProof/>
+          <w:color w:val="0000FF"/>
+          <w:sz w:val="20"/>
+          <w:szCs w:val="20"/>
+        </w:rPr>
+        <w:t>new</w:t>
+      </w:r>
+      <w:r>
+        <w:rPr>
+          <w:rFonts w:cstheme="minorHAnsi"/>
+          <w:noProof/>
+          <w:color w:val="000000"/>
+          <w:sz w:val="20"/>
+          <w:szCs w:val="20"/>
+        </w:rPr>
+        <w:t xml:space="preserve"> MathClass();</w:t>
+      </w:r>
+    </w:p>
+    <w:p>
+      <w:pPr>
+        <w:autoSpaceDE w:val="0"/>
+        <w:autoSpaceDN w:val="0"/>
+        <w:adjustRightInd w:val="0"/>
+        <w:spacing w:after="0" w:line="240" w:lineRule="auto"/>
+        <w:rPr>
+          <w:rFonts w:cstheme="minorHAnsi"/>
+          <w:noProof/>
+          <w:color w:val="000000"/>
+          <w:sz w:val="20"/>
+          <w:szCs w:val="20"/>
+        </w:rPr>
+      </w:pPr>
+      <w:r>
+        <w:rPr>
+          <w:rFonts w:cstheme="minorHAnsi"/>
+          <w:noProof/>
+          <w:color w:val="000000"/>
+          <w:sz w:val="20"/>
+          <w:szCs w:val="20"/>
+        </w:rPr>
+        <w:t xml:space="preserve">            </w:t>
+      </w:r>
+      <w:r>
+        <w:rPr>
+          <w:rFonts w:cstheme="minorHAnsi"/>
+          <w:noProof/>
+          <w:color w:val="0000FF"/>
+          <w:sz w:val="20"/>
+          <w:szCs w:val="20"/>
+        </w:rPr>
+        <w:t>var</w:t>
+      </w:r>
+      <w:r>
+        <w:rPr>
+          <w:rFonts w:cstheme="minorHAnsi"/>
+          <w:noProof/>
+          <w:color w:val="000000"/>
+          <w:sz w:val="20"/>
+          <w:szCs w:val="20"/>
+        </w:rPr>
+        <w:t xml:space="preserve"> result = mathClass.DivideAsync(6, 0);</w:t>
+      </w:r>
+    </w:p>
+    <w:p>
+      <w:pPr>
+        <w:autoSpaceDE w:val="0"/>
+        <w:autoSpaceDN w:val="0"/>
+        <w:adjustRightInd w:val="0"/>
+        <w:spacing w:after="0" w:line="240" w:lineRule="auto"/>
+        <w:rPr>
+          <w:rFonts w:cstheme="minorHAnsi"/>
+          <w:noProof/>
+          <w:color w:val="000000"/>
+          <w:sz w:val="20"/>
+          <w:szCs w:val="20"/>
+        </w:rPr>
+      </w:pPr>
+      <w:r>
+        <w:rPr>
+          <w:rFonts w:cstheme="minorHAnsi"/>
+          <w:noProof/>
+          <w:color w:val="000000"/>
+          <w:sz w:val="20"/>
+          <w:szCs w:val="20"/>
+        </w:rPr>
+        <w:t xml:space="preserve">            </w:t>
+      </w:r>
+      <w:r>
+        <w:rPr>
+          <w:rFonts w:cstheme="minorHAnsi"/>
+          <w:noProof/>
+          <w:color w:val="0000FF"/>
+          <w:sz w:val="20"/>
+          <w:szCs w:val="20"/>
+        </w:rPr>
+        <w:t>await</w:t>
+      </w:r>
+      <w:r>
+        <w:rPr>
+          <w:rFonts w:cstheme="minorHAnsi"/>
+          <w:noProof/>
+          <w:color w:val="000000"/>
+          <w:sz w:val="20"/>
+          <w:szCs w:val="20"/>
+        </w:rPr>
+        <w:t xml:space="preserve"> Assert.ThrowsAsync&lt;DivideByZeroException&gt;(</w:t>
+      </w:r>
+      <w:r>
+        <w:rPr>
+          <w:rFonts w:cstheme="minorHAnsi"/>
+          <w:color w:val="0000FF"/>
+          <w:sz w:val="20"/>
+          <w:szCs w:val="20"/>
+        </w:rPr>
+        <w:t>async</w:t>
+      </w:r>
+      <w:r>
+        <w:rPr>
+          <w:rFonts w:cstheme="minorHAnsi"/>
+          <w:color w:val="000000"/>
+          <w:sz w:val="20"/>
+          <w:szCs w:val="20"/>
+        </w:rPr>
+        <w:t xml:space="preserve"> () =&gt; </w:t>
+      </w:r>
+      <w:r>
+        <w:rPr>
+          <w:rFonts w:cstheme="minorHAnsi"/>
+          <w:color w:val="0000FF"/>
+          <w:sz w:val="20"/>
+          <w:szCs w:val="20"/>
+        </w:rPr>
+        <w:t>await</w:t>
+      </w:r>
+      <w:r>
+        <w:rPr>
+          <w:rFonts w:cstheme="minorHAnsi"/>
+          <w:color w:val="000000"/>
+          <w:sz w:val="20"/>
+          <w:szCs w:val="20"/>
+        </w:rPr>
+        <w:t xml:space="preserve"> result</w:t>
+      </w:r>
+      <w:r>
+        <w:rPr>
+          <w:rFonts w:cstheme="minorHAnsi"/>
+          <w:noProof/>
+          <w:color w:val="000000"/>
+          <w:sz w:val="20"/>
+          <w:szCs w:val="20"/>
+        </w:rPr>
+        <w:t>);</w:t>
+      </w:r>
+    </w:p>
+    <w:p>
+      <w:pPr>
+        <w:rPr>
+          <w:rFonts w:cstheme="minorHAnsi"/>
+          <w:noProof/>
+          <w:color w:val="000000"/>
+          <w:sz w:val="20"/>
+          <w:szCs w:val="20"/>
+        </w:rPr>
+      </w:pPr>
+      <w:r>
+        <w:rPr>
+          <w:rFonts w:cstheme="minorHAnsi"/>
+          <w:noProof/>
+          <w:color w:val="000000"/>
+          <w:sz w:val="20"/>
+          <w:szCs w:val="20"/>
+        </w:rPr>
+        <w:t xml:space="preserve">        }</w:t>
+      </w:r>
+    </w:p>
+    <w:p>
+      <w:pPr>
+        <w:rPr>
+          <w:rFonts w:ascii="Palatino Linotype" w:hAnsi="Palatino Linotype" w:cstheme="minorHAnsi"/>
+          <w:noProof/>
+          <w:color w:val="000000"/>
+        </w:rPr>
+      </w:pPr>
+      <w:r>
+        <w:rPr>
+          <w:rFonts w:ascii="Palatino Linotype" w:hAnsi="Palatino Linotype" w:cstheme="minorHAnsi"/>
+          <w:noProof/>
+          <w:color w:val="000000"/>
+        </w:rPr>
+        <w:t>Notice that we are awaiting on ThrowAsync as if we do not await this test will always pass irrespective of the exception, reason being same as not awaiting on any asynchronous method.</w:t>
+      </w:r>
+    </w:p>
+    <w:p>
+      <w:pPr>
+        <w:rPr>
+          <w:rFonts w:ascii="Palatino Linotype" w:hAnsi="Palatino Linotype" w:cstheme="minorHAnsi"/>
+          <w:noProof/>
+          <w:color w:val="000000"/>
+        </w:rPr>
+      </w:pPr>
+      <w:r>
+        <w:rPr>
+          <w:rFonts w:ascii="Palatino Linotype" w:hAnsi="Palatino Linotype" w:cstheme="minorHAnsi"/>
+          <w:noProof/>
+          <w:color w:val="000000"/>
+        </w:rPr>
+        <w:t>In this case we handled a very specific exception however if we want to handle generic exception then XUnit provides ThrowAnyAsync</w:t>
+      </w:r>
+      <w:r>
+        <w:rPr>
+          <w:rFonts w:ascii="Palatino Linotype" w:hAnsi="Palatino Linotype" w:cstheme="minorHAnsi"/>
+          <w:noProof/>
+          <w:color w:val="000000"/>
+        </w:rPr>
+        <w:t xml:space="preserve"> which can receive any exception and pass test case accordingly. So let us tweak Divide method a little to throw another exception based on </w:t>
+      </w:r>
+      <w:r>
+        <w:rPr>
+          <w:rFonts w:ascii="Palatino Linotype" w:hAnsi="Palatino Linotype" w:cstheme="minorHAnsi"/>
+          <w:noProof/>
+          <w:color w:val="000000"/>
+        </w:rPr>
+        <w:t xml:space="preserve">some </w:t>
+      </w:r>
+      <w:r>
+        <w:rPr>
+          <w:rFonts w:ascii="Palatino Linotype" w:hAnsi="Palatino Linotype" w:cstheme="minorHAnsi"/>
+          <w:noProof/>
+          <w:color w:val="000000"/>
+        </w:rPr>
+        <w:t>condition</w:t>
+      </w:r>
+      <w:r>
+        <w:rPr>
+          <w:rFonts w:ascii="Palatino Linotype" w:hAnsi="Palatino Linotype" w:cstheme="minorHAnsi"/>
+          <w:noProof/>
+          <w:color w:val="000000"/>
+        </w:rPr>
+        <w:t xml:space="preserve"> say when denominator is 1. Adding this condition method will look like below</w:t>
+      </w:r>
+    </w:p>
+    <w:p>
+      <w:pPr>
+        <w:autoSpaceDE w:val="0"/>
+        <w:autoSpaceDN w:val="0"/>
+        <w:adjustRightInd w:val="0"/>
+        <w:spacing w:after="0" w:line="240" w:lineRule="auto"/>
+        <w:rPr>
+          <w:rFonts w:cstheme="minorHAnsi"/>
+          <w:noProof/>
+          <w:color w:val="000000"/>
+          <w:sz w:val="20"/>
+          <w:szCs w:val="20"/>
+        </w:rPr>
+      </w:pPr>
+      <w:r>
+        <w:rPr>
+          <w:rFonts w:cstheme="minorHAnsi"/>
+          <w:noProof/>
+          <w:color w:val="000000"/>
+          <w:sz w:val="20"/>
+          <w:szCs w:val="20"/>
+        </w:rPr>
+        <w:lastRenderedPageBreak/>
+        <w:t xml:space="preserve">        </w:t>
+      </w:r>
+      <w:r>
+        <w:rPr>
+          <w:rFonts w:cstheme="minorHAnsi"/>
+          <w:noProof/>
+          <w:color w:val="0000FF"/>
+          <w:sz w:val="20"/>
+          <w:szCs w:val="20"/>
+        </w:rPr>
+        <w:t>public</w:t>
+      </w:r>
+      <w:r>
+        <w:rPr>
+          <w:rFonts w:cstheme="minorHAnsi"/>
+          <w:noProof/>
+          <w:color w:val="000000"/>
+          <w:sz w:val="20"/>
+          <w:szCs w:val="20"/>
+        </w:rPr>
+        <w:t xml:space="preserve"> </w:t>
+      </w:r>
+      <w:r>
+        <w:rPr>
+          <w:rFonts w:cstheme="minorHAnsi"/>
+          <w:noProof/>
+          <w:color w:val="0000FF"/>
+          <w:sz w:val="20"/>
+          <w:szCs w:val="20"/>
+        </w:rPr>
+        <w:t>int</w:t>
+      </w:r>
+      <w:r>
+        <w:rPr>
+          <w:rFonts w:cstheme="minorHAnsi"/>
+          <w:noProof/>
+          <w:color w:val="000000"/>
+          <w:sz w:val="20"/>
+          <w:szCs w:val="20"/>
+        </w:rPr>
+        <w:t xml:space="preserve"> Divide(</w:t>
+      </w:r>
+      <w:r>
+        <w:rPr>
+          <w:rFonts w:cstheme="minorHAnsi"/>
+          <w:noProof/>
+          <w:color w:val="0000FF"/>
+          <w:sz w:val="20"/>
+          <w:szCs w:val="20"/>
+        </w:rPr>
+        <w:t>int</w:t>
+      </w:r>
+      <w:r>
+        <w:rPr>
+          <w:rFonts w:cstheme="minorHAnsi"/>
+          <w:noProof/>
+          <w:color w:val="000000"/>
+          <w:sz w:val="20"/>
+          <w:szCs w:val="20"/>
+        </w:rPr>
+        <w:t xml:space="preserve"> numerator, </w:t>
+      </w:r>
+      <w:r>
+        <w:rPr>
+          <w:rFonts w:cstheme="minorHAnsi"/>
+          <w:noProof/>
+          <w:color w:val="0000FF"/>
+          <w:sz w:val="20"/>
+          <w:szCs w:val="20"/>
+        </w:rPr>
+        <w:t>int</w:t>
+      </w:r>
+      <w:r>
+        <w:rPr>
+          <w:rFonts w:cstheme="minorHAnsi"/>
+          <w:noProof/>
+          <w:color w:val="0000FF"/>
+          <w:sz w:val="20"/>
+          <w:szCs w:val="20"/>
+        </w:rPr>
+        <w:t>?</w:t>
+      </w:r>
+      <w:r>
+        <w:rPr>
+          <w:rFonts w:cstheme="minorHAnsi"/>
+          <w:noProof/>
+          <w:color w:val="000000"/>
+          <w:sz w:val="20"/>
+          <w:szCs w:val="20"/>
+        </w:rPr>
+        <w:t xml:space="preserve"> denominator)</w:t>
+      </w:r>
+    </w:p>
+    <w:p>
+      <w:pPr>
+        <w:autoSpaceDE w:val="0"/>
+        <w:autoSpaceDN w:val="0"/>
+        <w:adjustRightInd w:val="0"/>
+        <w:spacing w:after="0" w:line="240" w:lineRule="auto"/>
+        <w:rPr>
+          <w:rFonts w:cstheme="minorHAnsi"/>
+          <w:noProof/>
+          <w:color w:val="000000"/>
+          <w:sz w:val="20"/>
+          <w:szCs w:val="20"/>
+        </w:rPr>
+      </w:pPr>
+      <w:r>
+        <w:rPr>
+          <w:rFonts w:cstheme="minorHAnsi"/>
+          <w:noProof/>
+          <w:color w:val="000000"/>
+          <w:sz w:val="20"/>
+          <w:szCs w:val="20"/>
+        </w:rPr>
+        <w:t xml:space="preserve">        {</w:t>
+      </w:r>
+    </w:p>
+    <w:p>
+      <w:pPr>
+        <w:autoSpaceDE w:val="0"/>
+        <w:autoSpaceDN w:val="0"/>
+        <w:adjustRightInd w:val="0"/>
+        <w:spacing w:after="0" w:line="240" w:lineRule="auto"/>
+        <w:rPr>
+          <w:rFonts w:cstheme="minorHAnsi"/>
+          <w:noProof/>
+          <w:color w:val="000000"/>
+          <w:sz w:val="20"/>
+          <w:szCs w:val="20"/>
+        </w:rPr>
+      </w:pPr>
+      <w:r>
+        <w:rPr>
+          <w:rFonts w:cstheme="minorHAnsi"/>
+          <w:noProof/>
+          <w:color w:val="000000"/>
+          <w:sz w:val="20"/>
+          <w:szCs w:val="20"/>
+        </w:rPr>
+        <w:t xml:space="preserve">            </w:t>
+      </w:r>
+      <w:r>
+        <w:rPr>
+          <w:rFonts w:cstheme="minorHAnsi"/>
+          <w:noProof/>
+          <w:color w:val="0000FF"/>
+          <w:sz w:val="20"/>
+          <w:szCs w:val="20"/>
+        </w:rPr>
+        <w:t>if</w:t>
+      </w:r>
+      <w:r>
+        <w:rPr>
+          <w:rFonts w:cstheme="minorHAnsi"/>
+          <w:noProof/>
+          <w:color w:val="000000"/>
+          <w:sz w:val="20"/>
+          <w:szCs w:val="20"/>
+        </w:rPr>
+        <w:t xml:space="preserve"> (denominator == 0)</w:t>
+      </w:r>
+    </w:p>
+    <w:p>
+      <w:pPr>
+        <w:autoSpaceDE w:val="0"/>
+        <w:autoSpaceDN w:val="0"/>
+        <w:adjustRightInd w:val="0"/>
+        <w:spacing w:after="0" w:line="240" w:lineRule="auto"/>
+        <w:rPr>
+          <w:rFonts w:cstheme="minorHAnsi"/>
+          <w:noProof/>
+          <w:color w:val="000000"/>
+          <w:sz w:val="20"/>
+          <w:szCs w:val="20"/>
+        </w:rPr>
+      </w:pPr>
+      <w:r>
+        <w:rPr>
+          <w:rFonts w:cstheme="minorHAnsi"/>
+          <w:noProof/>
+          <w:color w:val="000000"/>
+          <w:sz w:val="20"/>
+          <w:szCs w:val="20"/>
+        </w:rPr>
+        <w:t xml:space="preserve">            {</w:t>
+      </w:r>
+    </w:p>
+    <w:p>
+      <w:pPr>
+        <w:autoSpaceDE w:val="0"/>
+        <w:autoSpaceDN w:val="0"/>
+        <w:adjustRightInd w:val="0"/>
+        <w:spacing w:after="0" w:line="240" w:lineRule="auto"/>
+        <w:rPr>
+          <w:rFonts w:cstheme="minorHAnsi"/>
+          <w:noProof/>
+          <w:color w:val="000000"/>
+          <w:sz w:val="20"/>
+          <w:szCs w:val="20"/>
+        </w:rPr>
+      </w:pPr>
+      <w:r>
+        <w:rPr>
+          <w:rFonts w:cstheme="minorHAnsi"/>
+          <w:noProof/>
+          <w:color w:val="000000"/>
+          <w:sz w:val="20"/>
+          <w:szCs w:val="20"/>
+        </w:rPr>
+        <w:t xml:space="preserve">                </w:t>
+      </w:r>
+      <w:r>
+        <w:rPr>
+          <w:rFonts w:cstheme="minorHAnsi"/>
+          <w:noProof/>
+          <w:color w:val="0000FF"/>
+          <w:sz w:val="20"/>
+          <w:szCs w:val="20"/>
+        </w:rPr>
+        <w:t>throw</w:t>
+      </w:r>
+      <w:r>
+        <w:rPr>
+          <w:rFonts w:cstheme="minorHAnsi"/>
+          <w:noProof/>
+          <w:color w:val="000000"/>
+          <w:sz w:val="20"/>
+          <w:szCs w:val="20"/>
+        </w:rPr>
+        <w:t xml:space="preserve"> </w:t>
+      </w:r>
+      <w:r>
+        <w:rPr>
+          <w:rFonts w:cstheme="minorHAnsi"/>
+          <w:noProof/>
+          <w:color w:val="0000FF"/>
+          <w:sz w:val="20"/>
+          <w:szCs w:val="20"/>
+        </w:rPr>
+        <w:t>new</w:t>
+      </w:r>
+      <w:r>
+        <w:rPr>
+          <w:rFonts w:cstheme="minorHAnsi"/>
+          <w:noProof/>
+          <w:color w:val="000000"/>
+          <w:sz w:val="20"/>
+          <w:szCs w:val="20"/>
+        </w:rPr>
+        <w:t xml:space="preserve"> DivideByZeroException();</w:t>
+      </w:r>
+    </w:p>
+    <w:p>
+      <w:pPr>
+        <w:autoSpaceDE w:val="0"/>
+        <w:autoSpaceDN w:val="0"/>
+        <w:adjustRightInd w:val="0"/>
+        <w:spacing w:after="0" w:line="240" w:lineRule="auto"/>
+        <w:rPr>
+          <w:rFonts w:cstheme="minorHAnsi"/>
+          <w:noProof/>
+          <w:color w:val="000000"/>
+          <w:sz w:val="20"/>
+          <w:szCs w:val="20"/>
+        </w:rPr>
+      </w:pPr>
+      <w:r>
+        <w:rPr>
+          <w:rFonts w:cstheme="minorHAnsi"/>
+          <w:noProof/>
+          <w:color w:val="000000"/>
+          <w:sz w:val="20"/>
+          <w:szCs w:val="20"/>
+        </w:rPr>
+        <w:t xml:space="preserve">            }</w:t>
+      </w:r>
+    </w:p>
+    <w:p>
+      <w:pPr>
+        <w:autoSpaceDE w:val="0"/>
+        <w:autoSpaceDN w:val="0"/>
+        <w:adjustRightInd w:val="0"/>
+        <w:spacing w:after="0" w:line="240" w:lineRule="auto"/>
+        <w:rPr>
+          <w:rFonts w:cstheme="minorHAnsi"/>
+          <w:noProof/>
+          <w:color w:val="000000"/>
+          <w:sz w:val="20"/>
+          <w:szCs w:val="20"/>
+        </w:rPr>
+      </w:pPr>
+      <w:r>
+        <w:rPr>
+          <w:rFonts w:cstheme="minorHAnsi"/>
+          <w:noProof/>
+          <w:color w:val="000000"/>
+          <w:sz w:val="20"/>
+          <w:szCs w:val="20"/>
+        </w:rPr>
+        <w:t xml:space="preserve">            </w:t>
+      </w:r>
+      <w:r>
+        <w:rPr>
+          <w:rFonts w:cstheme="minorHAnsi"/>
+          <w:noProof/>
+          <w:color w:val="0000FF"/>
+          <w:sz w:val="20"/>
+          <w:szCs w:val="20"/>
+        </w:rPr>
+        <w:t>else</w:t>
+      </w:r>
+      <w:r>
+        <w:rPr>
+          <w:rFonts w:cstheme="minorHAnsi"/>
+          <w:noProof/>
+          <w:color w:val="000000"/>
+          <w:sz w:val="20"/>
+          <w:szCs w:val="20"/>
+        </w:rPr>
+        <w:t xml:space="preserve"> </w:t>
+      </w:r>
+      <w:r>
+        <w:rPr>
+          <w:rFonts w:cstheme="minorHAnsi"/>
+          <w:noProof/>
+          <w:color w:val="0000FF"/>
+          <w:sz w:val="20"/>
+          <w:szCs w:val="20"/>
+        </w:rPr>
+        <w:t>if</w:t>
+      </w:r>
+      <w:r>
+        <w:rPr>
+          <w:rFonts w:cstheme="minorHAnsi"/>
+          <w:noProof/>
+          <w:color w:val="000000"/>
+          <w:sz w:val="20"/>
+          <w:szCs w:val="20"/>
+        </w:rPr>
+        <w:t xml:space="preserve"> (</w:t>
+      </w:r>
+      <w:r>
+        <w:rPr>
+          <w:rFonts w:cstheme="minorHAnsi"/>
+          <w:color w:val="000000"/>
+          <w:sz w:val="20"/>
+          <w:szCs w:val="20"/>
+        </w:rPr>
+        <w:t>!denominator.HasValue</w:t>
+      </w:r>
+      <w:r>
+        <w:rPr>
+          <w:rFonts w:cstheme="minorHAnsi"/>
+          <w:noProof/>
+          <w:color w:val="000000"/>
+          <w:sz w:val="20"/>
+          <w:szCs w:val="20"/>
+        </w:rPr>
+        <w:t>)</w:t>
+      </w:r>
+    </w:p>
+    <w:p>
+      <w:pPr>
+        <w:autoSpaceDE w:val="0"/>
+        <w:autoSpaceDN w:val="0"/>
+        <w:adjustRightInd w:val="0"/>
+        <w:spacing w:after="0" w:line="240" w:lineRule="auto"/>
+        <w:rPr>
+          <w:rFonts w:cstheme="minorHAnsi"/>
+          <w:noProof/>
+          <w:color w:val="000000"/>
+          <w:sz w:val="20"/>
+          <w:szCs w:val="20"/>
+        </w:rPr>
+      </w:pPr>
+      <w:r>
+        <w:rPr>
+          <w:rFonts w:cstheme="minorHAnsi"/>
+          <w:noProof/>
+          <w:color w:val="000000"/>
+          <w:sz w:val="20"/>
+          <w:szCs w:val="20"/>
+        </w:rPr>
+        <w:t xml:space="preserve">            {</w:t>
+      </w:r>
+    </w:p>
+    <w:p>
+      <w:pPr>
+        <w:autoSpaceDE w:val="0"/>
+        <w:autoSpaceDN w:val="0"/>
+        <w:adjustRightInd w:val="0"/>
+        <w:spacing w:after="0" w:line="240" w:lineRule="auto"/>
+        <w:rPr>
+          <w:rFonts w:cstheme="minorHAnsi"/>
+          <w:noProof/>
+          <w:color w:val="000000"/>
+          <w:sz w:val="20"/>
+          <w:szCs w:val="20"/>
+        </w:rPr>
+      </w:pPr>
+      <w:r>
+        <w:rPr>
+          <w:rFonts w:cstheme="minorHAnsi"/>
+          <w:noProof/>
+          <w:color w:val="000000"/>
+          <w:sz w:val="20"/>
+          <w:szCs w:val="20"/>
+        </w:rPr>
+        <w:t xml:space="preserve">                </w:t>
+      </w:r>
+      <w:r>
+        <w:rPr>
+          <w:rFonts w:cstheme="minorHAnsi"/>
+          <w:noProof/>
+          <w:color w:val="0000FF"/>
+          <w:sz w:val="20"/>
+          <w:szCs w:val="20"/>
+        </w:rPr>
+        <w:t>throw</w:t>
+      </w:r>
+      <w:r>
+        <w:rPr>
+          <w:rFonts w:cstheme="minorHAnsi"/>
+          <w:noProof/>
+          <w:color w:val="000000"/>
+          <w:sz w:val="20"/>
+          <w:szCs w:val="20"/>
+        </w:rPr>
+        <w:t xml:space="preserve"> </w:t>
+      </w:r>
+      <w:r>
+        <w:rPr>
+          <w:rFonts w:cstheme="minorHAnsi"/>
+          <w:noProof/>
+          <w:color w:val="0000FF"/>
+          <w:sz w:val="20"/>
+          <w:szCs w:val="20"/>
+        </w:rPr>
+        <w:t>new</w:t>
+      </w:r>
+      <w:r>
+        <w:rPr>
+          <w:rFonts w:cstheme="minorHAnsi"/>
+          <w:noProof/>
+          <w:color w:val="000000"/>
+          <w:sz w:val="20"/>
+          <w:szCs w:val="20"/>
+        </w:rPr>
+        <w:t xml:space="preserve"> </w:t>
+      </w:r>
+      <w:r>
+        <w:rPr>
+          <w:rFonts w:cstheme="minorHAnsi"/>
+          <w:color w:val="000000"/>
+          <w:sz w:val="20"/>
+          <w:szCs w:val="20"/>
+        </w:rPr>
+        <w:t>ArgumentNullException</w:t>
+      </w:r>
+      <w:r>
+        <w:rPr>
+          <w:rFonts w:cstheme="minorHAnsi"/>
+          <w:noProof/>
+          <w:color w:val="000000"/>
+          <w:sz w:val="20"/>
+          <w:szCs w:val="20"/>
+        </w:rPr>
+        <w:t xml:space="preserve"> </w:t>
+      </w:r>
+      <w:r>
+        <w:rPr>
+          <w:rFonts w:cstheme="minorHAnsi"/>
+          <w:noProof/>
+          <w:color w:val="000000"/>
+          <w:sz w:val="20"/>
+          <w:szCs w:val="20"/>
+        </w:rPr>
+        <w:t>();</w:t>
+      </w:r>
+    </w:p>
+    <w:p>
+      <w:pPr>
+        <w:autoSpaceDE w:val="0"/>
+        <w:autoSpaceDN w:val="0"/>
+        <w:adjustRightInd w:val="0"/>
+        <w:spacing w:after="0" w:line="240" w:lineRule="auto"/>
+        <w:rPr>
+          <w:rFonts w:cstheme="minorHAnsi"/>
+          <w:noProof/>
+          <w:color w:val="000000"/>
+          <w:sz w:val="20"/>
+          <w:szCs w:val="20"/>
+        </w:rPr>
+      </w:pPr>
+      <w:r>
+        <w:rPr>
+          <w:rFonts w:cstheme="minorHAnsi"/>
+          <w:noProof/>
+          <w:color w:val="000000"/>
+          <w:sz w:val="20"/>
+          <w:szCs w:val="20"/>
+        </w:rPr>
+        <w:t xml:space="preserve">            }</w:t>
+      </w:r>
+    </w:p>
+    <w:p>
+      <w:pPr>
+        <w:autoSpaceDE w:val="0"/>
+        <w:autoSpaceDN w:val="0"/>
+        <w:adjustRightInd w:val="0"/>
+        <w:spacing w:after="0" w:line="240" w:lineRule="auto"/>
+        <w:rPr>
+          <w:rFonts w:cstheme="minorHAnsi"/>
+          <w:noProof/>
+          <w:color w:val="000000"/>
+          <w:sz w:val="20"/>
+          <w:szCs w:val="20"/>
+        </w:rPr>
+      </w:pPr>
+      <w:r>
+        <w:rPr>
+          <w:rFonts w:cstheme="minorHAnsi"/>
+          <w:noProof/>
+          <w:color w:val="000000"/>
+          <w:sz w:val="20"/>
+          <w:szCs w:val="20"/>
+        </w:rPr>
+        <w:t xml:space="preserve">            </w:t>
+      </w:r>
+      <w:r>
+        <w:rPr>
+          <w:rFonts w:cstheme="minorHAnsi"/>
+          <w:noProof/>
+          <w:color w:val="0000FF"/>
+          <w:sz w:val="20"/>
+          <w:szCs w:val="20"/>
+        </w:rPr>
+        <w:t>else</w:t>
+      </w:r>
+    </w:p>
+    <w:p>
+      <w:pPr>
+        <w:autoSpaceDE w:val="0"/>
+        <w:autoSpaceDN w:val="0"/>
+        <w:adjustRightInd w:val="0"/>
+        <w:spacing w:after="0" w:line="240" w:lineRule="auto"/>
+        <w:rPr>
+          <w:rFonts w:cstheme="minorHAnsi"/>
+          <w:noProof/>
+          <w:color w:val="000000"/>
+          <w:sz w:val="20"/>
+          <w:szCs w:val="20"/>
+        </w:rPr>
+      </w:pPr>
+      <w:r>
+        <w:rPr>
+          <w:rFonts w:cstheme="minorHAnsi"/>
+          <w:noProof/>
+          <w:color w:val="000000"/>
+          <w:sz w:val="20"/>
+          <w:szCs w:val="20"/>
+        </w:rPr>
+        <w:t xml:space="preserve">            {</w:t>
+      </w:r>
+    </w:p>
+    <w:p>
+      <w:pPr>
+        <w:autoSpaceDE w:val="0"/>
+        <w:autoSpaceDN w:val="0"/>
+        <w:adjustRightInd w:val="0"/>
+        <w:spacing w:after="0" w:line="240" w:lineRule="auto"/>
+        <w:rPr>
+          <w:rFonts w:cstheme="minorHAnsi"/>
+          <w:noProof/>
+          <w:color w:val="000000"/>
+          <w:sz w:val="20"/>
+          <w:szCs w:val="20"/>
+        </w:rPr>
+      </w:pPr>
+      <w:r>
+        <w:rPr>
+          <w:rFonts w:cstheme="minorHAnsi"/>
+          <w:noProof/>
+          <w:color w:val="000000"/>
+          <w:sz w:val="20"/>
+          <w:szCs w:val="20"/>
+        </w:rPr>
+        <w:t xml:space="preserve">                </w:t>
+      </w:r>
+      <w:r>
+        <w:rPr>
+          <w:rFonts w:cstheme="minorHAnsi"/>
+          <w:noProof/>
+          <w:color w:val="0000FF"/>
+          <w:sz w:val="20"/>
+          <w:szCs w:val="20"/>
+        </w:rPr>
+        <w:t>int</w:t>
+      </w:r>
+      <w:r>
+        <w:rPr>
+          <w:rFonts w:cstheme="minorHAnsi"/>
+          <w:noProof/>
+          <w:color w:val="000000"/>
+          <w:sz w:val="20"/>
+          <w:szCs w:val="20"/>
+        </w:rPr>
+        <w:t xml:space="preserve"> remainder;</w:t>
+      </w:r>
+    </w:p>
+    <w:p>
+      <w:pPr>
+        <w:autoSpaceDE w:val="0"/>
+        <w:autoSpaceDN w:val="0"/>
+        <w:adjustRightInd w:val="0"/>
+        <w:spacing w:after="0" w:line="240" w:lineRule="auto"/>
+        <w:rPr>
+          <w:rFonts w:cstheme="minorHAnsi"/>
+          <w:noProof/>
+          <w:color w:val="000000"/>
+          <w:sz w:val="20"/>
+          <w:szCs w:val="20"/>
+        </w:rPr>
+      </w:pPr>
+      <w:r>
+        <w:rPr>
+          <w:rFonts w:cstheme="minorHAnsi"/>
+          <w:noProof/>
+          <w:color w:val="000000"/>
+          <w:sz w:val="20"/>
+          <w:szCs w:val="20"/>
+        </w:rPr>
+        <w:t xml:space="preserve">                </w:t>
+      </w:r>
+      <w:r>
+        <w:rPr>
+          <w:rFonts w:cstheme="minorHAnsi"/>
+          <w:noProof/>
+          <w:color w:val="0000FF"/>
+          <w:sz w:val="20"/>
+          <w:szCs w:val="20"/>
+        </w:rPr>
+        <w:t>return</w:t>
+      </w:r>
+      <w:r>
+        <w:rPr>
+          <w:rFonts w:cstheme="minorHAnsi"/>
+          <w:noProof/>
+          <w:color w:val="000000"/>
+          <w:sz w:val="20"/>
+          <w:szCs w:val="20"/>
+        </w:rPr>
+        <w:t xml:space="preserve"> Math.DivRem(numerator, denominator</w:t>
+      </w:r>
+      <w:r>
+        <w:rPr>
+          <w:rFonts w:cstheme="minorHAnsi"/>
+          <w:noProof/>
+          <w:color w:val="000000"/>
+          <w:sz w:val="20"/>
+          <w:szCs w:val="20"/>
+        </w:rPr>
+        <w:t>.</w:t>
+      </w:r>
+      <w:r>
+        <w:rPr>
+          <w:rFonts w:cstheme="minorHAnsi"/>
+          <w:noProof/>
+          <w:color w:val="000000"/>
+          <w:sz w:val="20"/>
+          <w:szCs w:val="20"/>
+        </w:rPr>
+        <w:t>Value</w:t>
+      </w:r>
+      <w:r>
+        <w:rPr>
+          <w:rFonts w:cstheme="minorHAnsi"/>
+          <w:noProof/>
+          <w:color w:val="000000"/>
+          <w:sz w:val="20"/>
+          <w:szCs w:val="20"/>
+        </w:rPr>
+        <w:t xml:space="preserve">, </w:t>
+      </w:r>
+      <w:r>
+        <w:rPr>
+          <w:rFonts w:cstheme="minorHAnsi"/>
+          <w:noProof/>
+          <w:color w:val="0000FF"/>
+          <w:sz w:val="20"/>
+          <w:szCs w:val="20"/>
+        </w:rPr>
+        <w:t>out</w:t>
+      </w:r>
+      <w:r>
+        <w:rPr>
+          <w:rFonts w:cstheme="minorHAnsi"/>
+          <w:noProof/>
+          <w:color w:val="000000"/>
+          <w:sz w:val="20"/>
+          <w:szCs w:val="20"/>
+        </w:rPr>
+        <w:t xml:space="preserve"> remainder);</w:t>
+      </w:r>
+    </w:p>
+    <w:p>
+      <w:pPr>
+        <w:autoSpaceDE w:val="0"/>
+        <w:autoSpaceDN w:val="0"/>
+        <w:adjustRightInd w:val="0"/>
+        <w:spacing w:after="0" w:line="240" w:lineRule="auto"/>
+        <w:rPr>
+          <w:rFonts w:cstheme="minorHAnsi"/>
+          <w:noProof/>
+          <w:color w:val="000000"/>
+          <w:sz w:val="20"/>
+          <w:szCs w:val="20"/>
+        </w:rPr>
+      </w:pPr>
+      <w:r>
+        <w:rPr>
+          <w:rFonts w:cstheme="minorHAnsi"/>
+          <w:noProof/>
+          <w:color w:val="000000"/>
+          <w:sz w:val="20"/>
+          <w:szCs w:val="20"/>
+        </w:rPr>
+        <w:t xml:space="preserve">            }</w:t>
+      </w:r>
+    </w:p>
+    <w:p>
+      <w:pPr>
+        <w:rPr>
+          <w:rFonts w:cstheme="minorHAnsi"/>
+          <w:noProof/>
+          <w:color w:val="000000"/>
+          <w:sz w:val="20"/>
+          <w:szCs w:val="20"/>
+        </w:rPr>
+      </w:pPr>
+      <w:r>
+        <w:rPr>
+          <w:rFonts w:cstheme="minorHAnsi"/>
+          <w:noProof/>
+          <w:color w:val="000000"/>
+          <w:sz w:val="20"/>
+          <w:szCs w:val="20"/>
+        </w:rPr>
+        <w:t xml:space="preserve">        }</w:t>
+      </w:r>
+    </w:p>
+    <w:p>
+      <w:pPr>
+        <w:rPr>
+          <w:rFonts w:ascii="Palatino Linotype" w:hAnsi="Palatino Linotype" w:cstheme="minorHAnsi"/>
+          <w:noProof/>
+          <w:color w:val="000000"/>
+        </w:rPr>
+      </w:pPr>
+      <w:r>
+        <w:rPr>
+          <w:rFonts w:ascii="Palatino Linotype" w:hAnsi="Palatino Linotype" w:cstheme="minorHAnsi"/>
+          <w:noProof/>
+          <w:color w:val="000000"/>
+        </w:rPr>
+        <w:t xml:space="preserve">Now add a unit test that will receive </w:t>
+      </w:r>
+      <w:r>
+        <w:rPr>
+          <w:rFonts w:ascii="Palatino Linotype" w:hAnsi="Palatino Linotype" w:cs="Consolas"/>
+          <w:color w:val="000000"/>
+        </w:rPr>
+        <w:t>ArgumentNullException</w:t>
+      </w:r>
+      <w:r>
+        <w:rPr>
+          <w:rFonts w:ascii="Palatino Linotype" w:hAnsi="Palatino Linotype" w:cstheme="minorHAnsi"/>
+          <w:noProof/>
+          <w:color w:val="000000"/>
+        </w:rPr>
+        <w:t xml:space="preserve"> </w:t>
+      </w:r>
+      <w:r>
+        <w:rPr>
+          <w:rFonts w:ascii="Palatino Linotype" w:hAnsi="Palatino Linotype" w:cstheme="minorHAnsi"/>
+          <w:noProof/>
+          <w:color w:val="000000"/>
+        </w:rPr>
+        <w:t>exception using ThrowAnyAsync which looks like below</w:t>
+      </w:r>
+    </w:p>
+    <w:p>
+      <w:pPr>
+        <w:autoSpaceDE w:val="0"/>
+        <w:autoSpaceDN w:val="0"/>
+        <w:adjustRightInd w:val="0"/>
+        <w:spacing w:after="0" w:line="240" w:lineRule="auto"/>
+        <w:rPr>
+          <w:rFonts w:cstheme="minorHAnsi"/>
+          <w:noProof/>
+          <w:color w:val="000000"/>
+          <w:sz w:val="20"/>
+          <w:szCs w:val="20"/>
+        </w:rPr>
+      </w:pPr>
+      <w:r>
+        <w:rPr>
+          <w:rFonts w:cstheme="minorHAnsi"/>
+          <w:noProof/>
+          <w:color w:val="000000"/>
+          <w:sz w:val="20"/>
+          <w:szCs w:val="20"/>
+        </w:rPr>
+        <w:t xml:space="preserve">        [Fact]</w:t>
+      </w:r>
+    </w:p>
+    <w:p>
+      <w:pPr>
+        <w:autoSpaceDE w:val="0"/>
+        <w:autoSpaceDN w:val="0"/>
+        <w:adjustRightInd w:val="0"/>
+        <w:spacing w:after="0" w:line="240" w:lineRule="auto"/>
+        <w:rPr>
+          <w:rFonts w:cstheme="minorHAnsi"/>
+          <w:noProof/>
+          <w:color w:val="000000"/>
+          <w:sz w:val="20"/>
+          <w:szCs w:val="20"/>
+        </w:rPr>
+      </w:pPr>
+      <w:r>
+        <w:rPr>
+          <w:rFonts w:cstheme="minorHAnsi"/>
+          <w:noProof/>
+          <w:color w:val="000000"/>
+          <w:sz w:val="20"/>
+          <w:szCs w:val="20"/>
+        </w:rPr>
+        <w:t xml:space="preserve">        </w:t>
+      </w:r>
+      <w:r>
+        <w:rPr>
+          <w:rFonts w:cstheme="minorHAnsi"/>
+          <w:noProof/>
+          <w:color w:val="0000FF"/>
+          <w:sz w:val="20"/>
+          <w:szCs w:val="20"/>
+        </w:rPr>
+        <w:t>public</w:t>
+      </w:r>
+      <w:r>
+        <w:rPr>
+          <w:rFonts w:cstheme="minorHAnsi"/>
+          <w:noProof/>
+          <w:color w:val="000000"/>
+          <w:sz w:val="20"/>
+          <w:szCs w:val="20"/>
+        </w:rPr>
+        <w:t xml:space="preserve"> </w:t>
+      </w:r>
+      <w:r>
+        <w:rPr>
+          <w:rFonts w:cstheme="minorHAnsi"/>
+          <w:noProof/>
+          <w:color w:val="0000FF"/>
+          <w:sz w:val="20"/>
+          <w:szCs w:val="20"/>
+        </w:rPr>
+        <w:t>async</w:t>
+      </w:r>
+      <w:r>
+        <w:rPr>
+          <w:rFonts w:cstheme="minorHAnsi"/>
+          <w:noProof/>
+          <w:color w:val="000000"/>
+          <w:sz w:val="20"/>
+          <w:szCs w:val="20"/>
+        </w:rPr>
+        <w:t xml:space="preserve"> Task TestDivideByGenericException()</w:t>
+      </w:r>
+    </w:p>
+    <w:p>
+      <w:pPr>
+        <w:autoSpaceDE w:val="0"/>
+        <w:autoSpaceDN w:val="0"/>
+        <w:adjustRightInd w:val="0"/>
+        <w:spacing w:after="0" w:line="240" w:lineRule="auto"/>
+        <w:rPr>
+          <w:rFonts w:cstheme="minorHAnsi"/>
+          <w:noProof/>
+          <w:color w:val="000000"/>
+          <w:sz w:val="20"/>
+          <w:szCs w:val="20"/>
+        </w:rPr>
+      </w:pPr>
+      <w:r>
+        <w:rPr>
+          <w:rFonts w:cstheme="minorHAnsi"/>
+          <w:noProof/>
+          <w:color w:val="000000"/>
+          <w:sz w:val="20"/>
+          <w:szCs w:val="20"/>
+        </w:rPr>
+        <w:t xml:space="preserve">        {</w:t>
+      </w:r>
+    </w:p>
+    <w:p>
+      <w:pPr>
+        <w:autoSpaceDE w:val="0"/>
+        <w:autoSpaceDN w:val="0"/>
+        <w:adjustRightInd w:val="0"/>
+        <w:spacing w:after="0" w:line="240" w:lineRule="auto"/>
+        <w:rPr>
+          <w:rFonts w:cstheme="minorHAnsi"/>
+          <w:noProof/>
+          <w:color w:val="000000"/>
+          <w:sz w:val="20"/>
+          <w:szCs w:val="20"/>
+        </w:rPr>
+      </w:pPr>
+      <w:r>
+        <w:rPr>
+          <w:rFonts w:cstheme="minorHAnsi"/>
+          <w:noProof/>
+          <w:color w:val="000000"/>
+          <w:sz w:val="20"/>
+          <w:szCs w:val="20"/>
+        </w:rPr>
+        <w:t xml:space="preserve">            </w:t>
+      </w:r>
+      <w:r>
+        <w:rPr>
+          <w:rFonts w:cstheme="minorHAnsi"/>
+          <w:noProof/>
+          <w:color w:val="0000FF"/>
+          <w:sz w:val="20"/>
+          <w:szCs w:val="20"/>
+        </w:rPr>
+        <w:t>var</w:t>
+      </w:r>
+      <w:r>
+        <w:rPr>
+          <w:rFonts w:cstheme="minorHAnsi"/>
+          <w:noProof/>
+          <w:color w:val="000000"/>
+          <w:sz w:val="20"/>
+          <w:szCs w:val="20"/>
+        </w:rPr>
+        <w:t xml:space="preserve"> mathClass = </w:t>
+      </w:r>
+      <w:r>
+        <w:rPr>
+          <w:rFonts w:cstheme="minorHAnsi"/>
+          <w:noProof/>
+          <w:color w:val="0000FF"/>
+          <w:sz w:val="20"/>
+          <w:szCs w:val="20"/>
+        </w:rPr>
+        <w:t>new</w:t>
+      </w:r>
+      <w:r>
+        <w:rPr>
+          <w:rFonts w:cstheme="minorHAnsi"/>
+          <w:noProof/>
+          <w:color w:val="000000"/>
+          <w:sz w:val="20"/>
+          <w:szCs w:val="20"/>
+        </w:rPr>
+        <w:t xml:space="preserve"> MathClass();</w:t>
+      </w:r>
+    </w:p>
+    <w:p>
+      <w:pPr>
+        <w:autoSpaceDE w:val="0"/>
+        <w:autoSpaceDN w:val="0"/>
+        <w:adjustRightInd w:val="0"/>
+        <w:spacing w:after="0" w:line="240" w:lineRule="auto"/>
+        <w:rPr>
+          <w:rFonts w:cstheme="minorHAnsi"/>
+          <w:noProof/>
+          <w:color w:val="000000"/>
+          <w:sz w:val="20"/>
+          <w:szCs w:val="20"/>
+        </w:rPr>
+      </w:pPr>
+      <w:r>
+        <w:rPr>
+          <w:rFonts w:cstheme="minorHAnsi"/>
+          <w:noProof/>
+          <w:color w:val="000000"/>
+          <w:sz w:val="20"/>
+          <w:szCs w:val="20"/>
+        </w:rPr>
+        <w:t xml:space="preserve">            </w:t>
+      </w:r>
+      <w:r>
+        <w:rPr>
+          <w:rFonts w:cstheme="minorHAnsi"/>
+          <w:noProof/>
+          <w:color w:val="0000FF"/>
+          <w:sz w:val="20"/>
+          <w:szCs w:val="20"/>
+        </w:rPr>
+        <w:t>var</w:t>
+      </w:r>
+      <w:r>
+        <w:rPr>
+          <w:rFonts w:cstheme="minorHAnsi"/>
+          <w:noProof/>
+          <w:color w:val="000000"/>
+          <w:sz w:val="20"/>
+          <w:szCs w:val="20"/>
+        </w:rPr>
+        <w:t xml:space="preserve"> result = mathClass.DivideAsync(6, </w:t>
+      </w:r>
+      <w:r>
+        <w:rPr>
+          <w:rFonts w:cstheme="minorHAnsi"/>
+          <w:noProof/>
+          <w:color w:val="000000"/>
+          <w:sz w:val="20"/>
+          <w:szCs w:val="20"/>
+        </w:rPr>
+        <w:t>null</w:t>
+      </w:r>
+      <w:r>
+        <w:rPr>
+          <w:rFonts w:cstheme="minorHAnsi"/>
+          <w:noProof/>
+          <w:color w:val="000000"/>
+          <w:sz w:val="20"/>
+          <w:szCs w:val="20"/>
+        </w:rPr>
+        <w:t>);</w:t>
+      </w:r>
+    </w:p>
+    <w:p>
+      <w:pPr>
+        <w:autoSpaceDE w:val="0"/>
+        <w:autoSpaceDN w:val="0"/>
+        <w:adjustRightInd w:val="0"/>
+        <w:spacing w:after="0" w:line="240" w:lineRule="auto"/>
+        <w:rPr>
+          <w:rFonts w:cstheme="minorHAnsi"/>
+          <w:noProof/>
+          <w:color w:val="000000"/>
+          <w:sz w:val="20"/>
+          <w:szCs w:val="20"/>
+        </w:rPr>
+      </w:pPr>
+      <w:r>
+        <w:rPr>
+          <w:rFonts w:cstheme="minorHAnsi"/>
+          <w:noProof/>
+          <w:color w:val="000000"/>
+          <w:sz w:val="20"/>
+          <w:szCs w:val="20"/>
+        </w:rPr>
+        <w:t xml:space="preserve">            </w:t>
+      </w:r>
+      <w:r>
+        <w:rPr>
+          <w:rFonts w:cstheme="minorHAnsi"/>
+          <w:noProof/>
+          <w:color w:val="0000FF"/>
+          <w:sz w:val="20"/>
+          <w:szCs w:val="20"/>
+        </w:rPr>
+        <w:t>await</w:t>
+      </w:r>
+      <w:r>
+        <w:rPr>
+          <w:rFonts w:cstheme="minorHAnsi"/>
+          <w:noProof/>
+          <w:color w:val="000000"/>
+          <w:sz w:val="20"/>
+          <w:szCs w:val="20"/>
+        </w:rPr>
+        <w:t xml:space="preserve"> Assert.ThrowsAnyAsync&lt;Exception&gt;(</w:t>
+      </w:r>
+      <w:r>
+        <w:rPr>
+          <w:rFonts w:cstheme="minorHAnsi"/>
+          <w:noProof/>
+          <w:color w:val="0000FF"/>
+          <w:sz w:val="20"/>
+          <w:szCs w:val="20"/>
+        </w:rPr>
+        <w:t>async</w:t>
+      </w:r>
+      <w:r>
+        <w:rPr>
+          <w:rFonts w:cstheme="minorHAnsi"/>
+          <w:noProof/>
+          <w:color w:val="000000"/>
+          <w:sz w:val="20"/>
+          <w:szCs w:val="20"/>
+        </w:rPr>
+        <w:t xml:space="preserve"> () =&gt; </w:t>
+      </w:r>
+      <w:r>
+        <w:rPr>
+          <w:rFonts w:cstheme="minorHAnsi"/>
+          <w:noProof/>
+          <w:color w:val="0000FF"/>
+          <w:sz w:val="20"/>
+          <w:szCs w:val="20"/>
+        </w:rPr>
+        <w:t>await</w:t>
+      </w:r>
+      <w:r>
+        <w:rPr>
+          <w:rFonts w:cstheme="minorHAnsi"/>
+          <w:noProof/>
+          <w:color w:val="000000"/>
+          <w:sz w:val="20"/>
+          <w:szCs w:val="20"/>
+        </w:rPr>
+        <w:t xml:space="preserve"> result);</w:t>
+      </w:r>
+    </w:p>
+    <w:p>
+      <w:pPr>
+        <w:rPr>
+          <w:rFonts w:cstheme="minorHAnsi"/>
+          <w:noProof/>
+          <w:color w:val="000000"/>
+          <w:sz w:val="20"/>
+          <w:szCs w:val="20"/>
+        </w:rPr>
+      </w:pPr>
+      <w:r>
+        <w:rPr>
+          <w:rFonts w:cstheme="minorHAnsi"/>
+          <w:noProof/>
+          <w:color w:val="000000"/>
+          <w:sz w:val="20"/>
+          <w:szCs w:val="20"/>
+        </w:rPr>
+        <w:t xml:space="preserve">        }</w:t>
+      </w:r>
+    </w:p>
+    <w:p>
+      <w:pPr>
+        <w:rPr>
+          <w:rFonts w:ascii="Palatino Linotype" w:hAnsi="Palatino Linotype" w:cstheme="minorHAnsi"/>
+          <w:noProof/>
+          <w:color w:val="000000"/>
+        </w:rPr>
+      </w:pPr>
+      <w:r>
+        <w:rPr>
+          <w:rFonts w:ascii="Palatino Linotype" w:hAnsi="Palatino Linotype" w:cstheme="minorHAnsi"/>
+          <w:noProof/>
+          <w:color w:val="000000"/>
+        </w:rPr>
+        <w:t xml:space="preserve">Build and run this test case and it will pass. </w:t>
+      </w:r>
+      <w:r>
+        <w:rPr>
+          <w:rFonts w:ascii="Palatino Linotype" w:hAnsi="Palatino Linotype" w:cstheme="minorHAnsi"/>
+          <w:noProof/>
+          <w:color w:val="000000"/>
+        </w:rPr>
+        <w:t xml:space="preserve">This method will pass in either of the exception i.e. </w:t>
+      </w:r>
+      <w:r>
+        <w:rPr>
+          <w:rFonts w:ascii="Palatino Linotype" w:hAnsi="Palatino Linotype" w:cstheme="minorHAnsi"/>
+          <w:noProof/>
+          <w:color w:val="000000"/>
+        </w:rPr>
+        <w:t>DivideByZeroException</w:t>
+      </w:r>
+      <w:r>
+        <w:rPr>
+          <w:rFonts w:ascii="Palatino Linotype" w:hAnsi="Palatino Linotype" w:cstheme="minorHAnsi"/>
+          <w:noProof/>
+          <w:color w:val="000000"/>
+        </w:rPr>
+        <w:t xml:space="preserve"> or </w:t>
+      </w:r>
+      <w:r>
+        <w:rPr>
+          <w:rFonts w:ascii="Palatino Linotype" w:hAnsi="Palatino Linotype" w:cs="Consolas"/>
+          <w:color w:val="000000"/>
+        </w:rPr>
+        <w:t>ArgumentNullException</w:t>
+      </w:r>
+      <w:r>
+        <w:rPr>
+          <w:rFonts w:ascii="Palatino Linotype" w:hAnsi="Palatino Linotype" w:cs="Consolas"/>
+          <w:color w:val="000000"/>
+        </w:rPr>
+        <w:t>.</w:t>
+      </w:r>
+      <w:r>
+        <w:rPr>
+          <w:rFonts w:ascii="Palatino Linotype" w:hAnsi="Palatino Linotype" w:cstheme="minorHAnsi"/>
+          <w:noProof/>
+          <w:color w:val="000000"/>
+        </w:rPr>
+        <w:t xml:space="preserve"> </w:t>
+      </w:r>
+      <w:r>
+        <w:rPr>
+          <w:rFonts w:ascii="Palatino Linotype" w:hAnsi="Palatino Linotype" w:cstheme="minorHAnsi"/>
+          <w:noProof/>
+          <w:color w:val="000000"/>
+        </w:rPr>
+        <w:t>Just like ThrowAsync ThrowAnyAsync also needs to be awaited or else you end up with a test that is always passing</w:t>
+      </w:r>
+      <w:r>
+        <w:rPr>
+          <w:rFonts w:ascii="Palatino Linotype" w:hAnsi="Palatino Linotype" w:cstheme="minorHAnsi"/>
+          <w:noProof/>
+          <w:color w:val="000000"/>
+        </w:rPr>
+        <w:t>.</w:t>
+      </w:r>
+    </w:p>
+    <w:p>
+      <w:pPr>
+        <w:rPr>
+          <w:rFonts w:ascii="Palatino Linotype" w:hAnsi="Palatino Linotype" w:cs="Arial"/>
+          <w:b/>
+          <w:bCs/>
+          <w:color w:val="000000"/>
+          <w:sz w:val="28"/>
+          <w:szCs w:val="28"/>
+        </w:rPr>
+      </w:pPr>
+      <w:r>
+        <w:rPr>
+          <w:rFonts w:ascii="Palatino Linotype" w:hAnsi="Palatino Linotype" w:cs="Arial"/>
+          <w:b/>
+          <w:bCs/>
+          <w:color w:val="000000"/>
+          <w:sz w:val="28"/>
+          <w:szCs w:val="28"/>
+        </w:rPr>
+        <w:t xml:space="preserve">Unit test </w:t>
+      </w:r>
+      <w:r>
+        <w:rPr>
+          <w:rFonts w:ascii="Palatino Linotype" w:hAnsi="Palatino Linotype" w:cs="Arial"/>
+          <w:b/>
+          <w:bCs/>
+          <w:color w:val="000000"/>
+          <w:sz w:val="28"/>
+          <w:szCs w:val="28"/>
+        </w:rPr>
+        <w:t>async method using mock data</w:t>
+      </w:r>
+    </w:p>
+    <w:p>
+      <w:pPr>
+        <w:rPr>
+          <w:rFonts w:ascii="Palatino Linotype" w:hAnsi="Palatino Linotype" w:cs="Arial"/>
+          <w:color w:val="000000"/>
+        </w:rPr>
+      </w:pPr>
+      <w:r>
+        <w:rPr>
+          <w:rFonts w:ascii="Palatino Linotype" w:hAnsi="Palatino Linotype" w:cs="Arial"/>
+          <w:color w:val="000000"/>
+        </w:rPr>
+        <w:t xml:space="preserve">In most of the enterprise applications unit tests are primarily around service layer classes where will have outbound calls like a database call or loading file in memory etc. However, unit tests aren’t supposed to make outbound calls instead they can create mock data of all the outbound calls involved and then eventually validate the method that is unit tested for. </w:t>
+      </w:r>
+    </w:p>
+    <w:p>
+      <w:pPr>
+        <w:rPr>
+          <w:rFonts w:ascii="Palatino Linotype" w:hAnsi="Palatino Linotype" w:cs="Arial"/>
+          <w:color w:val="000000"/>
+        </w:rPr>
+      </w:pPr>
+      <w:r>
+        <w:rPr>
+          <w:rFonts w:ascii="Palatino Linotype" w:hAnsi="Palatino Linotype" w:cs="Arial"/>
+          <w:color w:val="000000"/>
+        </w:rPr>
+        <w:t xml:space="preserve">Let us see this with a simple example where we have method that loads data from </w:t>
+      </w:r>
+      <w:r>
+        <w:rPr>
+          <w:rFonts w:ascii="Palatino Linotype" w:hAnsi="Palatino Linotype" w:cs="Arial"/>
+          <w:color w:val="000000"/>
+        </w:rPr>
+        <w:t xml:space="preserve">asynchronously </w:t>
+      </w:r>
       <w:bookmarkStart w:id="0" w:name="_GoBack"/>
       <w:bookmarkEnd w:id="0"/>
+      <w:r>
+        <w:rPr>
+          <w:rFonts w:ascii="Palatino Linotype" w:hAnsi="Palatino Linotype" w:cs="Arial"/>
+          <w:color w:val="000000"/>
+        </w:rPr>
+        <w:t>file and then based on file content apply some logic and respond</w:t>
+      </w:r>
     </w:p>
     <w:p>
       <w:pPr>
@@ -4843,9 +7245,11 @@
           <w:sz w:val="28"/>
           <w:szCs w:val="28"/>
         </w:rPr>
-        <w:t>U</w:t>
-      </w:r>
-      <w:r>
+        <w:t>Unit test async Void methods</w:t>
+      </w:r>
+    </w:p>
+    <w:p>
+      <w:pPr>
         <w:rPr>
           <w:rFonts w:ascii="Palatino Linotype" w:hAnsi="Palatino Linotype" w:cs="Arial"/>
           <w:b/>
@@ -4854,8 +7258,7 @@
           <w:sz w:val="28"/>
           <w:szCs w:val="28"/>
         </w:rPr>
-        <w:t>nit test</w:t>
-      </w:r>
+      </w:pPr>
       <w:r>
         <w:rPr>
           <w:rFonts w:ascii="Palatino Linotype" w:hAnsi="Palatino Linotype" w:cs="Arial"/>
@@ -4865,7 +7268,7 @@
           <w:sz w:val="28"/>
           <w:szCs w:val="28"/>
         </w:rPr>
-        <w:t xml:space="preserve"> exceptions in</w:t>
+        <w:t xml:space="preserve">Unit test for </w:t>
       </w:r>
       <w:r>
         <w:rPr>
@@ -4876,7 +7279,7 @@
           <w:sz w:val="28"/>
           <w:szCs w:val="28"/>
         </w:rPr>
-        <w:t xml:space="preserve"> </w:t>
+        <w:t xml:space="preserve">parallel </w:t>
       </w:r>
       <w:r>
         <w:rPr>
@@ -4887,7 +7290,7 @@
           <w:sz w:val="28"/>
           <w:szCs w:val="28"/>
         </w:rPr>
-        <w:t xml:space="preserve">async methods </w:t>
+        <w:t>methods</w:t>
       </w:r>
     </w:p>
     <w:p>
@@ -4910,7 +7313,7 @@
           <w:sz w:val="28"/>
           <w:szCs w:val="28"/>
         </w:rPr>
-        <w:t>Unit test web API</w:t>
+        <w:t xml:space="preserve">Unit test for </w:t>
       </w:r>
       <w:r>
         <w:rPr>
@@ -4921,11 +7324,9 @@
           <w:sz w:val="28"/>
           <w:szCs w:val="28"/>
         </w:rPr>
-        <w:t xml:space="preserve"> (mock repository)</w:t>
-      </w:r>
-    </w:p>
-    <w:p>
-      <w:pPr>
+        <w:t xml:space="preserve">PLINQ </w:t>
+      </w:r>
+      <w:r>
         <w:rPr>
           <w:rFonts w:ascii="Palatino Linotype" w:hAnsi="Palatino Linotype" w:cs="Arial"/>
           <w:b/>
@@ -4934,8 +7335,11 @@
           <w:sz w:val="28"/>
           <w:szCs w:val="28"/>
         </w:rPr>
-      </w:pPr>
-      <w:r>
+        <w:t>methods</w:t>
+      </w:r>
+    </w:p>
+    <w:p>
+      <w:pPr>
         <w:rPr>
           <w:rFonts w:ascii="Palatino Linotype" w:hAnsi="Palatino Linotype" w:cs="Arial"/>
           <w:b/>
@@ -4944,12 +7348,8 @@
           <w:sz w:val="28"/>
           <w:szCs w:val="28"/>
         </w:rPr>
-        <w:lastRenderedPageBreak/>
-        <w:t>Unit test async Void methods</w:t>
-      </w:r>
-    </w:p>
-    <w:p>
-      <w:pPr>
+      </w:pPr>
+      <w:r>
         <w:rPr>
           <w:rFonts w:ascii="Palatino Linotype" w:hAnsi="Palatino Linotype" w:cs="Arial"/>
           <w:b/>
@@ -4958,130 +7358,45 @@
           <w:sz w:val="28"/>
           <w:szCs w:val="28"/>
         </w:rPr>
-      </w:pPr>
-      <w:r>
-        <w:rPr>
-          <w:rFonts w:ascii="Palatino Linotype" w:hAnsi="Palatino Linotype" w:cs="Arial"/>
-          <w:b/>
-          <w:bCs/>
-          <w:color w:val="000000"/>
-          <w:sz w:val="28"/>
-          <w:szCs w:val="28"/>
-        </w:rPr>
-        <w:t xml:space="preserve">Unit test for </w:t>
-      </w:r>
-      <w:r>
-        <w:rPr>
-          <w:rFonts w:ascii="Palatino Linotype" w:hAnsi="Palatino Linotype" w:cs="Arial"/>
-          <w:b/>
-          <w:bCs/>
-          <w:color w:val="000000"/>
-          <w:sz w:val="28"/>
-          <w:szCs w:val="28"/>
-        </w:rPr>
-        <w:t xml:space="preserve">parallel </w:t>
-      </w:r>
-      <w:r>
-        <w:rPr>
-          <w:rFonts w:ascii="Palatino Linotype" w:hAnsi="Palatino Linotype" w:cs="Arial"/>
-          <w:b/>
-          <w:bCs/>
-          <w:color w:val="000000"/>
-          <w:sz w:val="28"/>
-          <w:szCs w:val="28"/>
-        </w:rPr>
-        <w:t>methods</w:t>
-      </w:r>
-    </w:p>
-    <w:p>
-      <w:pPr>
-        <w:rPr>
-          <w:rFonts w:ascii="Palatino Linotype" w:hAnsi="Palatino Linotype" w:cs="Arial"/>
-          <w:b/>
-          <w:bCs/>
-          <w:color w:val="000000"/>
-          <w:sz w:val="28"/>
-          <w:szCs w:val="28"/>
-        </w:rPr>
-      </w:pPr>
-      <w:r>
-        <w:rPr>
-          <w:rFonts w:ascii="Palatino Linotype" w:hAnsi="Palatino Linotype" w:cs="Arial"/>
-          <w:b/>
-          <w:bCs/>
-          <w:color w:val="000000"/>
-          <w:sz w:val="28"/>
-          <w:szCs w:val="28"/>
-        </w:rPr>
-        <w:t xml:space="preserve">Unit test for </w:t>
-      </w:r>
-      <w:r>
-        <w:rPr>
-          <w:rFonts w:ascii="Palatino Linotype" w:hAnsi="Palatino Linotype" w:cs="Arial"/>
-          <w:b/>
-          <w:bCs/>
-          <w:color w:val="000000"/>
-          <w:sz w:val="28"/>
-          <w:szCs w:val="28"/>
-        </w:rPr>
-        <w:t xml:space="preserve">PLINQ </w:t>
-      </w:r>
-      <w:r>
-        <w:rPr>
-          <w:rFonts w:ascii="Palatino Linotype" w:hAnsi="Palatino Linotype" w:cs="Arial"/>
-          <w:b/>
-          <w:bCs/>
-          <w:color w:val="000000"/>
-          <w:sz w:val="28"/>
-          <w:szCs w:val="28"/>
-        </w:rPr>
-        <w:t>methods</w:t>
-      </w:r>
-    </w:p>
-    <w:p>
-      <w:pPr>
-        <w:rPr>
-          <w:rFonts w:ascii="Palatino Linotype" w:hAnsi="Palatino Linotype" w:cs="Arial"/>
-          <w:b/>
-          <w:bCs/>
-          <w:color w:val="000000"/>
-          <w:sz w:val="28"/>
-          <w:szCs w:val="28"/>
-        </w:rPr>
-      </w:pPr>
-    </w:p>
-    <w:p>
-      <w:pPr>
-        <w:rPr>
-          <w:rFonts w:ascii="Palatino Linotype" w:hAnsi="Palatino Linotype" w:cs="Arial"/>
-          <w:b/>
-          <w:bCs/>
-          <w:color w:val="000000"/>
-          <w:sz w:val="28"/>
-          <w:szCs w:val="28"/>
-        </w:rPr>
-      </w:pPr>
-    </w:p>
-    <w:p>
-      <w:pPr>
-        <w:rPr>
-          <w:rFonts w:ascii="Palatino Linotype" w:hAnsi="Palatino Linotype" w:cs="Arial"/>
-          <w:b/>
-          <w:bCs/>
-          <w:color w:val="000000"/>
-          <w:sz w:val="40"/>
-          <w:szCs w:val="40"/>
-        </w:rPr>
-      </w:pPr>
-    </w:p>
-    <w:p>
-      <w:pPr>
-        <w:rPr>
-          <w:rFonts w:ascii="Palatino Linotype" w:hAnsi="Palatino Linotype" w:cstheme="minorHAnsi"/>
-          <w:noProof/>
-          <w:color w:val="000000"/>
-        </w:rPr>
-      </w:pPr>
+        <w:t>Exercise</w:t>
+      </w:r>
+    </w:p>
+    <w:p>
+      <w:pPr>
+        <w:pStyle w:val="ListParagraph"/>
+        <w:numPr>
+          <w:ilvl w:val="0"/>
+          <w:numId w:val="7"/>
+        </w:numPr>
+        <w:rPr>
+          <w:rFonts w:ascii="Palatino Linotype" w:hAnsi="Palatino Linotype" w:cstheme="minorHAnsi"/>
+          <w:noProof/>
+          <w:color w:val="000000"/>
+        </w:rPr>
+      </w:pPr>
+      <w:r>
+        <w:rPr>
+          <w:rFonts w:ascii="Palatino Linotype" w:hAnsi="Palatino Linotype" w:cs="Arial"/>
+          <w:color w:val="000000"/>
+        </w:rPr>
+        <w:lastRenderedPageBreak/>
+        <w:t>Change return type of one of the asynchronous unit test to async void and check the output</w:t>
+      </w:r>
+      <w:r>
+        <w:rPr>
+          <w:rFonts w:ascii="Palatino Linotype" w:hAnsi="Palatino Linotype" w:cs="Arial"/>
+          <w:color w:val="000000"/>
+        </w:rPr>
+        <w:t xml:space="preserve"> ? Does it always fail or works same way, if yes why ?</w:t>
+      </w:r>
+      <w:r>
+        <w:rPr>
+          <w:rFonts w:ascii="Palatino Linotype" w:hAnsi="Palatino Linotype" w:cstheme="minorHAnsi"/>
+          <w:noProof/>
+          <w:color w:val="000000"/>
+        </w:rPr>
+        <w:t xml:space="preserve"> </w:t>
+      </w:r>
     </w:p>
     <w:sectPr>
       <w:pgSz w:w="12240" w:h="15840"/>
@@ -5146,6 +7461,92 @@
 <file path=word/numbering.xml><?xml version="1.0" encoding="utf-8"?>
 <w:numbering xmlns:wpc="http://schemas.microsoft.com/office/word/2010/wordprocessingCanvas" xmlns:cx="http://schemas.microsoft.com/office/drawing/2014/chartex" xmlns:cx1="http://schemas.microsoft.com/office/drawing/2015/9/8/chartex" xmlns:cx2="http://schemas.microsoft.com/office/drawing/2015/10/21/chartex" xmlns:cx3="http://schemas.microsoft.com/office/drawing/2016/5/9/chartex" xmlns:cx4="http://schemas.microsoft.com/office/drawing/2016/5/10/chartex" xmlns:cx5="http://schemas.microsoft.com/office/drawing/2016/5/11/chartex" xmlns:cx6="http://schemas.microsoft.com/office/drawing/2016/5/12/chartex" xmlns:cx7="http://schemas.microsoft.com/office/drawing/2016/5/13/chartex" xmlns:cx8="http://schemas.microsoft.com/office/drawing/2016/5/14/chartex" xmlns:mc="http://schemas.openxmlformats.org/markup-compatibility/2006" xmlns:aink="http://schemas.microsoft.com/office/drawing/2016/ink" xmlns:am3d="http://schemas.microsoft.com/office/drawing/2017/model3d" xmlns:o="urn:schemas-microsoft-com:office:office" xmlns:r="http://schemas.openxmlformats.org/officeDocument/2006/relationships" xmlns:m="http://schemas.openxmlformats.org/officeDocument/2006/math" xmlns:v="urn:schemas-microsoft-com:vml" xmlns:wp14="http://schemas.microsoft.com/office/word/2010/wordprocessingDrawing" xmlns:wp="http://schemas.openxmlformats.org/drawingml/2006/wordprocessingDrawing" xmlns:w10="urn:schemas-microsoft-com:office:word" xmlns:w="http://schemas.openxmlformats.org/wordprocessingml/2006/main" xmlns:w14="http://schemas.microsoft.com/office/word/2010/wordml" xmlns:w15="http://schemas.microsoft.com/office/word/2012/wordml" xmlns:w16cid="http://schemas.microsoft.com/office/word/2016/wordml/cid" xmlns:w16se="http://schemas.microsoft.com/office/word/2015/wordml/symex" xmlns:wpg="http://schemas.microsoft.com/office/word/2010/wordprocessingGroup" xmlns:wpi="http://schemas.microsoft.com/office/word/2010/wordprocessingInk" xmlns:wne="http://schemas.microsoft.com/office/word/2006/wordml" xmlns:wps="http://schemas.microsoft.com/office/word/2010/wordprocessingShape" mc:Ignorable="w14 w15 w16se w16cid wp14">
   <w:abstractNum w:abstractNumId="0" w15:restartNumberingAfterBreak="0">
+    <w:nsid w:val="0EEE7B64"/>
+    <w:multiLevelType w:val="hybridMultilevel"/>
+    <w:tmpl w:val="E3AA6E96"/>
+    <w:lvl w:ilvl="0" w:tplc="0409000F">
+      <w:start w:val="1"/>
+      <w:numFmt w:val="decimal"/>
+      <w:lvlText w:val="%1."/>
+      <w:lvlJc w:val="left"/>
+      <w:pPr>
+        <w:ind w:left="720" w:hanging="360"/>
+      </w:pPr>
+    </w:lvl>
+    <w:lvl w:ilvl="1" w:tplc="04090019" w:tentative="1">
+      <w:start w:val="1"/>
+      <w:numFmt w:val="lowerLetter"/>
+      <w:lvlText w:val="%2."/>
+      <w:lvlJc w:val="left"/>
+      <w:pPr>
+        <w:ind w:left="1440" w:hanging="360"/>
+      </w:pPr>
+    </w:lvl>
+    <w:lvl w:ilvl="2" w:tplc="0409001B" w:tentative="1">
+      <w:start w:val="1"/>
+      <w:numFmt w:val="lowerRoman"/>
+      <w:lvlText w:val="%3."/>
+      <w:lvlJc w:val="right"/>
+      <w:pPr>
+        <w:ind w:left="2160" w:hanging="180"/>
+      </w:pPr>
+    </w:lvl>
+    <w:lvl w:ilvl="3" w:tplc="0409000F" w:tentative="1">
+      <w:start w:val="1"/>
+      <w:numFmt w:val="decimal"/>
+      <w:lvlText w:val="%4."/>
+      <w:lvlJc w:val="left"/>
+      <w:pPr>
+        <w:ind w:left="2880" w:hanging="360"/>
+      </w:pPr>
+    </w:lvl>
+    <w:lvl w:ilvl="4" w:tplc="04090019" w:tentative="1">
+      <w:start w:val="1"/>
+      <w:numFmt w:val="lowerLetter"/>
+      <w:lvlText w:val="%5."/>
+      <w:lvlJc w:val="left"/>
+      <w:pPr>
+        <w:ind w:left="3600" w:hanging="360"/>
+      </w:pPr>
+    </w:lvl>
+    <w:lvl w:ilvl="5" w:tplc="0409001B" w:tentative="1">
+      <w:start w:val="1"/>
+      <w:numFmt w:val="lowerRoman"/>
+      <w:lvlText w:val="%6."/>
+      <w:lvlJc w:val="right"/>
+      <w:pPr>
+        <w:ind w:left="4320" w:hanging="180"/>
+      </w:pPr>
+    </w:lvl>
+    <w:lvl w:ilvl="6" w:tplc="0409000F" w:tentative="1">
+      <w:start w:val="1"/>
+      <w:numFmt w:val="decimal"/>
+      <w:lvlText w:val="%7."/>
+      <w:lvlJc w:val="left"/>
+      <w:pPr>
+        <w:ind w:left="5040" w:hanging="360"/>
+      </w:pPr>
+    </w:lvl>
+    <w:lvl w:ilvl="7" w:tplc="04090019" w:tentative="1">
+      <w:start w:val="1"/>
+      <w:numFmt w:val="lowerLetter"/>
+      <w:lvlText w:val="%8."/>
+      <w:lvlJc w:val="left"/>
+      <w:pPr>
+        <w:ind w:left="5760" w:hanging="360"/>
+      </w:pPr>
+    </w:lvl>
+    <w:lvl w:ilvl="8" w:tplc="0409001B" w:tentative="1">
+      <w:start w:val="1"/>
+      <w:numFmt w:val="lowerRoman"/>
+      <w:lvlText w:val="%9."/>
+      <w:lvlJc w:val="right"/>
+      <w:pPr>
+        <w:ind w:left="6480" w:hanging="180"/>
+      </w:pPr>
+    </w:lvl>
+  </w:abstractNum>
+  <w:abstractNum w:abstractNumId="1" w15:restartNumberingAfterBreak="0">
     <w:nsid w:val="19FD2DB3"/>
     <w:multiLevelType w:val="hybridMultilevel"/>
     <w:tmpl w:val="DF7C50DE"/>
@@ -5258,7 +7659,93 @@
       </w:rPr>
     </w:lvl>
   </w:abstractNum>
-  <w:abstractNum w:abstractNumId="1" w15:restartNumberingAfterBreak="0">
+  <w:abstractNum w:abstractNumId="2" w15:restartNumberingAfterBreak="0">
+    <w:nsid w:val="3C7750DF"/>
+    <w:multiLevelType w:val="hybridMultilevel"/>
+    <w:tmpl w:val="95C2CAA2"/>
+    <w:lvl w:ilvl="0" w:tplc="0409000F">
+      <w:start w:val="1"/>
+      <w:numFmt w:val="decimal"/>
+      <w:lvlText w:val="%1."/>
+      <w:lvlJc w:val="left"/>
+      <w:pPr>
+        <w:ind w:left="720" w:hanging="360"/>
+      </w:pPr>
+    </w:lvl>
+    <w:lvl w:ilvl="1" w:tplc="04090019" w:tentative="1">
+      <w:start w:val="1"/>
+      <w:numFmt w:val="lowerLetter"/>
+      <w:lvlText w:val="%2."/>
+      <w:lvlJc w:val="left"/>
+      <w:pPr>
+        <w:ind w:left="1440" w:hanging="360"/>
+      </w:pPr>
+    </w:lvl>
+    <w:lvl w:ilvl="2" w:tplc="0409001B" w:tentative="1">
+      <w:start w:val="1"/>
+      <w:numFmt w:val="lowerRoman"/>
+      <w:lvlText w:val="%3."/>
+      <w:lvlJc w:val="right"/>
+      <w:pPr>
+        <w:ind w:left="2160" w:hanging="180"/>
+      </w:pPr>
+    </w:lvl>
+    <w:lvl w:ilvl="3" w:tplc="0409000F" w:tentative="1">
+      <w:start w:val="1"/>
+      <w:numFmt w:val="decimal"/>
+      <w:lvlText w:val="%4."/>
+      <w:lvlJc w:val="left"/>
+      <w:pPr>
+        <w:ind w:left="2880" w:hanging="360"/>
+      </w:pPr>
+    </w:lvl>
+    <w:lvl w:ilvl="4" w:tplc="04090019" w:tentative="1">
+      <w:start w:val="1"/>
+      <w:numFmt w:val="lowerLetter"/>
+      <w:lvlText w:val="%5."/>
+      <w:lvlJc w:val="left"/>
+      <w:pPr>
+        <w:ind w:left="3600" w:hanging="360"/>
+      </w:pPr>
+    </w:lvl>
+    <w:lvl w:ilvl="5" w:tplc="0409001B" w:tentative="1">
+      <w:start w:val="1"/>
+      <w:numFmt w:val="lowerRoman"/>
+      <w:lvlText w:val="%6."/>
+      <w:lvlJc w:val="right"/>
+      <w:pPr>
+        <w:ind w:left="4320" w:hanging="180"/>
+      </w:pPr>
+    </w:lvl>
+    <w:lvl w:ilvl="6" w:tplc="0409000F" w:tentative="1">
+      <w:start w:val="1"/>
+      <w:numFmt w:val="decimal"/>
+      <w:lvlText w:val="%7."/>
+      <w:lvlJc w:val="left"/>
+      <w:pPr>
+        <w:ind w:left="5040" w:hanging="360"/>
+      </w:pPr>
+    </w:lvl>
+    <w:lvl w:ilvl="7" w:tplc="04090019" w:tentative="1">
+      <w:start w:val="1"/>
+      <w:numFmt w:val="lowerLetter"/>
+      <w:lvlText w:val="%8."/>
+      <w:lvlJc w:val="left"/>
+      <w:pPr>
+        <w:ind w:left="5760" w:hanging="360"/>
+      </w:pPr>
+    </w:lvl>
+    <w:lvl w:ilvl="8" w:tplc="0409001B" w:tentative="1">
+      <w:start w:val="1"/>
+      <w:numFmt w:val="lowerRoman"/>
+      <w:lvlText w:val="%9."/>
+      <w:lvlJc w:val="right"/>
+      <w:pPr>
+        <w:ind w:left="6480" w:hanging="180"/>
+      </w:pPr>
+    </w:lvl>
+  </w:abstractNum>
+  <w:abstractNum w:abstractNumId="3" w15:restartNumberingAfterBreak="0">
     <w:nsid w:val="447B66DD"/>
     <w:multiLevelType w:val="hybridMultilevel"/>
     <w:tmpl w:val="05FE5E42"/>
@@ -5344,7 +7831,93 @@
       </w:pPr>
     </w:lvl>
   </w:abstractNum>
-  <w:abstractNum w:abstractNumId="2" w15:restartNumberingAfterBreak="0">
+  <w:abstractNum w:abstractNumId="4" w15:restartNumberingAfterBreak="0">
+    <w:nsid w:val="4BE719D1"/>
+    <w:multiLevelType w:val="hybridMultilevel"/>
+    <w:tmpl w:val="45AC3E4E"/>
+    <w:lvl w:ilvl="0" w:tplc="0409000F">
+      <w:start w:val="1"/>
+      <w:numFmt w:val="decimal"/>
+      <w:lvlText w:val="%1."/>
+      <w:lvlJc w:val="left"/>
+      <w:pPr>
+        <w:ind w:left="720" w:hanging="360"/>
+      </w:pPr>
+    </w:lvl>
+    <w:lvl w:ilvl="1" w:tplc="04090019" w:tentative="1">
+      <w:start w:val="1"/>
+      <w:numFmt w:val="lowerLetter"/>
+      <w:lvlText w:val="%2."/>
+      <w:lvlJc w:val="left"/>
+      <w:pPr>
+        <w:ind w:left="1440" w:hanging="360"/>
+      </w:pPr>
+    </w:lvl>
+    <w:lvl w:ilvl="2" w:tplc="0409001B" w:tentative="1">
+      <w:start w:val="1"/>
+      <w:numFmt w:val="lowerRoman"/>
+      <w:lvlText w:val="%3."/>
+      <w:lvlJc w:val="right"/>
+      <w:pPr>
+        <w:ind w:left="2160" w:hanging="180"/>
+      </w:pPr>
+    </w:lvl>
+    <w:lvl w:ilvl="3" w:tplc="0409000F" w:tentative="1">
+      <w:start w:val="1"/>
+      <w:numFmt w:val="decimal"/>
+      <w:lvlText w:val="%4."/>
+      <w:lvlJc w:val="left"/>
+      <w:pPr>
+        <w:ind w:left="2880" w:hanging="360"/>
+      </w:pPr>
+    </w:lvl>
+    <w:lvl w:ilvl="4" w:tplc="04090019" w:tentative="1">
+      <w:start w:val="1"/>
+      <w:numFmt w:val="lowerLetter"/>
+      <w:lvlText w:val="%5."/>
+      <w:lvlJc w:val="left"/>
+      <w:pPr>
+        <w:ind w:left="3600" w:hanging="360"/>
+      </w:pPr>
+    </w:lvl>
+    <w:lvl w:ilvl="5" w:tplc="0409001B" w:tentative="1">
+      <w:start w:val="1"/>
+      <w:numFmt w:val="lowerRoman"/>
+      <w:lvlText w:val="%6."/>
+      <w:lvlJc w:val="right"/>
+      <w:pPr>
+        <w:ind w:left="4320" w:hanging="180"/>
+      </w:pPr>
+    </w:lvl>
+    <w:lvl w:ilvl="6" w:tplc="0409000F" w:tentative="1">
+      <w:start w:val="1"/>
+      <w:numFmt w:val="decimal"/>
+      <w:lvlText w:val="%7."/>
+      <w:lvlJc w:val="left"/>
+      <w:pPr>
+        <w:ind w:left="5040" w:hanging="360"/>
+      </w:pPr>
+    </w:lvl>
+    <w:lvl w:ilvl="7" w:tplc="04090019" w:tentative="1">
+      <w:start w:val="1"/>
+      <w:numFmt w:val="lowerLetter"/>
+      <w:lvlText w:val="%8."/>
+      <w:lvlJc w:val="left"/>
+      <w:pPr>
+        <w:ind w:left="5760" w:hanging="360"/>
+      </w:pPr>
+    </w:lvl>
+    <w:lvl w:ilvl="8" w:tplc="0409001B" w:tentative="1">
+      <w:start w:val="1"/>
+      <w:numFmt w:val="lowerRoman"/>
+      <w:lvlText w:val="%9."/>
+      <w:lvlJc w:val="right"/>
+      <w:pPr>
+        <w:ind w:left="6480" w:hanging="180"/>
+      </w:pPr>
+    </w:lvl>
+  </w:abstractNum>
+  <w:abstractNum w:abstractNumId="5" w15:restartNumberingAfterBreak="0">
     <w:nsid w:val="4E6671E2"/>
     <w:multiLevelType w:val="hybridMultilevel"/>
     <w:tmpl w:val="F77AC5E8"/>
@@ -5459,7 +8032,7 @@
       </w:rPr>
     </w:lvl>
   </w:abstractNum>
-  <w:abstractNum w:abstractNumId="3" w15:restartNumberingAfterBreak="0">
+  <w:abstractNum w:abstractNumId="6" w15:restartNumberingAfterBreak="0">
     <w:nsid w:val="74441D9C"/>
     <w:multiLevelType w:val="hybridMultilevel"/>
     <w:tmpl w:val="677EC8EC"/>
@@ -5546,16 +8119,25 @@
     </w:lvl>
   </w:abstractNum>
   <w:num w:numId="1">
+    <w:abstractNumId w:val="5"/>
+  </w:num>
+  <w:num w:numId="2">
+    <w:abstractNumId w:val="1"/>
+  </w:num>
+  <w:num w:numId="3">
+    <w:abstractNumId w:val="6"/>
+  </w:num>
+  <w:num w:numId="4">
+    <w:abstractNumId w:val="3"/>
+  </w:num>
+  <w:num w:numId="5">
+    <w:abstractNumId w:val="0"/>
+  </w:num>
+  <w:num w:numId="6">
     <w:abstractNumId w:val="2"/>
   </w:num>
-  <w:num w:numId="2">
-    <w:abstractNumId w:val="0"/>
-  </w:num>
-  <w:num w:numId="3">
-    <w:abstractNumId w:val="3"/>
-  </w:num>
-  <w:num w:numId="4">
-    <w:abstractNumId w:val="1"/>
+  <w:num w:numId="7">
+    <w:abstractNumId w:val="4"/>
   </w:num>
 </w:numbering>
 </file>

</xml_diff>

<commit_message>
unit test with mock data
</commit_message>
<xml_diff>
--- a/Chapter 8/BPB0067_Chapter 8.docx
+++ b/Chapter 8/BPB0067_Chapter 8.docx
@@ -7191,22 +7191,85 @@
           <w:rFonts w:ascii="Palatino Linotype" w:hAnsi="Palatino Linotype" w:cs="Arial"/>
           <w:color w:val="000000"/>
         </w:rPr>
-        <w:t xml:space="preserve">In most of the enterprise applications unit tests are primarily around service layer classes where will have outbound calls like a database call or loading file in memory etc. However, unit tests aren’t supposed to make outbound calls instead they can create mock data of all the outbound calls involved and then eventually validate the method that is unit tested for. </w:t>
-      </w:r>
-    </w:p>
-    <w:p>
-      <w:pPr>
-        <w:rPr>
-          <w:rFonts w:ascii="Palatino Linotype" w:hAnsi="Palatino Linotype" w:cs="Arial"/>
-          <w:color w:val="000000"/>
-        </w:rPr>
-      </w:pPr>
-      <w:r>
-        <w:rPr>
-          <w:rFonts w:ascii="Palatino Linotype" w:hAnsi="Palatino Linotype" w:cs="Arial"/>
-          <w:color w:val="000000"/>
-        </w:rPr>
-        <w:t xml:space="preserve">Let us see this with a simple example where we have method that loads data from </w:t>
+        <w:t xml:space="preserve">In most of the enterprise applications unit tests are primarily around service layer classes where will have outbound calls like a database call or loading file in memory etc. However, unit tests aren’t supposed to make outbound calls instead they </w:t>
+      </w:r>
+      <w:r>
+        <w:rPr>
+          <w:rFonts w:ascii="Palatino Linotype" w:hAnsi="Palatino Linotype" w:cs="Arial"/>
+          <w:color w:val="000000"/>
+        </w:rPr>
+        <w:t>should</w:t>
+      </w:r>
+      <w:r>
+        <w:rPr>
+          <w:rFonts w:ascii="Palatino Linotype" w:hAnsi="Palatino Linotype" w:cs="Arial"/>
+          <w:color w:val="000000"/>
+        </w:rPr>
+        <w:t xml:space="preserve"> create mock data </w:t>
+      </w:r>
+      <w:r>
+        <w:rPr>
+          <w:rFonts w:ascii="Palatino Linotype" w:hAnsi="Palatino Linotype" w:cs="Arial"/>
+          <w:color w:val="000000"/>
+        </w:rPr>
+        <w:t>for</w:t>
+      </w:r>
+      <w:r>
+        <w:rPr>
+          <w:rFonts w:ascii="Palatino Linotype" w:hAnsi="Palatino Linotype" w:cs="Arial"/>
+          <w:color w:val="000000"/>
+        </w:rPr>
+        <w:t xml:space="preserve"> all the outbound calls involved and then validate the</w:t>
+      </w:r>
+      <w:r>
+        <w:rPr>
+          <w:rFonts w:ascii="Palatino Linotype" w:hAnsi="Palatino Linotype" w:cs="Arial"/>
+          <w:color w:val="000000"/>
+        </w:rPr>
+        <w:t xml:space="preserve"> business logic</w:t>
+      </w:r>
+      <w:r>
+        <w:rPr>
+          <w:rFonts w:ascii="Palatino Linotype" w:hAnsi="Palatino Linotype" w:cs="Arial"/>
+          <w:color w:val="000000"/>
+        </w:rPr>
+        <w:t xml:space="preserve"> method that is unit tested for. </w:t>
+      </w:r>
+    </w:p>
+    <w:p>
+      <w:pPr>
+        <w:rPr>
+          <w:rFonts w:ascii="Palatino Linotype" w:hAnsi="Palatino Linotype" w:cs="Arial"/>
+          <w:color w:val="000000"/>
+        </w:rPr>
+      </w:pPr>
+      <w:r>
+        <w:rPr>
+          <w:rFonts w:ascii="Palatino Linotype" w:hAnsi="Palatino Linotype" w:cs="Arial"/>
+          <w:color w:val="000000"/>
+        </w:rPr>
+        <w:t xml:space="preserve">Let us see this with a simple example where we have method that </w:t>
+      </w:r>
+      <w:r>
+        <w:rPr>
+          <w:rFonts w:ascii="Palatino Linotype" w:hAnsi="Palatino Linotype" w:cs="Arial"/>
+          <w:color w:val="000000"/>
+        </w:rPr>
+        <w:t>downloads file</w:t>
+      </w:r>
+      <w:r>
+        <w:rPr>
+          <w:rFonts w:ascii="Palatino Linotype" w:hAnsi="Palatino Linotype" w:cs="Arial"/>
+          <w:color w:val="000000"/>
+        </w:rPr>
+        <w:t xml:space="preserve"> from </w:t>
+      </w:r>
+      <w:r>
+        <w:rPr>
+          <w:rFonts w:ascii="Palatino Linotype" w:hAnsi="Palatino Linotype" w:cs="Arial"/>
+          <w:color w:val="000000"/>
+        </w:rPr>
+        <w:t xml:space="preserve"> web </w:t>
       </w:r>
       <w:r>
         <w:rPr>
@@ -7214,6 +7277,1564 @@
           <w:color w:val="000000"/>
         </w:rPr>
         <w:t xml:space="preserve">asynchronously </w:t>
+      </w:r>
+      <w:r>
+        <w:rPr>
+          <w:rFonts w:ascii="Palatino Linotype" w:hAnsi="Palatino Linotype" w:cs="Arial"/>
+          <w:color w:val="000000"/>
+        </w:rPr>
+        <w:t xml:space="preserve">and then </w:t>
+      </w:r>
+      <w:r>
+        <w:rPr>
+          <w:rFonts w:ascii="Palatino Linotype" w:hAnsi="Palatino Linotype" w:cs="Arial"/>
+          <w:color w:val="000000"/>
+        </w:rPr>
+        <w:t xml:space="preserve">reads </w:t>
+      </w:r>
+      <w:r>
+        <w:rPr>
+          <w:rFonts w:ascii="Palatino Linotype" w:hAnsi="Palatino Linotype" w:cs="Arial"/>
+          <w:color w:val="000000"/>
+        </w:rPr>
+        <w:t>file content</w:t>
+      </w:r>
+      <w:r>
+        <w:rPr>
+          <w:rFonts w:ascii="Palatino Linotype" w:hAnsi="Palatino Linotype" w:cs="Arial"/>
+          <w:color w:val="000000"/>
+        </w:rPr>
+        <w:t>,</w:t>
+      </w:r>
+      <w:r>
+        <w:rPr>
+          <w:rFonts w:ascii="Palatino Linotype" w:hAnsi="Palatino Linotype" w:cs="Arial"/>
+          <w:color w:val="000000"/>
+        </w:rPr>
+        <w:t xml:space="preserve"> apply some logic</w:t>
+      </w:r>
+      <w:r>
+        <w:rPr>
+          <w:rFonts w:ascii="Palatino Linotype" w:hAnsi="Palatino Linotype" w:cs="Arial"/>
+          <w:color w:val="000000"/>
+        </w:rPr>
+        <w:t xml:space="preserve"> (in our case we will do a string reversal)</w:t>
+      </w:r>
+      <w:r>
+        <w:rPr>
+          <w:rFonts w:ascii="Palatino Linotype" w:hAnsi="Palatino Linotype" w:cs="Arial"/>
+          <w:color w:val="000000"/>
+        </w:rPr>
+        <w:t xml:space="preserve"> and </w:t>
+      </w:r>
+      <w:r>
+        <w:rPr>
+          <w:rFonts w:ascii="Palatino Linotype" w:hAnsi="Palatino Linotype" w:cs="Arial"/>
+          <w:color w:val="000000"/>
+        </w:rPr>
+        <w:t>send back response.</w:t>
+      </w:r>
+      <w:r>
+        <w:rPr>
+          <w:rFonts w:ascii="Palatino Linotype" w:hAnsi="Palatino Linotype" w:cs="Arial"/>
+          <w:color w:val="000000"/>
+        </w:rPr>
+        <w:t xml:space="preserve"> In this case file downloading is an external call and for unit testing it should mock with some predefined response. </w:t>
+      </w:r>
+    </w:p>
+    <w:p>
+      <w:pPr>
+        <w:rPr>
+          <w:rFonts w:ascii="Palatino Linotype" w:hAnsi="Palatino Linotype" w:cs="Arial"/>
+          <w:color w:val="000000"/>
+        </w:rPr>
+      </w:pPr>
+      <w:r>
+        <w:rPr>
+          <w:rFonts w:ascii="Palatino Linotype" w:hAnsi="Palatino Linotype" w:cs="Arial"/>
+          <w:color w:val="000000"/>
+        </w:rPr>
+        <w:t>Let us start with</w:t>
+      </w:r>
+      <w:r>
+        <w:rPr>
+          <w:rFonts w:ascii="Palatino Linotype" w:hAnsi="Palatino Linotype" w:cs="Arial"/>
+          <w:color w:val="000000"/>
+        </w:rPr>
+        <w:t xml:space="preserve"> adding a class </w:t>
+      </w:r>
+      <w:r>
+        <w:rPr>
+          <w:rFonts w:ascii="Palatino Linotype" w:hAnsi="Palatino Linotype" w:cs="Arial"/>
+          <w:color w:val="000000"/>
+        </w:rPr>
+        <w:t>FileDownload</w:t>
+      </w:r>
+      <w:r>
+        <w:rPr>
+          <w:rFonts w:ascii="Palatino Linotype" w:hAnsi="Palatino Linotype" w:cs="Arial"/>
+          <w:color w:val="000000"/>
+        </w:rPr>
+        <w:t xml:space="preserve"> and we will use HttpClient of .Net which will be initialized through constructor , this class will look like below</w:t>
+      </w:r>
+    </w:p>
+    <w:p>
+      <w:pPr>
+        <w:autoSpaceDE w:val="0"/>
+        <w:autoSpaceDN w:val="0"/>
+        <w:adjustRightInd w:val="0"/>
+        <w:spacing w:after="0" w:line="240" w:lineRule="auto"/>
+        <w:rPr>
+          <w:rFonts w:cstheme="minorHAnsi"/>
+          <w:noProof/>
+          <w:color w:val="000000"/>
+          <w:sz w:val="20"/>
+          <w:szCs w:val="20"/>
+        </w:rPr>
+      </w:pPr>
+      <w:r>
+        <w:rPr>
+          <w:rFonts w:cstheme="minorHAnsi"/>
+          <w:noProof/>
+          <w:color w:val="000000"/>
+          <w:sz w:val="20"/>
+          <w:szCs w:val="20"/>
+        </w:rPr>
+        <w:t xml:space="preserve">    </w:t>
+      </w:r>
+      <w:r>
+        <w:rPr>
+          <w:rFonts w:cstheme="minorHAnsi"/>
+          <w:noProof/>
+          <w:color w:val="0000FF"/>
+          <w:sz w:val="20"/>
+          <w:szCs w:val="20"/>
+        </w:rPr>
+        <w:t>public</w:t>
+      </w:r>
+      <w:r>
+        <w:rPr>
+          <w:rFonts w:cstheme="minorHAnsi"/>
+          <w:noProof/>
+          <w:color w:val="000000"/>
+          <w:sz w:val="20"/>
+          <w:szCs w:val="20"/>
+        </w:rPr>
+        <w:t xml:space="preserve"> </w:t>
+      </w:r>
+      <w:r>
+        <w:rPr>
+          <w:rFonts w:cstheme="minorHAnsi"/>
+          <w:noProof/>
+          <w:color w:val="0000FF"/>
+          <w:sz w:val="20"/>
+          <w:szCs w:val="20"/>
+        </w:rPr>
+        <w:t>class</w:t>
+      </w:r>
+      <w:r>
+        <w:rPr>
+          <w:rFonts w:cstheme="minorHAnsi"/>
+          <w:noProof/>
+          <w:color w:val="000000"/>
+          <w:sz w:val="20"/>
+          <w:szCs w:val="20"/>
+        </w:rPr>
+        <w:t xml:space="preserve"> </w:t>
+      </w:r>
+      <w:r>
+        <w:rPr>
+          <w:rFonts w:cstheme="minorHAnsi"/>
+          <w:noProof/>
+          <w:color w:val="2B91AF"/>
+          <w:sz w:val="20"/>
+          <w:szCs w:val="20"/>
+        </w:rPr>
+        <w:t>FileDownload</w:t>
+      </w:r>
+    </w:p>
+    <w:p>
+      <w:pPr>
+        <w:autoSpaceDE w:val="0"/>
+        <w:autoSpaceDN w:val="0"/>
+        <w:adjustRightInd w:val="0"/>
+        <w:spacing w:after="0" w:line="240" w:lineRule="auto"/>
+        <w:rPr>
+          <w:rFonts w:cstheme="minorHAnsi"/>
+          <w:noProof/>
+          <w:color w:val="000000"/>
+          <w:sz w:val="20"/>
+          <w:szCs w:val="20"/>
+        </w:rPr>
+      </w:pPr>
+      <w:r>
+        <w:rPr>
+          <w:rFonts w:cstheme="minorHAnsi"/>
+          <w:noProof/>
+          <w:color w:val="000000"/>
+          <w:sz w:val="20"/>
+          <w:szCs w:val="20"/>
+        </w:rPr>
+        <w:t xml:space="preserve">    {</w:t>
+      </w:r>
+    </w:p>
+    <w:p>
+      <w:pPr>
+        <w:autoSpaceDE w:val="0"/>
+        <w:autoSpaceDN w:val="0"/>
+        <w:adjustRightInd w:val="0"/>
+        <w:spacing w:after="0" w:line="240" w:lineRule="auto"/>
+        <w:rPr>
+          <w:rFonts w:cstheme="minorHAnsi"/>
+          <w:noProof/>
+          <w:color w:val="000000"/>
+          <w:sz w:val="20"/>
+          <w:szCs w:val="20"/>
+        </w:rPr>
+      </w:pPr>
+      <w:r>
+        <w:rPr>
+          <w:rFonts w:cstheme="minorHAnsi"/>
+          <w:noProof/>
+          <w:color w:val="000000"/>
+          <w:sz w:val="20"/>
+          <w:szCs w:val="20"/>
+        </w:rPr>
+        <w:t xml:space="preserve">        HttpClient _client;</w:t>
+      </w:r>
+    </w:p>
+    <w:p>
+      <w:pPr>
+        <w:autoSpaceDE w:val="0"/>
+        <w:autoSpaceDN w:val="0"/>
+        <w:adjustRightInd w:val="0"/>
+        <w:spacing w:after="0" w:line="240" w:lineRule="auto"/>
+        <w:rPr>
+          <w:rFonts w:cstheme="minorHAnsi"/>
+          <w:noProof/>
+          <w:color w:val="000000"/>
+          <w:sz w:val="20"/>
+          <w:szCs w:val="20"/>
+        </w:rPr>
+      </w:pPr>
+    </w:p>
+    <w:p>
+      <w:pPr>
+        <w:autoSpaceDE w:val="0"/>
+        <w:autoSpaceDN w:val="0"/>
+        <w:adjustRightInd w:val="0"/>
+        <w:spacing w:after="0" w:line="240" w:lineRule="auto"/>
+        <w:rPr>
+          <w:rFonts w:cstheme="minorHAnsi"/>
+          <w:noProof/>
+          <w:color w:val="000000"/>
+          <w:sz w:val="20"/>
+          <w:szCs w:val="20"/>
+        </w:rPr>
+      </w:pPr>
+      <w:r>
+        <w:rPr>
+          <w:rFonts w:cstheme="minorHAnsi"/>
+          <w:noProof/>
+          <w:color w:val="000000"/>
+          <w:sz w:val="20"/>
+          <w:szCs w:val="20"/>
+        </w:rPr>
+        <w:t xml:space="preserve">        </w:t>
+      </w:r>
+      <w:r>
+        <w:rPr>
+          <w:rFonts w:cstheme="minorHAnsi"/>
+          <w:noProof/>
+          <w:color w:val="0000FF"/>
+          <w:sz w:val="20"/>
+          <w:szCs w:val="20"/>
+        </w:rPr>
+        <w:t>public</w:t>
+      </w:r>
+      <w:r>
+        <w:rPr>
+          <w:rFonts w:cstheme="minorHAnsi"/>
+          <w:noProof/>
+          <w:color w:val="000000"/>
+          <w:sz w:val="20"/>
+          <w:szCs w:val="20"/>
+        </w:rPr>
+        <w:t xml:space="preserve"> </w:t>
+      </w:r>
+      <w:r>
+        <w:rPr>
+          <w:rFonts w:cstheme="minorHAnsi"/>
+          <w:noProof/>
+          <w:color w:val="2B91AF"/>
+          <w:sz w:val="20"/>
+          <w:szCs w:val="20"/>
+        </w:rPr>
+        <w:t>FileDownload</w:t>
+      </w:r>
+      <w:r>
+        <w:rPr>
+          <w:rFonts w:cstheme="minorHAnsi"/>
+          <w:noProof/>
+          <w:color w:val="000000"/>
+          <w:sz w:val="20"/>
+          <w:szCs w:val="20"/>
+        </w:rPr>
+        <w:t>(HttpClient client)</w:t>
+      </w:r>
+    </w:p>
+    <w:p>
+      <w:pPr>
+        <w:autoSpaceDE w:val="0"/>
+        <w:autoSpaceDN w:val="0"/>
+        <w:adjustRightInd w:val="0"/>
+        <w:spacing w:after="0" w:line="240" w:lineRule="auto"/>
+        <w:rPr>
+          <w:rFonts w:cstheme="minorHAnsi"/>
+          <w:noProof/>
+          <w:color w:val="000000"/>
+          <w:sz w:val="20"/>
+          <w:szCs w:val="20"/>
+        </w:rPr>
+      </w:pPr>
+      <w:r>
+        <w:rPr>
+          <w:rFonts w:cstheme="minorHAnsi"/>
+          <w:noProof/>
+          <w:color w:val="000000"/>
+          <w:sz w:val="20"/>
+          <w:szCs w:val="20"/>
+        </w:rPr>
+        <w:t xml:space="preserve">        {</w:t>
+      </w:r>
+    </w:p>
+    <w:p>
+      <w:pPr>
+        <w:autoSpaceDE w:val="0"/>
+        <w:autoSpaceDN w:val="0"/>
+        <w:adjustRightInd w:val="0"/>
+        <w:spacing w:after="0" w:line="240" w:lineRule="auto"/>
+        <w:rPr>
+          <w:rFonts w:cstheme="minorHAnsi"/>
+          <w:noProof/>
+          <w:color w:val="000000"/>
+          <w:sz w:val="20"/>
+          <w:szCs w:val="20"/>
+        </w:rPr>
+      </w:pPr>
+      <w:r>
+        <w:rPr>
+          <w:rFonts w:cstheme="minorHAnsi"/>
+          <w:noProof/>
+          <w:color w:val="000000"/>
+          <w:sz w:val="20"/>
+          <w:szCs w:val="20"/>
+        </w:rPr>
+        <w:t xml:space="preserve">            </w:t>
+      </w:r>
+      <w:r>
+        <w:rPr>
+          <w:rFonts w:cstheme="minorHAnsi"/>
+          <w:noProof/>
+          <w:color w:val="0000FF"/>
+          <w:sz w:val="20"/>
+          <w:szCs w:val="20"/>
+        </w:rPr>
+        <w:t>if</w:t>
+      </w:r>
+      <w:r>
+        <w:rPr>
+          <w:rFonts w:cstheme="minorHAnsi"/>
+          <w:noProof/>
+          <w:color w:val="000000"/>
+          <w:sz w:val="20"/>
+          <w:szCs w:val="20"/>
+        </w:rPr>
+        <w:t xml:space="preserve"> (client != </w:t>
+      </w:r>
+      <w:r>
+        <w:rPr>
+          <w:rFonts w:cstheme="minorHAnsi"/>
+          <w:noProof/>
+          <w:color w:val="0000FF"/>
+          <w:sz w:val="20"/>
+          <w:szCs w:val="20"/>
+        </w:rPr>
+        <w:t>null</w:t>
+      </w:r>
+      <w:r>
+        <w:rPr>
+          <w:rFonts w:cstheme="minorHAnsi"/>
+          <w:noProof/>
+          <w:color w:val="000000"/>
+          <w:sz w:val="20"/>
+          <w:szCs w:val="20"/>
+        </w:rPr>
+        <w:t>)</w:t>
+      </w:r>
+    </w:p>
+    <w:p>
+      <w:pPr>
+        <w:autoSpaceDE w:val="0"/>
+        <w:autoSpaceDN w:val="0"/>
+        <w:adjustRightInd w:val="0"/>
+        <w:spacing w:after="0" w:line="240" w:lineRule="auto"/>
+        <w:rPr>
+          <w:rFonts w:cstheme="minorHAnsi"/>
+          <w:noProof/>
+          <w:color w:val="000000"/>
+          <w:sz w:val="20"/>
+          <w:szCs w:val="20"/>
+        </w:rPr>
+      </w:pPr>
+      <w:r>
+        <w:rPr>
+          <w:rFonts w:cstheme="minorHAnsi"/>
+          <w:noProof/>
+          <w:color w:val="000000"/>
+          <w:sz w:val="20"/>
+          <w:szCs w:val="20"/>
+        </w:rPr>
+        <w:t xml:space="preserve">                _client = client;</w:t>
+      </w:r>
+    </w:p>
+    <w:p>
+      <w:pPr>
+        <w:autoSpaceDE w:val="0"/>
+        <w:autoSpaceDN w:val="0"/>
+        <w:adjustRightInd w:val="0"/>
+        <w:spacing w:after="0" w:line="240" w:lineRule="auto"/>
+        <w:rPr>
+          <w:rFonts w:cstheme="minorHAnsi"/>
+          <w:noProof/>
+          <w:color w:val="000000"/>
+          <w:sz w:val="20"/>
+          <w:szCs w:val="20"/>
+        </w:rPr>
+      </w:pPr>
+      <w:r>
+        <w:rPr>
+          <w:rFonts w:cstheme="minorHAnsi"/>
+          <w:noProof/>
+          <w:color w:val="000000"/>
+          <w:sz w:val="20"/>
+          <w:szCs w:val="20"/>
+        </w:rPr>
+        <w:t xml:space="preserve">            </w:t>
+      </w:r>
+      <w:r>
+        <w:rPr>
+          <w:rFonts w:cstheme="minorHAnsi"/>
+          <w:noProof/>
+          <w:color w:val="0000FF"/>
+          <w:sz w:val="20"/>
+          <w:szCs w:val="20"/>
+        </w:rPr>
+        <w:t>else</w:t>
+      </w:r>
+    </w:p>
+    <w:p>
+      <w:pPr>
+        <w:autoSpaceDE w:val="0"/>
+        <w:autoSpaceDN w:val="0"/>
+        <w:adjustRightInd w:val="0"/>
+        <w:spacing w:after="0" w:line="240" w:lineRule="auto"/>
+        <w:rPr>
+          <w:rFonts w:cstheme="minorHAnsi"/>
+          <w:noProof/>
+          <w:color w:val="000000"/>
+          <w:sz w:val="20"/>
+          <w:szCs w:val="20"/>
+        </w:rPr>
+      </w:pPr>
+      <w:r>
+        <w:rPr>
+          <w:rFonts w:cstheme="minorHAnsi"/>
+          <w:noProof/>
+          <w:color w:val="000000"/>
+          <w:sz w:val="20"/>
+          <w:szCs w:val="20"/>
+        </w:rPr>
+        <w:t xml:space="preserve">                _client = </w:t>
+      </w:r>
+      <w:r>
+        <w:rPr>
+          <w:rFonts w:cstheme="minorHAnsi"/>
+          <w:noProof/>
+          <w:color w:val="0000FF"/>
+          <w:sz w:val="20"/>
+          <w:szCs w:val="20"/>
+        </w:rPr>
+        <w:t>new</w:t>
+      </w:r>
+      <w:r>
+        <w:rPr>
+          <w:rFonts w:cstheme="minorHAnsi"/>
+          <w:noProof/>
+          <w:color w:val="000000"/>
+          <w:sz w:val="20"/>
+          <w:szCs w:val="20"/>
+        </w:rPr>
+        <w:t xml:space="preserve"> HttpClient();</w:t>
+      </w:r>
+    </w:p>
+    <w:p>
+      <w:pPr>
+        <w:rPr>
+          <w:rFonts w:cstheme="minorHAnsi"/>
+          <w:noProof/>
+          <w:color w:val="000000"/>
+          <w:sz w:val="20"/>
+          <w:szCs w:val="20"/>
+        </w:rPr>
+      </w:pPr>
+      <w:r>
+        <w:rPr>
+          <w:rFonts w:cstheme="minorHAnsi"/>
+          <w:noProof/>
+          <w:color w:val="000000"/>
+          <w:sz w:val="20"/>
+          <w:szCs w:val="20"/>
+        </w:rPr>
+        <w:t xml:space="preserve">        }</w:t>
+      </w:r>
+    </w:p>
+    <w:p>
+      <w:pPr>
+        <w:rPr>
+          <w:rFonts w:cstheme="minorHAnsi"/>
+          <w:noProof/>
+          <w:color w:val="000000"/>
+          <w:sz w:val="20"/>
+          <w:szCs w:val="20"/>
+        </w:rPr>
+      </w:pPr>
+      <w:r>
+        <w:rPr>
+          <w:rFonts w:cstheme="minorHAnsi"/>
+          <w:noProof/>
+          <w:color w:val="000000"/>
+          <w:sz w:val="20"/>
+          <w:szCs w:val="20"/>
+        </w:rPr>
+        <w:t>}</w:t>
+      </w:r>
+    </w:p>
+    <w:p>
+      <w:pPr>
+        <w:rPr>
+          <w:rFonts w:ascii="Palatino Linotype" w:hAnsi="Palatino Linotype" w:cs="Arial"/>
+          <w:color w:val="000000"/>
+        </w:rPr>
+      </w:pPr>
+      <w:r>
+        <w:rPr>
+          <w:rFonts w:ascii="Palatino Linotype" w:hAnsi="Palatino Linotype" w:cs="Arial"/>
+          <w:color w:val="000000"/>
+        </w:rPr>
+        <w:t xml:space="preserve">Add a method </w:t>
+      </w:r>
+      <w:r>
+        <w:rPr>
+          <w:rFonts w:ascii="Palatino Linotype" w:hAnsi="Palatino Linotype" w:cs="Consolas"/>
+          <w:color w:val="000000"/>
+        </w:rPr>
+        <w:t>DownloadFileAsync</w:t>
+      </w:r>
+      <w:r>
+        <w:rPr>
+          <w:rFonts w:ascii="Palatino Linotype" w:hAnsi="Palatino Linotype" w:cs="Consolas"/>
+          <w:color w:val="000000"/>
+        </w:rPr>
+        <w:t>,</w:t>
+      </w:r>
+      <w:r>
+        <w:rPr>
+          <w:rFonts w:ascii="Palatino Linotype" w:hAnsi="Palatino Linotype" w:cs="Arial"/>
+          <w:color w:val="000000"/>
+        </w:rPr>
+        <w:t xml:space="preserve"> we will use</w:t>
+      </w:r>
+      <w:r>
+        <w:rPr>
+          <w:rFonts w:ascii="Palatino Linotype" w:hAnsi="Palatino Linotype" w:cs="Arial"/>
+          <w:color w:val="000000"/>
+        </w:rPr>
+        <w:t xml:space="preserve"> GetAsync method of it to download file. Once it is downloaded use </w:t>
+      </w:r>
+      <w:r>
+        <w:rPr>
+          <w:rFonts w:ascii="Palatino Linotype" w:hAnsi="Palatino Linotype" w:cs="Arial"/>
+          <w:color w:val="000000"/>
+        </w:rPr>
+        <w:t>ReadAsStringAsync</w:t>
+      </w:r>
+      <w:r>
+        <w:rPr>
+          <w:rFonts w:ascii="Palatino Linotype" w:hAnsi="Palatino Linotype" w:cs="Arial"/>
+          <w:color w:val="000000"/>
+        </w:rPr>
+        <w:t xml:space="preserve"> to retrieve data and </w:t>
+      </w:r>
+      <w:r>
+        <w:rPr>
+          <w:rFonts w:ascii="Palatino Linotype" w:hAnsi="Palatino Linotype" w:cs="Arial"/>
+          <w:color w:val="000000"/>
+        </w:rPr>
+        <w:t>apply string reversal before returning.</w:t>
+      </w:r>
+      <w:r>
+        <w:rPr>
+          <w:rFonts w:ascii="Palatino Linotype" w:hAnsi="Palatino Linotype" w:cs="Arial"/>
+          <w:color w:val="000000"/>
+        </w:rPr>
+        <w:t xml:space="preserve"> This method will look like below</w:t>
+      </w:r>
+    </w:p>
+    <w:p>
+      <w:pPr>
+        <w:autoSpaceDE w:val="0"/>
+        <w:autoSpaceDN w:val="0"/>
+        <w:adjustRightInd w:val="0"/>
+        <w:spacing w:after="0" w:line="240" w:lineRule="auto"/>
+        <w:rPr>
+          <w:rFonts w:cstheme="minorHAnsi"/>
+          <w:noProof/>
+          <w:color w:val="000000"/>
+          <w:sz w:val="20"/>
+          <w:szCs w:val="20"/>
+        </w:rPr>
+      </w:pPr>
+      <w:r>
+        <w:rPr>
+          <w:rFonts w:cstheme="minorHAnsi"/>
+          <w:noProof/>
+          <w:color w:val="000000"/>
+          <w:sz w:val="20"/>
+          <w:szCs w:val="20"/>
+        </w:rPr>
+        <w:t xml:space="preserve">        </w:t>
+      </w:r>
+      <w:r>
+        <w:rPr>
+          <w:rFonts w:cstheme="minorHAnsi"/>
+          <w:noProof/>
+          <w:color w:val="0000FF"/>
+          <w:sz w:val="20"/>
+          <w:szCs w:val="20"/>
+        </w:rPr>
+        <w:t>public</w:t>
+      </w:r>
+      <w:r>
+        <w:rPr>
+          <w:rFonts w:cstheme="minorHAnsi"/>
+          <w:noProof/>
+          <w:color w:val="000000"/>
+          <w:sz w:val="20"/>
+          <w:szCs w:val="20"/>
+        </w:rPr>
+        <w:t xml:space="preserve"> </w:t>
+      </w:r>
+      <w:r>
+        <w:rPr>
+          <w:rFonts w:cstheme="minorHAnsi"/>
+          <w:noProof/>
+          <w:color w:val="0000FF"/>
+          <w:sz w:val="20"/>
+          <w:szCs w:val="20"/>
+        </w:rPr>
+        <w:t>async</w:t>
+      </w:r>
+      <w:r>
+        <w:rPr>
+          <w:rFonts w:cstheme="minorHAnsi"/>
+          <w:noProof/>
+          <w:color w:val="000000"/>
+          <w:sz w:val="20"/>
+          <w:szCs w:val="20"/>
+        </w:rPr>
+        <w:t xml:space="preserve"> Task&lt;</w:t>
+      </w:r>
+      <w:r>
+        <w:rPr>
+          <w:rFonts w:cstheme="minorHAnsi"/>
+          <w:noProof/>
+          <w:color w:val="0000FF"/>
+          <w:sz w:val="20"/>
+          <w:szCs w:val="20"/>
+        </w:rPr>
+        <w:t>string</w:t>
+      </w:r>
+      <w:r>
+        <w:rPr>
+          <w:rFonts w:cstheme="minorHAnsi"/>
+          <w:noProof/>
+          <w:color w:val="000000"/>
+          <w:sz w:val="20"/>
+          <w:szCs w:val="20"/>
+        </w:rPr>
+        <w:t>&gt; DownloadFileAsync()</w:t>
+      </w:r>
+    </w:p>
+    <w:p>
+      <w:pPr>
+        <w:autoSpaceDE w:val="0"/>
+        <w:autoSpaceDN w:val="0"/>
+        <w:adjustRightInd w:val="0"/>
+        <w:spacing w:after="0" w:line="240" w:lineRule="auto"/>
+        <w:rPr>
+          <w:rFonts w:cstheme="minorHAnsi"/>
+          <w:noProof/>
+          <w:color w:val="000000"/>
+          <w:sz w:val="20"/>
+          <w:szCs w:val="20"/>
+        </w:rPr>
+      </w:pPr>
+      <w:r>
+        <w:rPr>
+          <w:rFonts w:cstheme="minorHAnsi"/>
+          <w:noProof/>
+          <w:color w:val="000000"/>
+          <w:sz w:val="20"/>
+          <w:szCs w:val="20"/>
+        </w:rPr>
+        <w:t xml:space="preserve">        {</w:t>
+      </w:r>
+    </w:p>
+    <w:p>
+      <w:pPr>
+        <w:autoSpaceDE w:val="0"/>
+        <w:autoSpaceDN w:val="0"/>
+        <w:adjustRightInd w:val="0"/>
+        <w:spacing w:after="0" w:line="240" w:lineRule="auto"/>
+        <w:rPr>
+          <w:rFonts w:cstheme="minorHAnsi"/>
+          <w:noProof/>
+          <w:color w:val="000000"/>
+          <w:sz w:val="20"/>
+          <w:szCs w:val="20"/>
+        </w:rPr>
+      </w:pPr>
+    </w:p>
+    <w:p>
+      <w:pPr>
+        <w:autoSpaceDE w:val="0"/>
+        <w:autoSpaceDN w:val="0"/>
+        <w:adjustRightInd w:val="0"/>
+        <w:spacing w:after="0" w:line="240" w:lineRule="auto"/>
+        <w:rPr>
+          <w:rFonts w:cstheme="minorHAnsi"/>
+          <w:noProof/>
+          <w:color w:val="000000"/>
+          <w:sz w:val="20"/>
+          <w:szCs w:val="20"/>
+        </w:rPr>
+      </w:pPr>
+      <w:r>
+        <w:rPr>
+          <w:rFonts w:cstheme="minorHAnsi"/>
+          <w:noProof/>
+          <w:color w:val="000000"/>
+          <w:sz w:val="20"/>
+          <w:szCs w:val="20"/>
+        </w:rPr>
+        <w:t xml:space="preserve">            </w:t>
+      </w:r>
+      <w:r>
+        <w:rPr>
+          <w:rFonts w:cstheme="minorHAnsi"/>
+          <w:noProof/>
+          <w:color w:val="0000FF"/>
+          <w:sz w:val="20"/>
+          <w:szCs w:val="20"/>
+        </w:rPr>
+        <w:t>string</w:t>
+      </w:r>
+      <w:r>
+        <w:rPr>
+          <w:rFonts w:cstheme="minorHAnsi"/>
+          <w:noProof/>
+          <w:color w:val="000000"/>
+          <w:sz w:val="20"/>
+          <w:szCs w:val="20"/>
+        </w:rPr>
+        <w:t xml:space="preserve"> url = </w:t>
+      </w:r>
+      <w:r>
+        <w:rPr>
+          <w:rFonts w:cstheme="minorHAnsi"/>
+          <w:noProof/>
+          <w:color w:val="A31515"/>
+          <w:sz w:val="20"/>
+          <w:szCs w:val="20"/>
+        </w:rPr>
+        <w:t>"https://github.com/Ravindra-a/largefile/blob/master/README.md"</w:t>
+      </w:r>
+      <w:r>
+        <w:rPr>
+          <w:rFonts w:cstheme="minorHAnsi"/>
+          <w:noProof/>
+          <w:color w:val="000000"/>
+          <w:sz w:val="20"/>
+          <w:szCs w:val="20"/>
+        </w:rPr>
+        <w:t xml:space="preserve">; </w:t>
+      </w:r>
+      <w:r>
+        <w:rPr>
+          <w:rFonts w:cstheme="minorHAnsi"/>
+          <w:noProof/>
+          <w:color w:val="008000"/>
+          <w:sz w:val="20"/>
+          <w:szCs w:val="20"/>
+        </w:rPr>
+        <w:t>//Replace this with any URL</w:t>
+      </w:r>
+    </w:p>
+    <w:p>
+      <w:pPr>
+        <w:autoSpaceDE w:val="0"/>
+        <w:autoSpaceDN w:val="0"/>
+        <w:adjustRightInd w:val="0"/>
+        <w:spacing w:after="0" w:line="240" w:lineRule="auto"/>
+        <w:rPr>
+          <w:rFonts w:cstheme="minorHAnsi"/>
+          <w:noProof/>
+          <w:color w:val="000000"/>
+          <w:sz w:val="20"/>
+          <w:szCs w:val="20"/>
+        </w:rPr>
+      </w:pPr>
+      <w:r>
+        <w:rPr>
+          <w:rFonts w:cstheme="minorHAnsi"/>
+          <w:noProof/>
+          <w:color w:val="000000"/>
+          <w:sz w:val="20"/>
+          <w:szCs w:val="20"/>
+        </w:rPr>
+        <w:t xml:space="preserve">            </w:t>
+      </w:r>
+      <w:r>
+        <w:rPr>
+          <w:rFonts w:cstheme="minorHAnsi"/>
+          <w:noProof/>
+          <w:color w:val="0000FF"/>
+          <w:sz w:val="20"/>
+          <w:szCs w:val="20"/>
+        </w:rPr>
+        <w:t>using</w:t>
+      </w:r>
+      <w:r>
+        <w:rPr>
+          <w:rFonts w:cstheme="minorHAnsi"/>
+          <w:noProof/>
+          <w:color w:val="000000"/>
+          <w:sz w:val="20"/>
+          <w:szCs w:val="20"/>
+        </w:rPr>
+        <w:t xml:space="preserve"> (HttpResponseMessage response = </w:t>
+      </w:r>
+      <w:r>
+        <w:rPr>
+          <w:rFonts w:cstheme="minorHAnsi"/>
+          <w:noProof/>
+          <w:color w:val="0000FF"/>
+          <w:sz w:val="20"/>
+          <w:szCs w:val="20"/>
+        </w:rPr>
+        <w:t>await</w:t>
+      </w:r>
+      <w:r>
+        <w:rPr>
+          <w:rFonts w:cstheme="minorHAnsi"/>
+          <w:noProof/>
+          <w:color w:val="000000"/>
+          <w:sz w:val="20"/>
+          <w:szCs w:val="20"/>
+        </w:rPr>
+        <w:t xml:space="preserve"> _client.GetAsync(url)) </w:t>
+      </w:r>
+      <w:r>
+        <w:rPr>
+          <w:rFonts w:cstheme="minorHAnsi"/>
+          <w:noProof/>
+          <w:color w:val="008000"/>
+          <w:sz w:val="20"/>
+          <w:szCs w:val="20"/>
+        </w:rPr>
+        <w:t>// Should mock GetAsync for unit tests</w:t>
+      </w:r>
+    </w:p>
+    <w:p>
+      <w:pPr>
+        <w:autoSpaceDE w:val="0"/>
+        <w:autoSpaceDN w:val="0"/>
+        <w:adjustRightInd w:val="0"/>
+        <w:spacing w:after="0" w:line="240" w:lineRule="auto"/>
+        <w:rPr>
+          <w:rFonts w:cstheme="minorHAnsi"/>
+          <w:noProof/>
+          <w:color w:val="000000"/>
+          <w:sz w:val="20"/>
+          <w:szCs w:val="20"/>
+        </w:rPr>
+      </w:pPr>
+      <w:r>
+        <w:rPr>
+          <w:rFonts w:cstheme="minorHAnsi"/>
+          <w:noProof/>
+          <w:color w:val="000000"/>
+          <w:sz w:val="20"/>
+          <w:szCs w:val="20"/>
+        </w:rPr>
+        <w:t xml:space="preserve">            {</w:t>
+      </w:r>
+    </w:p>
+    <w:p>
+      <w:pPr>
+        <w:autoSpaceDE w:val="0"/>
+        <w:autoSpaceDN w:val="0"/>
+        <w:adjustRightInd w:val="0"/>
+        <w:spacing w:after="0" w:line="240" w:lineRule="auto"/>
+        <w:rPr>
+          <w:rFonts w:cstheme="minorHAnsi"/>
+          <w:noProof/>
+          <w:color w:val="000000"/>
+          <w:sz w:val="20"/>
+          <w:szCs w:val="20"/>
+        </w:rPr>
+      </w:pPr>
+      <w:r>
+        <w:rPr>
+          <w:rFonts w:cstheme="minorHAnsi"/>
+          <w:noProof/>
+          <w:color w:val="000000"/>
+          <w:sz w:val="20"/>
+          <w:szCs w:val="20"/>
+        </w:rPr>
+        <w:t xml:space="preserve">                response.EnsureSuccessStatusCode();</w:t>
+      </w:r>
+    </w:p>
+    <w:p>
+      <w:pPr>
+        <w:autoSpaceDE w:val="0"/>
+        <w:autoSpaceDN w:val="0"/>
+        <w:adjustRightInd w:val="0"/>
+        <w:spacing w:after="0" w:line="240" w:lineRule="auto"/>
+        <w:rPr>
+          <w:rFonts w:cstheme="minorHAnsi"/>
+          <w:noProof/>
+          <w:color w:val="000000"/>
+          <w:sz w:val="20"/>
+          <w:szCs w:val="20"/>
+        </w:rPr>
+      </w:pPr>
+      <w:r>
+        <w:rPr>
+          <w:rFonts w:cstheme="minorHAnsi"/>
+          <w:noProof/>
+          <w:color w:val="000000"/>
+          <w:sz w:val="20"/>
+          <w:szCs w:val="20"/>
+        </w:rPr>
+        <w:t xml:space="preserve">                </w:t>
+      </w:r>
+      <w:r>
+        <w:rPr>
+          <w:rFonts w:cstheme="minorHAnsi"/>
+          <w:noProof/>
+          <w:color w:val="0000FF"/>
+          <w:sz w:val="20"/>
+          <w:szCs w:val="20"/>
+        </w:rPr>
+        <w:t>string</w:t>
+      </w:r>
+      <w:r>
+        <w:rPr>
+          <w:rFonts w:cstheme="minorHAnsi"/>
+          <w:noProof/>
+          <w:color w:val="000000"/>
+          <w:sz w:val="20"/>
+          <w:szCs w:val="20"/>
+        </w:rPr>
+        <w:t xml:space="preserve"> result = </w:t>
+      </w:r>
+      <w:r>
+        <w:rPr>
+          <w:rFonts w:cstheme="minorHAnsi"/>
+          <w:noProof/>
+          <w:color w:val="0000FF"/>
+          <w:sz w:val="20"/>
+          <w:szCs w:val="20"/>
+        </w:rPr>
+        <w:t>await</w:t>
+      </w:r>
+      <w:r>
+        <w:rPr>
+          <w:rFonts w:cstheme="minorHAnsi"/>
+          <w:noProof/>
+          <w:color w:val="000000"/>
+          <w:sz w:val="20"/>
+          <w:szCs w:val="20"/>
+        </w:rPr>
+        <w:t xml:space="preserve"> response.Content.ReadAsStringAsync();</w:t>
+      </w:r>
+    </w:p>
+    <w:p>
+      <w:pPr>
+        <w:autoSpaceDE w:val="0"/>
+        <w:autoSpaceDN w:val="0"/>
+        <w:adjustRightInd w:val="0"/>
+        <w:spacing w:after="0" w:line="240" w:lineRule="auto"/>
+        <w:rPr>
+          <w:rFonts w:cstheme="minorHAnsi"/>
+          <w:noProof/>
+          <w:color w:val="000000"/>
+          <w:sz w:val="20"/>
+          <w:szCs w:val="20"/>
+        </w:rPr>
+      </w:pPr>
+      <w:r>
+        <w:rPr>
+          <w:rFonts w:cstheme="minorHAnsi"/>
+          <w:noProof/>
+          <w:color w:val="000000"/>
+          <w:sz w:val="20"/>
+          <w:szCs w:val="20"/>
+        </w:rPr>
+        <w:t xml:space="preserve">                </w:t>
+      </w:r>
+      <w:r>
+        <w:rPr>
+          <w:rFonts w:cstheme="minorHAnsi"/>
+          <w:noProof/>
+          <w:color w:val="0000FF"/>
+          <w:sz w:val="20"/>
+          <w:szCs w:val="20"/>
+        </w:rPr>
+        <w:t>if</w:t>
+      </w:r>
+      <w:r>
+        <w:rPr>
+          <w:rFonts w:cstheme="minorHAnsi"/>
+          <w:noProof/>
+          <w:color w:val="000000"/>
+          <w:sz w:val="20"/>
+          <w:szCs w:val="20"/>
+        </w:rPr>
+        <w:t xml:space="preserve"> (</w:t>
+      </w:r>
+      <w:r>
+        <w:rPr>
+          <w:rFonts w:cstheme="minorHAnsi"/>
+          <w:noProof/>
+          <w:color w:val="0000FF"/>
+          <w:sz w:val="20"/>
+          <w:szCs w:val="20"/>
+        </w:rPr>
+        <w:t>string</w:t>
+      </w:r>
+      <w:r>
+        <w:rPr>
+          <w:rFonts w:cstheme="minorHAnsi"/>
+          <w:noProof/>
+          <w:color w:val="000000"/>
+          <w:sz w:val="20"/>
+          <w:szCs w:val="20"/>
+        </w:rPr>
+        <w:t>.IsNullOrWhiteSpace(result))</w:t>
+      </w:r>
+    </w:p>
+    <w:p>
+      <w:pPr>
+        <w:autoSpaceDE w:val="0"/>
+        <w:autoSpaceDN w:val="0"/>
+        <w:adjustRightInd w:val="0"/>
+        <w:spacing w:after="0" w:line="240" w:lineRule="auto"/>
+        <w:rPr>
+          <w:rFonts w:cstheme="minorHAnsi"/>
+          <w:noProof/>
+          <w:color w:val="000000"/>
+          <w:sz w:val="20"/>
+          <w:szCs w:val="20"/>
+        </w:rPr>
+      </w:pPr>
+      <w:r>
+        <w:rPr>
+          <w:rFonts w:cstheme="minorHAnsi"/>
+          <w:noProof/>
+          <w:color w:val="000000"/>
+          <w:sz w:val="20"/>
+          <w:szCs w:val="20"/>
+        </w:rPr>
+        <w:t xml:space="preserve">                {</w:t>
+      </w:r>
+    </w:p>
+    <w:p>
+      <w:pPr>
+        <w:autoSpaceDE w:val="0"/>
+        <w:autoSpaceDN w:val="0"/>
+        <w:adjustRightInd w:val="0"/>
+        <w:spacing w:after="0" w:line="240" w:lineRule="auto"/>
+        <w:rPr>
+          <w:rFonts w:cstheme="minorHAnsi"/>
+          <w:noProof/>
+          <w:color w:val="000000"/>
+          <w:sz w:val="20"/>
+          <w:szCs w:val="20"/>
+        </w:rPr>
+      </w:pPr>
+      <w:r>
+        <w:rPr>
+          <w:rFonts w:cstheme="minorHAnsi"/>
+          <w:noProof/>
+          <w:color w:val="000000"/>
+          <w:sz w:val="20"/>
+          <w:szCs w:val="20"/>
+        </w:rPr>
+        <w:t xml:space="preserve">                    </w:t>
+      </w:r>
+      <w:r>
+        <w:rPr>
+          <w:rFonts w:cstheme="minorHAnsi"/>
+          <w:noProof/>
+          <w:color w:val="0000FF"/>
+          <w:sz w:val="20"/>
+          <w:szCs w:val="20"/>
+        </w:rPr>
+        <w:t>throw</w:t>
+      </w:r>
+      <w:r>
+        <w:rPr>
+          <w:rFonts w:cstheme="minorHAnsi"/>
+          <w:noProof/>
+          <w:color w:val="000000"/>
+          <w:sz w:val="20"/>
+          <w:szCs w:val="20"/>
+        </w:rPr>
+        <w:t xml:space="preserve"> </w:t>
+      </w:r>
+      <w:r>
+        <w:rPr>
+          <w:rFonts w:cstheme="minorHAnsi"/>
+          <w:noProof/>
+          <w:color w:val="0000FF"/>
+          <w:sz w:val="20"/>
+          <w:szCs w:val="20"/>
+        </w:rPr>
+        <w:t>new</w:t>
+      </w:r>
+      <w:r>
+        <w:rPr>
+          <w:rFonts w:cstheme="minorHAnsi"/>
+          <w:noProof/>
+          <w:color w:val="000000"/>
+          <w:sz w:val="20"/>
+          <w:szCs w:val="20"/>
+        </w:rPr>
+        <w:t xml:space="preserve"> Exception(</w:t>
+      </w:r>
+      <w:r>
+        <w:rPr>
+          <w:rFonts w:cstheme="minorHAnsi"/>
+          <w:noProof/>
+          <w:color w:val="A31515"/>
+          <w:sz w:val="20"/>
+          <w:szCs w:val="20"/>
+        </w:rPr>
+        <w:t>"Empty file content"</w:t>
+      </w:r>
+      <w:r>
+        <w:rPr>
+          <w:rFonts w:cstheme="minorHAnsi"/>
+          <w:noProof/>
+          <w:color w:val="000000"/>
+          <w:sz w:val="20"/>
+          <w:szCs w:val="20"/>
+        </w:rPr>
+        <w:t>);</w:t>
+      </w:r>
+    </w:p>
+    <w:p>
+      <w:pPr>
+        <w:autoSpaceDE w:val="0"/>
+        <w:autoSpaceDN w:val="0"/>
+        <w:adjustRightInd w:val="0"/>
+        <w:spacing w:after="0" w:line="240" w:lineRule="auto"/>
+        <w:rPr>
+          <w:rFonts w:cstheme="minorHAnsi"/>
+          <w:noProof/>
+          <w:color w:val="000000"/>
+          <w:sz w:val="20"/>
+          <w:szCs w:val="20"/>
+        </w:rPr>
+      </w:pPr>
+      <w:r>
+        <w:rPr>
+          <w:rFonts w:cstheme="minorHAnsi"/>
+          <w:noProof/>
+          <w:color w:val="000000"/>
+          <w:sz w:val="20"/>
+          <w:szCs w:val="20"/>
+        </w:rPr>
+        <w:t xml:space="preserve">                }</w:t>
+      </w:r>
+    </w:p>
+    <w:p>
+      <w:pPr>
+        <w:autoSpaceDE w:val="0"/>
+        <w:autoSpaceDN w:val="0"/>
+        <w:adjustRightInd w:val="0"/>
+        <w:spacing w:after="0" w:line="240" w:lineRule="auto"/>
+        <w:rPr>
+          <w:rFonts w:cstheme="minorHAnsi"/>
+          <w:noProof/>
+          <w:color w:val="000000"/>
+          <w:sz w:val="20"/>
+          <w:szCs w:val="20"/>
+        </w:rPr>
+      </w:pPr>
+    </w:p>
+    <w:p>
+      <w:pPr>
+        <w:autoSpaceDE w:val="0"/>
+        <w:autoSpaceDN w:val="0"/>
+        <w:adjustRightInd w:val="0"/>
+        <w:spacing w:after="0" w:line="240" w:lineRule="auto"/>
+        <w:rPr>
+          <w:rFonts w:cstheme="minorHAnsi"/>
+          <w:noProof/>
+          <w:color w:val="000000"/>
+          <w:sz w:val="20"/>
+          <w:szCs w:val="20"/>
+        </w:rPr>
+      </w:pPr>
+      <w:r>
+        <w:rPr>
+          <w:rFonts w:cstheme="minorHAnsi"/>
+          <w:noProof/>
+          <w:color w:val="000000"/>
+          <w:sz w:val="20"/>
+          <w:szCs w:val="20"/>
+        </w:rPr>
+        <w:t xml:space="preserve">                </w:t>
+      </w:r>
+      <w:r>
+        <w:rPr>
+          <w:rFonts w:cstheme="minorHAnsi"/>
+          <w:noProof/>
+          <w:color w:val="008000"/>
+          <w:sz w:val="20"/>
+          <w:szCs w:val="20"/>
+        </w:rPr>
+        <w:t>// Now reverse this string - In enterprise appication this will be some business logic</w:t>
+      </w:r>
+    </w:p>
+    <w:p>
+      <w:pPr>
+        <w:autoSpaceDE w:val="0"/>
+        <w:autoSpaceDN w:val="0"/>
+        <w:adjustRightInd w:val="0"/>
+        <w:spacing w:after="0" w:line="240" w:lineRule="auto"/>
+        <w:rPr>
+          <w:rFonts w:cstheme="minorHAnsi"/>
+          <w:noProof/>
+          <w:color w:val="000000"/>
+          <w:sz w:val="20"/>
+          <w:szCs w:val="20"/>
+        </w:rPr>
+      </w:pPr>
+      <w:r>
+        <w:rPr>
+          <w:rFonts w:cstheme="minorHAnsi"/>
+          <w:noProof/>
+          <w:color w:val="000000"/>
+          <w:sz w:val="20"/>
+          <w:szCs w:val="20"/>
+        </w:rPr>
+        <w:t xml:space="preserve">                StringBuilder reverseString = </w:t>
+      </w:r>
+      <w:r>
+        <w:rPr>
+          <w:rFonts w:cstheme="minorHAnsi"/>
+          <w:noProof/>
+          <w:color w:val="0000FF"/>
+          <w:sz w:val="20"/>
+          <w:szCs w:val="20"/>
+        </w:rPr>
+        <w:t>new</w:t>
+      </w:r>
+      <w:r>
+        <w:rPr>
+          <w:rFonts w:cstheme="minorHAnsi"/>
+          <w:noProof/>
+          <w:color w:val="000000"/>
+          <w:sz w:val="20"/>
+          <w:szCs w:val="20"/>
+        </w:rPr>
+        <w:t xml:space="preserve"> StringBuilder();</w:t>
+      </w:r>
+    </w:p>
+    <w:p>
+      <w:pPr>
+        <w:autoSpaceDE w:val="0"/>
+        <w:autoSpaceDN w:val="0"/>
+        <w:adjustRightInd w:val="0"/>
+        <w:spacing w:after="0" w:line="240" w:lineRule="auto"/>
+        <w:rPr>
+          <w:rFonts w:cstheme="minorHAnsi"/>
+          <w:noProof/>
+          <w:color w:val="000000"/>
+          <w:sz w:val="20"/>
+          <w:szCs w:val="20"/>
+        </w:rPr>
+      </w:pPr>
+      <w:r>
+        <w:rPr>
+          <w:rFonts w:cstheme="minorHAnsi"/>
+          <w:noProof/>
+          <w:color w:val="000000"/>
+          <w:sz w:val="20"/>
+          <w:szCs w:val="20"/>
+        </w:rPr>
+        <w:t xml:space="preserve">                </w:t>
+      </w:r>
+      <w:r>
+        <w:rPr>
+          <w:rFonts w:cstheme="minorHAnsi"/>
+          <w:noProof/>
+          <w:color w:val="0000FF"/>
+          <w:sz w:val="20"/>
+          <w:szCs w:val="20"/>
+        </w:rPr>
+        <w:t>for</w:t>
+      </w:r>
+      <w:r>
+        <w:rPr>
+          <w:rFonts w:cstheme="minorHAnsi"/>
+          <w:noProof/>
+          <w:color w:val="000000"/>
+          <w:sz w:val="20"/>
+          <w:szCs w:val="20"/>
+        </w:rPr>
+        <w:t xml:space="preserve"> (</w:t>
+      </w:r>
+      <w:r>
+        <w:rPr>
+          <w:rFonts w:cstheme="minorHAnsi"/>
+          <w:noProof/>
+          <w:color w:val="0000FF"/>
+          <w:sz w:val="20"/>
+          <w:szCs w:val="20"/>
+        </w:rPr>
+        <w:t>int</w:t>
+      </w:r>
+      <w:r>
+        <w:rPr>
+          <w:rFonts w:cstheme="minorHAnsi"/>
+          <w:noProof/>
+          <w:color w:val="000000"/>
+          <w:sz w:val="20"/>
+          <w:szCs w:val="20"/>
+        </w:rPr>
+        <w:t xml:space="preserve"> i= result.Length - 1; i&gt;=0;i--)</w:t>
+      </w:r>
+    </w:p>
+    <w:p>
+      <w:pPr>
+        <w:autoSpaceDE w:val="0"/>
+        <w:autoSpaceDN w:val="0"/>
+        <w:adjustRightInd w:val="0"/>
+        <w:spacing w:after="0" w:line="240" w:lineRule="auto"/>
+        <w:rPr>
+          <w:rFonts w:cstheme="minorHAnsi"/>
+          <w:noProof/>
+          <w:color w:val="000000"/>
+          <w:sz w:val="20"/>
+          <w:szCs w:val="20"/>
+        </w:rPr>
+      </w:pPr>
+      <w:r>
+        <w:rPr>
+          <w:rFonts w:cstheme="minorHAnsi"/>
+          <w:noProof/>
+          <w:color w:val="000000"/>
+          <w:sz w:val="20"/>
+          <w:szCs w:val="20"/>
+        </w:rPr>
+        <w:t xml:space="preserve">                {</w:t>
+      </w:r>
+    </w:p>
+    <w:p>
+      <w:pPr>
+        <w:autoSpaceDE w:val="0"/>
+        <w:autoSpaceDN w:val="0"/>
+        <w:adjustRightInd w:val="0"/>
+        <w:spacing w:after="0" w:line="240" w:lineRule="auto"/>
+        <w:rPr>
+          <w:rFonts w:cstheme="minorHAnsi"/>
+          <w:noProof/>
+          <w:color w:val="000000"/>
+          <w:sz w:val="20"/>
+          <w:szCs w:val="20"/>
+        </w:rPr>
+      </w:pPr>
+      <w:r>
+        <w:rPr>
+          <w:rFonts w:cstheme="minorHAnsi"/>
+          <w:noProof/>
+          <w:color w:val="000000"/>
+          <w:sz w:val="20"/>
+          <w:szCs w:val="20"/>
+        </w:rPr>
+        <w:t xml:space="preserve">                    reverseString.Append(result[i]);</w:t>
+      </w:r>
+    </w:p>
+    <w:p>
+      <w:pPr>
+        <w:autoSpaceDE w:val="0"/>
+        <w:autoSpaceDN w:val="0"/>
+        <w:adjustRightInd w:val="0"/>
+        <w:spacing w:after="0" w:line="240" w:lineRule="auto"/>
+        <w:rPr>
+          <w:rFonts w:cstheme="minorHAnsi"/>
+          <w:noProof/>
+          <w:color w:val="000000"/>
+          <w:sz w:val="20"/>
+          <w:szCs w:val="20"/>
+        </w:rPr>
+      </w:pPr>
+      <w:r>
+        <w:rPr>
+          <w:rFonts w:cstheme="minorHAnsi"/>
+          <w:noProof/>
+          <w:color w:val="000000"/>
+          <w:sz w:val="20"/>
+          <w:szCs w:val="20"/>
+        </w:rPr>
+        <w:t xml:space="preserve">                }</w:t>
+      </w:r>
+    </w:p>
+    <w:p>
+      <w:pPr>
+        <w:autoSpaceDE w:val="0"/>
+        <w:autoSpaceDN w:val="0"/>
+        <w:adjustRightInd w:val="0"/>
+        <w:spacing w:after="0" w:line="240" w:lineRule="auto"/>
+        <w:rPr>
+          <w:rFonts w:cstheme="minorHAnsi"/>
+          <w:noProof/>
+          <w:color w:val="000000"/>
+          <w:sz w:val="20"/>
+          <w:szCs w:val="20"/>
+        </w:rPr>
+      </w:pPr>
+      <w:r>
+        <w:rPr>
+          <w:rFonts w:cstheme="minorHAnsi"/>
+          <w:noProof/>
+          <w:color w:val="000000"/>
+          <w:sz w:val="20"/>
+          <w:szCs w:val="20"/>
+        </w:rPr>
+        <w:t xml:space="preserve">                </w:t>
+      </w:r>
+      <w:r>
+        <w:rPr>
+          <w:rFonts w:cstheme="minorHAnsi"/>
+          <w:noProof/>
+          <w:color w:val="0000FF"/>
+          <w:sz w:val="20"/>
+          <w:szCs w:val="20"/>
+        </w:rPr>
+        <w:t>return</w:t>
+      </w:r>
+      <w:r>
+        <w:rPr>
+          <w:rFonts w:cstheme="minorHAnsi"/>
+          <w:noProof/>
+          <w:color w:val="000000"/>
+          <w:sz w:val="20"/>
+          <w:szCs w:val="20"/>
+        </w:rPr>
+        <w:t xml:space="preserve"> reverseString.ToString();</w:t>
+      </w:r>
+    </w:p>
+    <w:p>
+      <w:pPr>
+        <w:autoSpaceDE w:val="0"/>
+        <w:autoSpaceDN w:val="0"/>
+        <w:adjustRightInd w:val="0"/>
+        <w:spacing w:after="0" w:line="240" w:lineRule="auto"/>
+        <w:rPr>
+          <w:rFonts w:cstheme="minorHAnsi"/>
+          <w:noProof/>
+          <w:color w:val="000000"/>
+          <w:sz w:val="20"/>
+          <w:szCs w:val="20"/>
+        </w:rPr>
+      </w:pPr>
+      <w:r>
+        <w:rPr>
+          <w:rFonts w:cstheme="minorHAnsi"/>
+          <w:noProof/>
+          <w:color w:val="000000"/>
+          <w:sz w:val="20"/>
+          <w:szCs w:val="20"/>
+        </w:rPr>
+        <w:t xml:space="preserve">            }</w:t>
+      </w:r>
+    </w:p>
+    <w:p>
+      <w:pPr>
+        <w:rPr>
+          <w:rFonts w:cstheme="minorHAnsi"/>
+          <w:noProof/>
+          <w:color w:val="000000"/>
+          <w:sz w:val="20"/>
+          <w:szCs w:val="20"/>
+        </w:rPr>
+      </w:pPr>
+      <w:r>
+        <w:rPr>
+          <w:rFonts w:cstheme="minorHAnsi"/>
+          <w:noProof/>
+          <w:color w:val="000000"/>
+          <w:sz w:val="20"/>
+          <w:szCs w:val="20"/>
+        </w:rPr>
+        <w:t xml:space="preserve">        }</w:t>
+      </w:r>
+    </w:p>
+    <w:p>
+      <w:pPr>
+        <w:rPr>
+          <w:rFonts w:ascii="Palatino Linotype" w:hAnsi="Palatino Linotype" w:cs="Arial"/>
+          <w:color w:val="000000"/>
+        </w:rPr>
+      </w:pPr>
+    </w:p>
+    <w:p>
+      <w:pPr>
+        <w:rPr>
+          <w:rFonts w:ascii="Palatino Linotype" w:hAnsi="Palatino Linotype" w:cs="Arial"/>
+          <w:color w:val="000000"/>
+        </w:rPr>
+      </w:pPr>
+      <w:r>
+        <w:rPr>
+          <w:rFonts w:ascii="Palatino Linotype" w:hAnsi="Palatino Linotype" w:cs="Arial"/>
+          <w:color w:val="000000"/>
+        </w:rPr>
+        <w:t>Now let us write a unit test for this method</w:t>
+      </w:r>
+      <w:r>
+        <w:rPr>
+          <w:rFonts w:ascii="Palatino Linotype" w:hAnsi="Palatino Linotype" w:cs="Arial"/>
+          <w:color w:val="000000"/>
+        </w:rPr>
+        <w:t xml:space="preserve"> where focus is on mocking response from GetAsync and</w:t>
       </w:r>
       <w:bookmarkStart w:id="0" w:name="_GoBack"/>
       <w:bookmarkEnd w:id="0"/>
@@ -7222,8 +8843,16 @@
           <w:rFonts w:ascii="Palatino Linotype" w:hAnsi="Palatino Linotype" w:cs="Arial"/>
           <w:color w:val="000000"/>
         </w:rPr>
-        <w:t>file and then based on file content apply some logic and respond</w:t>
-      </w:r>
+        <w:t xml:space="preserve"> validating string reversal logic </w:t>
+      </w:r>
+    </w:p>
+    <w:p>
+      <w:pPr>
+        <w:rPr>
+          <w:rFonts w:ascii="Palatino Linotype" w:hAnsi="Palatino Linotype" w:cs="Arial"/>
+          <w:color w:val="000000"/>
+        </w:rPr>
+      </w:pPr>
     </w:p>
     <w:p>
       <w:pPr>
@@ -7358,6 +8987,7 @@
           <w:sz w:val="28"/>
           <w:szCs w:val="28"/>
         </w:rPr>
+        <w:lastRenderedPageBreak/>
         <w:t>Exercise</w:t>
       </w:r>
     </w:p>
@@ -7379,7 +9009,6 @@
           <w:rFonts w:ascii="Palatino Linotype" w:hAnsi="Palatino Linotype" w:cs="Arial"/>
           <w:color w:val="000000"/>
         </w:rPr>
-        <w:lastRenderedPageBreak/>
         <w:t>Change return type of one of the asynchronous unit test to async void and check the output</w:t>
       </w:r>
       <w:r>

</xml_diff>

<commit_message>
Chapter 8 wrap up
</commit_message>
<xml_diff>
--- a/Chapter 8/BPB0067_Chapter 8.docx
+++ b/Chapter 8/BPB0067_Chapter 8.docx
@@ -43,25 +43,7 @@
           <w:iCs/>
           <w:color w:val="000000"/>
         </w:rPr>
-        <w:t>"</w:t>
-      </w:r>
-      <w:r>
-        <w:rPr>
-          <w:rFonts w:ascii="Palatino Linotype" w:hAnsi="Palatino Linotype"/>
-          <w:i/>
-          <w:iCs/>
-          <w:color w:val="000000"/>
-        </w:rPr>
-        <w:t>With great power comes great responsibility</w:t>
-      </w:r>
-      <w:r>
-        <w:rPr>
-          <w:rFonts w:ascii="Palatino Linotype" w:hAnsi="Palatino Linotype"/>
-          <w:i/>
-          <w:iCs/>
-          <w:color w:val="000000"/>
-        </w:rPr>
-        <w:t>."</w:t>
+        <w:t>"With great power comes great responsibility."</w:t>
       </w:r>
     </w:p>
     <w:p>
@@ -1156,6 +1138,7 @@
         </w:rPr>
         <w:t xml:space="preserve">we are going to test, let us call it </w:t>
       </w:r>
+      <w:proofErr w:type="spellStart"/>
       <w:r>
         <w:rPr>
           <w:rFonts w:ascii="Palatino Linotype" w:hAnsi="Palatino Linotype" w:cs="Arial"/>
@@ -1163,6 +1146,7 @@
         </w:rPr>
         <w:t>MathClass</w:t>
       </w:r>
+      <w:proofErr w:type="spellEnd"/>
       <w:r>
         <w:rPr>
           <w:rFonts w:ascii="Palatino Linotype" w:hAnsi="Palatino Linotype" w:cs="Arial"/>
@@ -1175,7 +1159,23 @@
           <w:rFonts w:ascii="Palatino Linotype" w:hAnsi="Palatino Linotype" w:cs="Arial"/>
           <w:color w:val="000000"/>
         </w:rPr>
-        <w:t>Divide that accepts 2 parameters and returns division, with this MathClass class will look like below</w:t>
+        <w:t xml:space="preserve">Divide that accepts 2 parameters and returns division, with this </w:t>
+      </w:r>
+      <w:proofErr w:type="spellStart"/>
+      <w:r>
+        <w:rPr>
+          <w:rFonts w:ascii="Palatino Linotype" w:hAnsi="Palatino Linotype" w:cs="Arial"/>
+          <w:color w:val="000000"/>
+        </w:rPr>
+        <w:t>MathClass</w:t>
+      </w:r>
+      <w:proofErr w:type="spellEnd"/>
+      <w:r>
+        <w:rPr>
+          <w:rFonts w:ascii="Palatino Linotype" w:hAnsi="Palatino Linotype" w:cs="Arial"/>
+          <w:color w:val="000000"/>
+        </w:rPr>
+        <w:t xml:space="preserve"> class will look like below</w:t>
       </w:r>
     </w:p>
     <w:p>
@@ -1881,6 +1881,7 @@
         </w:rPr>
         <w:t xml:space="preserve">Install-Package </w:t>
       </w:r>
+      <w:proofErr w:type="spellStart"/>
       <w:r>
         <w:rPr>
           <w:rFonts w:cstheme="minorHAnsi"/>
@@ -1899,6 +1900,7 @@
         </w:rPr>
         <w:t>unit</w:t>
       </w:r>
+      <w:proofErr w:type="spellEnd"/>
     </w:p>
     <w:p>
       <w:pPr>
@@ -2011,8 +2013,19 @@
           <w:sz w:val="20"/>
           <w:szCs w:val="20"/>
         </w:rPr>
-        <w:t>Install-Package xunit.runner.visualstudio</w:t>
-      </w:r>
+        <w:t xml:space="preserve">Install-Package </w:t>
+      </w:r>
+      <w:proofErr w:type="spellStart"/>
+      <w:r>
+        <w:rPr>
+          <w:rFonts w:cstheme="minorHAnsi"/>
+          <w:color w:val="000000"/>
+          <w:sz w:val="20"/>
+          <w:szCs w:val="20"/>
+        </w:rPr>
+        <w:t>xunit.runner.visualstudio</w:t>
+      </w:r>
+      <w:proofErr w:type="spellEnd"/>
     </w:p>
     <w:p>
       <w:pPr>
@@ -2053,8 +2066,17 @@
           <w:rFonts w:ascii="Palatino Linotype" w:hAnsi="Palatino Linotype" w:cstheme="minorHAnsi"/>
           <w:color w:val="000000"/>
         </w:rPr>
-        <w:t>Add reference of MathClass</w:t>
-      </w:r>
+        <w:t xml:space="preserve">Add reference of </w:t>
+      </w:r>
+      <w:proofErr w:type="spellStart"/>
+      <w:r>
+        <w:rPr>
+          <w:rFonts w:ascii="Palatino Linotype" w:hAnsi="Palatino Linotype" w:cstheme="minorHAnsi"/>
+          <w:color w:val="000000"/>
+        </w:rPr>
+        <w:t>MathClass</w:t>
+      </w:r>
+      <w:proofErr w:type="spellEnd"/>
       <w:r>
         <w:rPr>
           <w:rFonts w:ascii="Palatino Linotype" w:hAnsi="Palatino Linotype" w:cstheme="minorHAnsi"/>
@@ -2096,12 +2118,21 @@
         </w:rPr>
         <w:t xml:space="preserve">TestDivide that creates an object of </w:t>
       </w:r>
-      <w:r>
-        <w:rPr>
-          <w:rFonts w:ascii="Palatino Linotype" w:hAnsi="Palatino Linotype" w:cstheme="minorHAnsi"/>
-          <w:color w:val="000000"/>
-        </w:rPr>
-        <w:t>MathClass and</w:t>
+      <w:proofErr w:type="spellStart"/>
+      <w:r>
+        <w:rPr>
+          <w:rFonts w:ascii="Palatino Linotype" w:hAnsi="Palatino Linotype" w:cstheme="minorHAnsi"/>
+          <w:color w:val="000000"/>
+        </w:rPr>
+        <w:t>MathClass</w:t>
+      </w:r>
+      <w:proofErr w:type="spellEnd"/>
+      <w:r>
+        <w:rPr>
+          <w:rFonts w:ascii="Palatino Linotype" w:hAnsi="Palatino Linotype" w:cstheme="minorHAnsi"/>
+          <w:color w:val="000000"/>
+        </w:rPr>
+        <w:t xml:space="preserve"> and</w:t>
       </w:r>
       <w:r>
         <w:rPr>
@@ -3119,7 +3150,23 @@
           <w:rFonts w:ascii="Palatino Linotype" w:hAnsi="Palatino Linotype" w:cstheme="minorHAnsi"/>
           <w:color w:val="000000"/>
         </w:rPr>
-        <w:t xml:space="preserve">Another option to run unit tests is through developer command prompt by passing unit test dll as a parameter to </w:t>
+        <w:t xml:space="preserve">Another option to run unit tests is through developer command prompt by passing unit test </w:t>
+      </w:r>
+      <w:proofErr w:type="spellStart"/>
+      <w:r>
+        <w:rPr>
+          <w:rFonts w:ascii="Palatino Linotype" w:hAnsi="Palatino Linotype" w:cstheme="minorHAnsi"/>
+          <w:color w:val="000000"/>
+        </w:rPr>
+        <w:t>dll</w:t>
+      </w:r>
+      <w:proofErr w:type="spellEnd"/>
+      <w:r>
+        <w:rPr>
+          <w:rFonts w:ascii="Palatino Linotype" w:hAnsi="Palatino Linotype" w:cstheme="minorHAnsi"/>
+          <w:color w:val="000000"/>
+        </w:rPr>
+        <w:t xml:space="preserve"> as a parameter to </w:t>
       </w:r>
       <w:r>
         <w:rPr>
@@ -3464,7 +3511,23 @@
           <w:rFonts w:ascii="Palatino Linotype" w:hAnsi="Palatino Linotype" w:cs="Arial"/>
           <w:color w:val="000000"/>
         </w:rPr>
-        <w:t xml:space="preserve"> So, let’s add a new method DivideAsync to </w:t>
+        <w:t xml:space="preserve"> So, let’s add a new method </w:t>
+      </w:r>
+      <w:proofErr w:type="spellStart"/>
+      <w:r>
+        <w:rPr>
+          <w:rFonts w:ascii="Palatino Linotype" w:hAnsi="Palatino Linotype" w:cs="Arial"/>
+          <w:color w:val="000000"/>
+        </w:rPr>
+        <w:t>DivideAsync</w:t>
+      </w:r>
+      <w:proofErr w:type="spellEnd"/>
+      <w:r>
+        <w:rPr>
+          <w:rFonts w:ascii="Palatino Linotype" w:hAnsi="Palatino Linotype" w:cs="Arial"/>
+          <w:color w:val="000000"/>
+        </w:rPr>
+        <w:t xml:space="preserve"> to </w:t>
       </w:r>
       <w:r>
         <w:rPr>
@@ -3555,7 +3618,27 @@
           <w:sz w:val="20"/>
           <w:szCs w:val="20"/>
         </w:rPr>
-        <w:t>&gt; DivideAsync(</w:t>
+        <w:t xml:space="preserve">&gt; </w:t>
+      </w:r>
+      <w:proofErr w:type="spellStart"/>
+      <w:r>
+        <w:rPr>
+          <w:rFonts w:cstheme="minorHAnsi"/>
+          <w:color w:val="000000"/>
+          <w:sz w:val="20"/>
+          <w:szCs w:val="20"/>
+        </w:rPr>
+        <w:t>DivideAsync</w:t>
+      </w:r>
+      <w:proofErr w:type="spellEnd"/>
+      <w:r>
+        <w:rPr>
+          <w:rFonts w:cstheme="minorHAnsi"/>
+          <w:color w:val="000000"/>
+          <w:sz w:val="20"/>
+          <w:szCs w:val="20"/>
+        </w:rPr>
+        <w:t>(</w:t>
       </w:r>
       <w:r>
         <w:rPr>
@@ -3655,7 +3738,27 @@
           <w:sz w:val="20"/>
           <w:szCs w:val="20"/>
         </w:rPr>
-        <w:t xml:space="preserve"> t = Task.Run(() =&gt;</w:t>
+        <w:t xml:space="preserve"> t = </w:t>
+      </w:r>
+      <w:proofErr w:type="spellStart"/>
+      <w:r>
+        <w:rPr>
+          <w:rFonts w:cstheme="minorHAnsi"/>
+          <w:color w:val="000000"/>
+          <w:sz w:val="20"/>
+          <w:szCs w:val="20"/>
+        </w:rPr>
+        <w:t>Task.Run</w:t>
+      </w:r>
+      <w:proofErr w:type="spellEnd"/>
+      <w:r>
+        <w:rPr>
+          <w:rFonts w:cstheme="minorHAnsi"/>
+          <w:color w:val="000000"/>
+          <w:sz w:val="20"/>
+          <w:szCs w:val="20"/>
+        </w:rPr>
+        <w:t>(() =&gt;</w:t>
       </w:r>
     </w:p>
     <w:p>
@@ -3838,6 +3941,7 @@
         </w:rPr>
         <w:t xml:space="preserve">Now add a test method </w:t>
       </w:r>
+      <w:proofErr w:type="spellStart"/>
       <w:r>
         <w:rPr>
           <w:rFonts w:ascii="Palatino Linotype" w:hAnsi="Palatino Linotype" w:cs="Arial"/>
@@ -3845,6 +3949,7 @@
         </w:rPr>
         <w:t>TestDivideAsync</w:t>
       </w:r>
+      <w:proofErr w:type="spellEnd"/>
       <w:r>
         <w:rPr>
           <w:rFonts w:ascii="Palatino Linotype" w:hAnsi="Palatino Linotype" w:cs="Arial"/>
@@ -4894,18 +4999,27 @@
         </w:rPr>
         <w:t xml:space="preserve">After this change running </w:t>
       </w:r>
+      <w:proofErr w:type="spellStart"/>
       <w:r>
         <w:rPr>
           <w:rFonts w:ascii="Palatino Linotype" w:hAnsi="Palatino Linotype" w:cs="Consolas"/>
           <w:color w:val="000000"/>
         </w:rPr>
-        <w:t xml:space="preserve">TestDivideAsync will still pass as only implementation of method is changed but the intent remains same. This is the biggest advantage of writing a unit test where we </w:t>
-      </w:r>
+        <w:t>TestDivideAsync</w:t>
+      </w:r>
+      <w:proofErr w:type="spellEnd"/>
       <w:r>
         <w:rPr>
           <w:rFonts w:ascii="Palatino Linotype" w:hAnsi="Palatino Linotype" w:cs="Consolas"/>
           <w:color w:val="000000"/>
         </w:rPr>
+        <w:t xml:space="preserve"> will still pass as only implementation of method is changed but the intent remains same. This is the biggest advantage of writing a unit test where we </w:t>
+      </w:r>
+      <w:r>
+        <w:rPr>
+          <w:rFonts w:ascii="Palatino Linotype" w:hAnsi="Palatino Linotype" w:cs="Consolas"/>
+          <w:color w:val="000000"/>
+        </w:rPr>
         <w:t>can ensure that any change to method implementation hasn’t broken any of the existing behavior.</w:t>
       </w:r>
     </w:p>
@@ -4942,7 +5056,39 @@
           <w:rFonts w:ascii="Palatino Linotype" w:hAnsi="Palatino Linotype" w:cs="Arial"/>
           <w:color w:val="000000"/>
         </w:rPr>
-        <w:t xml:space="preserve"> i.e. by using GetAwaiter().GetResult() . So, let us add another test that synchronously calls DivideAsync method as shown below</w:t>
+        <w:t xml:space="preserve"> i.e. by using GetAwaiter().</w:t>
+      </w:r>
+      <w:proofErr w:type="spellStart"/>
+      <w:r>
+        <w:rPr>
+          <w:rFonts w:ascii="Palatino Linotype" w:hAnsi="Palatino Linotype" w:cs="Arial"/>
+          <w:color w:val="000000"/>
+        </w:rPr>
+        <w:t>GetResult</w:t>
+      </w:r>
+      <w:proofErr w:type="spellEnd"/>
+      <w:r>
+        <w:rPr>
+          <w:rFonts w:ascii="Palatino Linotype" w:hAnsi="Palatino Linotype" w:cs="Arial"/>
+          <w:color w:val="000000"/>
+        </w:rPr>
+        <w:t xml:space="preserve">() . So, let us add another test that synchronously calls </w:t>
+      </w:r>
+      <w:proofErr w:type="spellStart"/>
+      <w:r>
+        <w:rPr>
+          <w:rFonts w:ascii="Palatino Linotype" w:hAnsi="Palatino Linotype" w:cs="Arial"/>
+          <w:color w:val="000000"/>
+        </w:rPr>
+        <w:t>DivideAsync</w:t>
+      </w:r>
+      <w:proofErr w:type="spellEnd"/>
+      <w:r>
+        <w:rPr>
+          <w:rFonts w:ascii="Palatino Linotype" w:hAnsi="Palatino Linotype" w:cs="Arial"/>
+          <w:color w:val="000000"/>
+        </w:rPr>
+        <w:t xml:space="preserve"> method as shown below</w:t>
       </w:r>
     </w:p>
     <w:p>
@@ -6373,8 +6519,19 @@
           <w:sz w:val="20"/>
           <w:szCs w:val="20"/>
         </w:rPr>
-        <w:t>!denominator.HasValue</w:t>
-      </w:r>
+        <w:t>!</w:t>
+      </w:r>
+      <w:proofErr w:type="spellStart"/>
+      <w:r>
+        <w:rPr>
+          <w:rFonts w:cstheme="minorHAnsi"/>
+          <w:color w:val="000000"/>
+          <w:sz w:val="20"/>
+          <w:szCs w:val="20"/>
+        </w:rPr>
+        <w:t>denominator.HasValue</w:t>
+      </w:r>
+      <w:proofErr w:type="spellEnd"/>
       <w:r>
         <w:rPr>
           <w:rFonts w:cstheme="minorHAnsi"/>
@@ -6475,6 +6632,7 @@
         </w:rPr>
         <w:t xml:space="preserve"> </w:t>
       </w:r>
+      <w:proofErr w:type="spellStart"/>
       <w:r>
         <w:rPr>
           <w:rFonts w:cstheme="minorHAnsi"/>
@@ -6484,6 +6642,7 @@
         </w:rPr>
         <w:t>ArgumentNullException</w:t>
       </w:r>
+      <w:proofErr w:type="spellEnd"/>
       <w:r>
         <w:rPr>
           <w:rFonts w:cstheme="minorHAnsi"/>
@@ -6792,6 +6951,7 @@
         </w:rPr>
         <w:t xml:space="preserve">Now add a unit test that will receive </w:t>
       </w:r>
+      <w:proofErr w:type="spellStart"/>
       <w:r>
         <w:rPr>
           <w:rFonts w:ascii="Palatino Linotype" w:hAnsi="Palatino Linotype" w:cs="Consolas"/>
@@ -6799,6 +6959,7 @@
         </w:rPr>
         <w:t>ArgumentNullException</w:t>
       </w:r>
+      <w:proofErr w:type="spellEnd"/>
       <w:r>
         <w:rPr>
           <w:rFonts w:ascii="Palatino Linotype" w:hAnsi="Palatino Linotype" w:cstheme="minorHAnsi"/>
@@ -7199,6 +7360,7 @@
         </w:rPr>
         <w:t xml:space="preserve">DivideByZeroException or </w:t>
       </w:r>
+      <w:proofErr w:type="spellStart"/>
       <w:r>
         <w:rPr>
           <w:rFonts w:ascii="Palatino Linotype" w:hAnsi="Palatino Linotype" w:cs="Consolas"/>
@@ -7206,6 +7368,7 @@
         </w:rPr>
         <w:t>ArgumentNullException</w:t>
       </w:r>
+      <w:proofErr w:type="spellEnd"/>
       <w:r>
         <w:rPr>
           <w:rFonts w:ascii="Palatino Linotype" w:hAnsi="Palatino Linotype" w:cs="Consolas"/>
@@ -7448,7 +7611,23 @@
           <w:rFonts w:ascii="Palatino Linotype" w:hAnsi="Palatino Linotype" w:cs="Arial"/>
           <w:color w:val="000000"/>
         </w:rPr>
-        <w:t xml:space="preserve">Add a new class library project, let us call it FileIO. </w:t>
+        <w:t xml:space="preserve">Add a new class library project, let us call it </w:t>
+      </w:r>
+      <w:proofErr w:type="spellStart"/>
+      <w:r>
+        <w:rPr>
+          <w:rFonts w:ascii="Palatino Linotype" w:hAnsi="Palatino Linotype" w:cs="Arial"/>
+          <w:color w:val="000000"/>
+        </w:rPr>
+        <w:t>FileIO</w:t>
+      </w:r>
+      <w:proofErr w:type="spellEnd"/>
+      <w:r>
+        <w:rPr>
+          <w:rFonts w:ascii="Palatino Linotype" w:hAnsi="Palatino Linotype" w:cs="Arial"/>
+          <w:color w:val="000000"/>
+        </w:rPr>
+        <w:t xml:space="preserve">. </w:t>
       </w:r>
       <w:r>
         <w:rPr>
@@ -7464,6 +7643,7 @@
         </w:rPr>
         <w:t xml:space="preserve"> adding a class </w:t>
       </w:r>
+      <w:proofErr w:type="spellStart"/>
       <w:r>
         <w:rPr>
           <w:rFonts w:ascii="Palatino Linotype" w:hAnsi="Palatino Linotype" w:cs="Arial"/>
@@ -7471,12 +7651,29 @@
         </w:rPr>
         <w:t>FileDownload</w:t>
       </w:r>
-      <w:r>
-        <w:rPr>
-          <w:rFonts w:ascii="Palatino Linotype" w:hAnsi="Palatino Linotype" w:cs="Arial"/>
-          <w:color w:val="000000"/>
-        </w:rPr>
-        <w:t xml:space="preserve"> and we will use HttpClient of .Net which will be initialized through constructor , this class will look like below</w:t>
+      <w:proofErr w:type="spellEnd"/>
+      <w:r>
+        <w:rPr>
+          <w:rFonts w:ascii="Palatino Linotype" w:hAnsi="Palatino Linotype" w:cs="Arial"/>
+          <w:color w:val="000000"/>
+        </w:rPr>
+        <w:t xml:space="preserve"> and we will use </w:t>
+      </w:r>
+      <w:proofErr w:type="spellStart"/>
+      <w:r>
+        <w:rPr>
+          <w:rFonts w:ascii="Palatino Linotype" w:hAnsi="Palatino Linotype" w:cs="Arial"/>
+          <w:color w:val="000000"/>
+        </w:rPr>
+        <w:t>HttpClient</w:t>
+      </w:r>
+      <w:proofErr w:type="spellEnd"/>
+      <w:r>
+        <w:rPr>
+          <w:rFonts w:ascii="Palatino Linotype" w:hAnsi="Palatino Linotype" w:cs="Arial"/>
+          <w:color w:val="000000"/>
+        </w:rPr>
+        <w:t xml:space="preserve"> of .Net which will be initialized through constructor , this class will look like below</w:t>
       </w:r>
     </w:p>
     <w:p>
@@ -7508,8 +7705,19 @@
           <w:sz w:val="20"/>
           <w:szCs w:val="20"/>
         </w:rPr>
-        <w:t xml:space="preserve"> FileIO</w:t>
-      </w:r>
+        <w:t xml:space="preserve"> </w:t>
+      </w:r>
+      <w:proofErr w:type="spellStart"/>
+      <w:r>
+        <w:rPr>
+          <w:rFonts w:cstheme="minorHAnsi"/>
+          <w:color w:val="000000"/>
+          <w:sz w:val="20"/>
+          <w:szCs w:val="20"/>
+        </w:rPr>
+        <w:t>FileIO</w:t>
+      </w:r>
+      <w:proofErr w:type="spellEnd"/>
     </w:p>
     <w:p>
       <w:pPr>
@@ -8007,12 +8215,21 @@
         </w:rPr>
         <w:t xml:space="preserve">Add a method </w:t>
       </w:r>
+      <w:proofErr w:type="spellStart"/>
       <w:r>
         <w:rPr>
           <w:rFonts w:ascii="Palatino Linotype" w:hAnsi="Palatino Linotype" w:cs="Consolas"/>
           <w:color w:val="000000"/>
         </w:rPr>
-        <w:t>DownloadFileAsync,</w:t>
+        <w:t>DownloadFileAsync</w:t>
+      </w:r>
+      <w:proofErr w:type="spellEnd"/>
+      <w:r>
+        <w:rPr>
+          <w:rFonts w:ascii="Palatino Linotype" w:hAnsi="Palatino Linotype" w:cs="Consolas"/>
+          <w:color w:val="000000"/>
+        </w:rPr>
+        <w:t>,</w:t>
       </w:r>
       <w:r>
         <w:rPr>
@@ -8026,8 +8243,25 @@
           <w:rFonts w:ascii="Palatino Linotype" w:hAnsi="Palatino Linotype" w:cs="Arial"/>
           <w:color w:val="000000"/>
         </w:rPr>
-        <w:t xml:space="preserve"> GetAsync method of it to download file. Once it is downloaded use </w:t>
-      </w:r>
+        <w:t xml:space="preserve"> </w:t>
+      </w:r>
+      <w:proofErr w:type="spellStart"/>
+      <w:r>
+        <w:rPr>
+          <w:rFonts w:ascii="Palatino Linotype" w:hAnsi="Palatino Linotype" w:cs="Arial"/>
+          <w:color w:val="000000"/>
+        </w:rPr>
+        <w:t>GetAsync</w:t>
+      </w:r>
+      <w:proofErr w:type="spellEnd"/>
+      <w:r>
+        <w:rPr>
+          <w:rFonts w:ascii="Palatino Linotype" w:hAnsi="Palatino Linotype" w:cs="Arial"/>
+          <w:color w:val="000000"/>
+        </w:rPr>
+        <w:t xml:space="preserve"> method of it to download file. Once it is downloaded use </w:t>
+      </w:r>
+      <w:proofErr w:type="spellStart"/>
       <w:r>
         <w:rPr>
           <w:rFonts w:ascii="Palatino Linotype" w:hAnsi="Palatino Linotype" w:cs="Arial"/>
@@ -8035,6 +8269,7 @@
         </w:rPr>
         <w:t>ReadAsStringAsync</w:t>
       </w:r>
+      <w:proofErr w:type="spellEnd"/>
       <w:r>
         <w:rPr>
           <w:rFonts w:ascii="Palatino Linotype" w:hAnsi="Palatino Linotype" w:cs="Arial"/>
@@ -8966,6 +9201,7 @@
         </w:rPr>
         <w:t xml:space="preserve"> </w:t>
       </w:r>
+      <w:proofErr w:type="spellStart"/>
       <w:r>
         <w:rPr>
           <w:rFonts w:cstheme="minorHAnsi"/>
@@ -8975,6 +9211,7 @@
         </w:rPr>
         <w:t>FileNotFoundException</w:t>
       </w:r>
+      <w:proofErr w:type="spellEnd"/>
       <w:r>
         <w:rPr>
           <w:rFonts w:cstheme="minorHAnsi"/>
@@ -9152,7 +9389,23 @@
           <w:rFonts w:ascii="Palatino Linotype" w:hAnsi="Palatino Linotype" w:cs="Arial"/>
           <w:color w:val="000000"/>
         </w:rPr>
-        <w:t xml:space="preserve"> where focus is on mocking response from GetAsync and validating string reversal logic</w:t>
+        <w:t xml:space="preserve"> where focus is on mocking response from </w:t>
+      </w:r>
+      <w:proofErr w:type="spellStart"/>
+      <w:r>
+        <w:rPr>
+          <w:rFonts w:ascii="Palatino Linotype" w:hAnsi="Palatino Linotype" w:cs="Arial"/>
+          <w:color w:val="000000"/>
+        </w:rPr>
+        <w:t>GetAsync</w:t>
+      </w:r>
+      <w:proofErr w:type="spellEnd"/>
+      <w:r>
+        <w:rPr>
+          <w:rFonts w:ascii="Palatino Linotype" w:hAnsi="Palatino Linotype" w:cs="Arial"/>
+          <w:color w:val="000000"/>
+        </w:rPr>
+        <w:t xml:space="preserve"> and validating string reversal logic</w:t>
       </w:r>
       <w:r>
         <w:rPr>
@@ -11266,7 +11519,23 @@
           <w:rFonts w:ascii="Palatino Linotype" w:hAnsi="Palatino Linotype" w:cs="Arial"/>
           <w:color w:val="000000"/>
         </w:rPr>
-        <w:t>Response from fake httpclient”</w:t>
+        <w:t xml:space="preserve">Response from fake </w:t>
+      </w:r>
+      <w:proofErr w:type="spellStart"/>
+      <w:r>
+        <w:rPr>
+          <w:rFonts w:ascii="Palatino Linotype" w:hAnsi="Palatino Linotype" w:cs="Arial"/>
+          <w:color w:val="000000"/>
+        </w:rPr>
+        <w:t>httpclient</w:t>
+      </w:r>
+      <w:proofErr w:type="spellEnd"/>
+      <w:r>
+        <w:rPr>
+          <w:rFonts w:ascii="Palatino Linotype" w:hAnsi="Palatino Linotype" w:cs="Arial"/>
+          <w:color w:val="000000"/>
+        </w:rPr>
+        <w:t>”</w:t>
       </w:r>
       <w:r>
         <w:rPr>
@@ -11275,12 +11544,21 @@
         </w:rPr>
         <w:t xml:space="preserve">  which will be reversed as per business rules with in </w:t>
       </w:r>
-      <w:r>
-        <w:rPr>
-          <w:rFonts w:ascii="Palatino Linotype" w:hAnsi="Palatino Linotype" w:cs="Arial"/>
-          <w:color w:val="000000"/>
-        </w:rPr>
-        <w:t xml:space="preserve">DownloadFileAsync method. </w:t>
+      <w:proofErr w:type="spellStart"/>
+      <w:r>
+        <w:rPr>
+          <w:rFonts w:ascii="Palatino Linotype" w:hAnsi="Palatino Linotype" w:cs="Arial"/>
+          <w:color w:val="000000"/>
+        </w:rPr>
+        <w:t>DownloadFileAsync</w:t>
+      </w:r>
+      <w:proofErr w:type="spellEnd"/>
+      <w:r>
+        <w:rPr>
+          <w:rFonts w:ascii="Palatino Linotype" w:hAnsi="Palatino Linotype" w:cs="Arial"/>
+          <w:color w:val="000000"/>
+        </w:rPr>
+        <w:t xml:space="preserve"> method. </w:t>
       </w:r>
       <w:r>
         <w:rPr>
@@ -11427,7 +11705,23 @@
           <w:rFonts w:ascii="Palatino Linotype" w:hAnsi="Palatino Linotype" w:cs="Arial"/>
           <w:color w:val="000000"/>
         </w:rPr>
-        <w:t xml:space="preserve">Now let us add a negative test case where response from GetAsync is 404 (not found), so first thing we need to change is </w:t>
+        <w:t xml:space="preserve">Now let us add a negative test case where response from </w:t>
+      </w:r>
+      <w:proofErr w:type="spellStart"/>
+      <w:r>
+        <w:rPr>
+          <w:rFonts w:ascii="Palatino Linotype" w:hAnsi="Palatino Linotype" w:cs="Arial"/>
+          <w:color w:val="000000"/>
+        </w:rPr>
+        <w:t>GetAsync</w:t>
+      </w:r>
+      <w:proofErr w:type="spellEnd"/>
+      <w:r>
+        <w:rPr>
+          <w:rFonts w:ascii="Palatino Linotype" w:hAnsi="Palatino Linotype" w:cs="Arial"/>
+          <w:color w:val="000000"/>
+        </w:rPr>
+        <w:t xml:space="preserve"> is 404 (not found), so first thing we need to change is </w:t>
       </w:r>
       <w:r>
         <w:rPr>
@@ -11448,8 +11742,17 @@
           <w:rFonts w:ascii="Palatino Linotype" w:hAnsi="Palatino Linotype" w:cs="Arial"/>
           <w:color w:val="000000"/>
         </w:rPr>
-        <w:t>esponse which is be sending http status code 404. Then we will use ThrowsAsync to assert response against specific exception, in this case FileNotFoundException</w:t>
-      </w:r>
+        <w:t xml:space="preserve">esponse which is be sending http status code 404. Then we will use ThrowsAsync to assert response against specific exception, in this case </w:t>
+      </w:r>
+      <w:proofErr w:type="spellStart"/>
+      <w:r>
+        <w:rPr>
+          <w:rFonts w:ascii="Palatino Linotype" w:hAnsi="Palatino Linotype" w:cs="Arial"/>
+          <w:color w:val="000000"/>
+        </w:rPr>
+        <w:t>FileNotFoundException</w:t>
+      </w:r>
+      <w:proofErr w:type="spellEnd"/>
       <w:r>
         <w:rPr>
           <w:rFonts w:ascii="Palatino Linotype" w:hAnsi="Palatino Linotype" w:cs="Arial"/>
@@ -12167,14 +12470,62 @@
           <w:rFonts w:ascii="Palatino Linotype" w:hAnsi="Palatino Linotype" w:cs="Arial"/>
           <w:color w:val="000000"/>
         </w:rPr>
-        <w:t xml:space="preserve"> we ensured that the mock HttpResponseMessage object is returning a 404 and verified if our method is returning appropriate exception</w:t>
-      </w:r>
-      <w:r>
-        <w:rPr>
-          <w:rFonts w:ascii="Palatino Linotype" w:hAnsi="Palatino Linotype" w:cs="Arial"/>
-          <w:color w:val="000000"/>
-        </w:rPr>
-        <w:t xml:space="preserve"> which is asserted through using XUnit’s ThrowAsync.</w:t>
+        <w:t xml:space="preserve"> we ensured that the mock </w:t>
+      </w:r>
+      <w:proofErr w:type="spellStart"/>
+      <w:r>
+        <w:rPr>
+          <w:rFonts w:ascii="Palatino Linotype" w:hAnsi="Palatino Linotype" w:cs="Arial"/>
+          <w:color w:val="000000"/>
+        </w:rPr>
+        <w:t>HttpResponseMessage</w:t>
+      </w:r>
+      <w:proofErr w:type="spellEnd"/>
+      <w:r>
+        <w:rPr>
+          <w:rFonts w:ascii="Palatino Linotype" w:hAnsi="Palatino Linotype" w:cs="Arial"/>
+          <w:color w:val="000000"/>
+        </w:rPr>
+        <w:t xml:space="preserve"> object is returning a 404 and verified if our method is returning appropriate exception</w:t>
+      </w:r>
+      <w:r>
+        <w:rPr>
+          <w:rFonts w:ascii="Palatino Linotype" w:hAnsi="Palatino Linotype" w:cs="Arial"/>
+          <w:color w:val="000000"/>
+        </w:rPr>
+        <w:t xml:space="preserve"> which is asserted through using </w:t>
+      </w:r>
+      <w:proofErr w:type="spellStart"/>
+      <w:r>
+        <w:rPr>
+          <w:rFonts w:ascii="Palatino Linotype" w:hAnsi="Palatino Linotype" w:cs="Arial"/>
+          <w:color w:val="000000"/>
+        </w:rPr>
+        <w:t>XUnit’s</w:t>
+      </w:r>
+      <w:proofErr w:type="spellEnd"/>
+      <w:r>
+        <w:rPr>
+          <w:rFonts w:ascii="Palatino Linotype" w:hAnsi="Palatino Linotype" w:cs="Arial"/>
+          <w:color w:val="000000"/>
+        </w:rPr>
+        <w:t xml:space="preserve"> </w:t>
+      </w:r>
+      <w:proofErr w:type="spellStart"/>
+      <w:r>
+        <w:rPr>
+          <w:rFonts w:ascii="Palatino Linotype" w:hAnsi="Palatino Linotype" w:cs="Arial"/>
+          <w:color w:val="000000"/>
+        </w:rPr>
+        <w:t>ThrowAsync</w:t>
+      </w:r>
+      <w:proofErr w:type="spellEnd"/>
+      <w:r>
+        <w:rPr>
+          <w:rFonts w:ascii="Palatino Linotype" w:hAnsi="Palatino Linotype" w:cs="Arial"/>
+          <w:color w:val="000000"/>
+        </w:rPr>
+        <w:t>.</w:t>
       </w:r>
       <w:r>
         <w:rPr>
@@ -12313,8 +12664,33 @@
           <w:rFonts w:ascii="Palatino Linotype" w:hAnsi="Palatino Linotype" w:cs="Arial"/>
           <w:color w:val="000000"/>
         </w:rPr>
-        <w:t>In TPL as we know we have Parallel.For and Parallel.ForEach</w:t>
-      </w:r>
+        <w:t xml:space="preserve">In TPL as we know we have </w:t>
+      </w:r>
+      <w:proofErr w:type="spellStart"/>
+      <w:r>
+        <w:rPr>
+          <w:rFonts w:ascii="Palatino Linotype" w:hAnsi="Palatino Linotype" w:cs="Arial"/>
+          <w:color w:val="000000"/>
+        </w:rPr>
+        <w:t>Parallel.For</w:t>
+      </w:r>
+      <w:proofErr w:type="spellEnd"/>
+      <w:r>
+        <w:rPr>
+          <w:rFonts w:ascii="Palatino Linotype" w:hAnsi="Palatino Linotype" w:cs="Arial"/>
+          <w:color w:val="000000"/>
+        </w:rPr>
+        <w:t xml:space="preserve"> and </w:t>
+      </w:r>
+      <w:proofErr w:type="spellStart"/>
+      <w:r>
+        <w:rPr>
+          <w:rFonts w:ascii="Palatino Linotype" w:hAnsi="Palatino Linotype" w:cs="Arial"/>
+          <w:color w:val="000000"/>
+        </w:rPr>
+        <w:t>Parallel.ForEach</w:t>
+      </w:r>
+      <w:proofErr w:type="spellEnd"/>
       <w:r>
         <w:rPr>
           <w:rFonts w:ascii="Palatino Linotype" w:hAnsi="Palatino Linotype" w:cs="Arial"/>
@@ -12334,7 +12710,39 @@
           <w:rFonts w:ascii="Palatino Linotype" w:hAnsi="Palatino Linotype" w:cs="Arial"/>
           <w:color w:val="000000"/>
         </w:rPr>
-        <w:t xml:space="preserve"> the thing that needs to be managed is handling data parallelly i.e. shared resources should be synchronized either through synchronization constructs like locks, semaphores etc. or through the data structures available for parallelism like ConcurrentBag, BlockingCollection etc. </w:t>
+        <w:t xml:space="preserve"> the thing that needs to be managed is handling data parallelly i.e. shared resources should be synchronized either through synchronization constructs like locks, semaphores etc. or through the data structures available for parallelism like </w:t>
+      </w:r>
+      <w:proofErr w:type="spellStart"/>
+      <w:r>
+        <w:rPr>
+          <w:rFonts w:ascii="Palatino Linotype" w:hAnsi="Palatino Linotype" w:cs="Arial"/>
+          <w:color w:val="000000"/>
+        </w:rPr>
+        <w:t>ConcurrentBag</w:t>
+      </w:r>
+      <w:proofErr w:type="spellEnd"/>
+      <w:r>
+        <w:rPr>
+          <w:rFonts w:ascii="Palatino Linotype" w:hAnsi="Palatino Linotype" w:cs="Arial"/>
+          <w:color w:val="000000"/>
+        </w:rPr>
+        <w:t xml:space="preserve">, </w:t>
+      </w:r>
+      <w:proofErr w:type="spellStart"/>
+      <w:r>
+        <w:rPr>
+          <w:rFonts w:ascii="Palatino Linotype" w:hAnsi="Palatino Linotype" w:cs="Arial"/>
+          <w:color w:val="000000"/>
+        </w:rPr>
+        <w:t>BlockingCollection</w:t>
+      </w:r>
+      <w:proofErr w:type="spellEnd"/>
+      <w:r>
+        <w:rPr>
+          <w:rFonts w:ascii="Palatino Linotype" w:hAnsi="Palatino Linotype" w:cs="Arial"/>
+          <w:color w:val="000000"/>
+        </w:rPr>
+        <w:t xml:space="preserve"> etc. </w:t>
       </w:r>
     </w:p>
     <w:p>
@@ -12551,7 +12959,23 @@
           <w:rFonts w:ascii="Palatino Linotype" w:hAnsi="Palatino Linotype" w:cs="Arial"/>
           <w:color w:val="000000"/>
         </w:rPr>
-        <w:t>. So, to our FileIO class library project let us add an employee class and add below contents</w:t>
+        <w:t xml:space="preserve">. So, to our </w:t>
+      </w:r>
+      <w:proofErr w:type="spellStart"/>
+      <w:r>
+        <w:rPr>
+          <w:rFonts w:ascii="Palatino Linotype" w:hAnsi="Palatino Linotype" w:cs="Arial"/>
+          <w:color w:val="000000"/>
+        </w:rPr>
+        <w:t>FileIO</w:t>
+      </w:r>
+      <w:proofErr w:type="spellEnd"/>
+      <w:r>
+        <w:rPr>
+          <w:rFonts w:ascii="Palatino Linotype" w:hAnsi="Palatino Linotype" w:cs="Arial"/>
+          <w:color w:val="000000"/>
+        </w:rPr>
+        <w:t xml:space="preserve"> class library project let us add an employee class and add below contents</w:t>
       </w:r>
     </w:p>
     <w:p>
@@ -12701,7 +13125,27 @@
           <w:sz w:val="20"/>
           <w:szCs w:val="20"/>
         </w:rPr>
-        <w:t xml:space="preserve"> EmployeeID { </w:t>
+        <w:t xml:space="preserve"> </w:t>
+      </w:r>
+      <w:proofErr w:type="spellStart"/>
+      <w:r>
+        <w:rPr>
+          <w:rFonts w:cstheme="minorHAnsi"/>
+          <w:color w:val="000000"/>
+          <w:sz w:val="20"/>
+          <w:szCs w:val="20"/>
+        </w:rPr>
+        <w:t>EmployeeID</w:t>
+      </w:r>
+      <w:proofErr w:type="spellEnd"/>
+      <w:r>
+        <w:rPr>
+          <w:rFonts w:cstheme="minorHAnsi"/>
+          <w:color w:val="000000"/>
+          <w:sz w:val="20"/>
+          <w:szCs w:val="20"/>
+        </w:rPr>
+        <w:t xml:space="preserve"> { </w:t>
       </w:r>
       <w:r>
         <w:rPr>
@@ -12868,6 +13312,7 @@
         </w:rPr>
         <w:t xml:space="preserve">Now to read a file we will use a </w:t>
       </w:r>
+      <w:proofErr w:type="spellStart"/>
       <w:r>
         <w:rPr>
           <w:rFonts w:ascii="Palatino Linotype" w:hAnsi="Palatino Linotype" w:cs="Arial"/>
@@ -12875,6 +13320,7 @@
         </w:rPr>
         <w:t>StreamReader</w:t>
       </w:r>
+      <w:proofErr w:type="spellEnd"/>
       <w:r>
         <w:rPr>
           <w:rFonts w:ascii="Palatino Linotype" w:hAnsi="Palatino Linotype" w:cs="Arial"/>
@@ -12896,6 +13342,7 @@
         </w:rPr>
         <w:t xml:space="preserve">we need to mock this </w:t>
       </w:r>
+      <w:proofErr w:type="spellStart"/>
       <w:r>
         <w:rPr>
           <w:rFonts w:ascii="Palatino Linotype" w:hAnsi="Palatino Linotype" w:cs="Arial"/>
@@ -12903,6 +13350,7 @@
         </w:rPr>
         <w:t>StreamReader</w:t>
       </w:r>
+      <w:proofErr w:type="spellEnd"/>
       <w:r>
         <w:rPr>
           <w:rFonts w:ascii="Palatino Linotype" w:hAnsi="Palatino Linotype" w:cs="Arial"/>
@@ -12959,6 +13407,7 @@
         </w:rPr>
         <w:t xml:space="preserve"> </w:t>
       </w:r>
+      <w:proofErr w:type="spellStart"/>
       <w:r>
         <w:rPr>
           <w:rFonts w:ascii="Palatino Linotype" w:hAnsi="Palatino Linotype" w:cs="Arial"/>
@@ -12966,6 +13415,7 @@
         </w:rPr>
         <w:t>IFileReader</w:t>
       </w:r>
+      <w:proofErr w:type="spellEnd"/>
       <w:r>
         <w:rPr>
           <w:rFonts w:ascii="Palatino Linotype" w:hAnsi="Palatino Linotype" w:cs="Arial"/>
@@ -12986,7 +13436,23 @@
           <w:rFonts w:ascii="Palatino Linotype" w:hAnsi="Palatino Linotype" w:cs="Arial"/>
           <w:color w:val="000000"/>
         </w:rPr>
-        <w:t xml:space="preserve"> to read file using StreamReader and also used</w:t>
+        <w:t xml:space="preserve"> to read file using </w:t>
+      </w:r>
+      <w:proofErr w:type="spellStart"/>
+      <w:r>
+        <w:rPr>
+          <w:rFonts w:ascii="Palatino Linotype" w:hAnsi="Palatino Linotype" w:cs="Arial"/>
+          <w:color w:val="000000"/>
+        </w:rPr>
+        <w:t>StreamReader</w:t>
+      </w:r>
+      <w:proofErr w:type="spellEnd"/>
+      <w:r>
+        <w:rPr>
+          <w:rFonts w:ascii="Palatino Linotype" w:hAnsi="Palatino Linotype" w:cs="Arial"/>
+          <w:color w:val="000000"/>
+        </w:rPr>
+        <w:t xml:space="preserve"> and also used</w:t>
       </w:r>
       <w:r>
         <w:rPr>
@@ -13002,6 +13468,7 @@
         </w:rPr>
         <w:t xml:space="preserve"> </w:t>
       </w:r>
+      <w:proofErr w:type="spellStart"/>
       <w:r>
         <w:rPr>
           <w:rFonts w:ascii="Palatino Linotype" w:hAnsi="Palatino Linotype" w:cs="Arial"/>
@@ -13009,6 +13476,7 @@
         </w:rPr>
         <w:t>IFileReader</w:t>
       </w:r>
+      <w:proofErr w:type="spellEnd"/>
       <w:r>
         <w:rPr>
           <w:rFonts w:ascii="Palatino Linotype" w:hAnsi="Palatino Linotype" w:cs="Arial"/>
@@ -13217,7 +13685,39 @@
           <w:rFonts w:ascii="Palatino Linotype" w:hAnsi="Palatino Linotype" w:cstheme="minorHAnsi"/>
           <w:color w:val="000000"/>
         </w:rPr>
-        <w:t>Now add a class that implements this interface which basically gives us an object of StreamReader, let us call this class FileStreamReader and it will look like below</w:t>
+        <w:t xml:space="preserve">Now add a class that implements this interface which basically gives us an object of </w:t>
+      </w:r>
+      <w:proofErr w:type="spellStart"/>
+      <w:r>
+        <w:rPr>
+          <w:rFonts w:ascii="Palatino Linotype" w:hAnsi="Palatino Linotype" w:cstheme="minorHAnsi"/>
+          <w:color w:val="000000"/>
+        </w:rPr>
+        <w:t>StreamReader</w:t>
+      </w:r>
+      <w:proofErr w:type="spellEnd"/>
+      <w:r>
+        <w:rPr>
+          <w:rFonts w:ascii="Palatino Linotype" w:hAnsi="Palatino Linotype" w:cstheme="minorHAnsi"/>
+          <w:color w:val="000000"/>
+        </w:rPr>
+        <w:t xml:space="preserve">, let us call this class </w:t>
+      </w:r>
+      <w:proofErr w:type="spellStart"/>
+      <w:r>
+        <w:rPr>
+          <w:rFonts w:ascii="Palatino Linotype" w:hAnsi="Palatino Linotype" w:cstheme="minorHAnsi"/>
+          <w:color w:val="000000"/>
+        </w:rPr>
+        <w:t>FileStreamReader</w:t>
+      </w:r>
+      <w:proofErr w:type="spellEnd"/>
+      <w:r>
+        <w:rPr>
+          <w:rFonts w:ascii="Palatino Linotype" w:hAnsi="Palatino Linotype" w:cstheme="minorHAnsi"/>
+          <w:color w:val="000000"/>
+        </w:rPr>
+        <w:t xml:space="preserve"> and it will look like below</w:t>
       </w:r>
     </w:p>
     <w:p>
@@ -13545,58 +14045,142 @@
           <w:noProof/>
           <w:color w:val="000000"/>
         </w:rPr>
-        <w:t xml:space="preserve">Now let us add our class where we read a file with list of employees, process records parallely and apply business rules, let us call this class </w:t>
-      </w:r>
-      <w:r>
-        <w:rPr>
-          <w:rFonts w:ascii="Palatino Linotype" w:hAnsi="Palatino Linotype" w:cstheme="minorHAnsi"/>
-          <w:noProof/>
-          <w:color w:val="000000"/>
+        <w:t>Now let us add our class where we read a file with list of employees, process records parallely and apply business rules, let us call this class FileReadFromDisk and add below code to it</w:t>
+      </w:r>
+    </w:p>
+    <w:p>
+      <w:pPr>
+        <w:autoSpaceDE w:val="0"/>
+        <w:autoSpaceDN w:val="0"/>
+        <w:adjustRightInd w:val="0"/>
+        <w:spacing w:after="0" w:line="240" w:lineRule="auto"/>
+        <w:rPr>
+          <w:rFonts w:cstheme="minorHAnsi"/>
+          <w:noProof/>
+          <w:color w:val="000000"/>
+          <w:sz w:val="20"/>
+          <w:szCs w:val="20"/>
+        </w:rPr>
+      </w:pPr>
+      <w:r>
+        <w:rPr>
+          <w:rFonts w:cstheme="minorHAnsi"/>
+          <w:noProof/>
+          <w:color w:val="000000"/>
+          <w:sz w:val="20"/>
+          <w:szCs w:val="20"/>
+        </w:rPr>
+        <w:t xml:space="preserve">    </w:t>
+      </w:r>
+      <w:r>
+        <w:rPr>
+          <w:rFonts w:cstheme="minorHAnsi"/>
+          <w:noProof/>
+          <w:color w:val="0000FF"/>
+          <w:sz w:val="20"/>
+          <w:szCs w:val="20"/>
+        </w:rPr>
+        <w:t>public</w:t>
+      </w:r>
+      <w:r>
+        <w:rPr>
+          <w:rFonts w:cstheme="minorHAnsi"/>
+          <w:noProof/>
+          <w:color w:val="000000"/>
+          <w:sz w:val="20"/>
+          <w:szCs w:val="20"/>
+        </w:rPr>
+        <w:t xml:space="preserve"> </w:t>
+      </w:r>
+      <w:r>
+        <w:rPr>
+          <w:rFonts w:cstheme="minorHAnsi"/>
+          <w:noProof/>
+          <w:color w:val="0000FF"/>
+          <w:sz w:val="20"/>
+          <w:szCs w:val="20"/>
+        </w:rPr>
+        <w:t>class</w:t>
+      </w:r>
+      <w:r>
+        <w:rPr>
+          <w:rFonts w:cstheme="minorHAnsi"/>
+          <w:noProof/>
+          <w:color w:val="000000"/>
+          <w:sz w:val="20"/>
+          <w:szCs w:val="20"/>
+        </w:rPr>
+        <w:t xml:space="preserve"> </w:t>
+      </w:r>
+      <w:r>
+        <w:rPr>
+          <w:rFonts w:cstheme="minorHAnsi"/>
+          <w:noProof/>
+          <w:color w:val="2B91AF"/>
+          <w:sz w:val="20"/>
+          <w:szCs w:val="20"/>
         </w:rPr>
         <w:t>FileReadFromDisk</w:t>
       </w:r>
-      <w:r>
-        <w:rPr>
-          <w:rFonts w:ascii="Palatino Linotype" w:hAnsi="Palatino Linotype" w:cstheme="minorHAnsi"/>
-          <w:noProof/>
-          <w:color w:val="000000"/>
-        </w:rPr>
-        <w:t xml:space="preserve"> and add below code to it</w:t>
-      </w:r>
-    </w:p>
-    <w:p>
-      <w:pPr>
-        <w:autoSpaceDE w:val="0"/>
-        <w:autoSpaceDN w:val="0"/>
-        <w:adjustRightInd w:val="0"/>
-        <w:spacing w:after="0" w:line="240" w:lineRule="auto"/>
-        <w:rPr>
-          <w:rFonts w:cstheme="minorHAnsi"/>
-          <w:noProof/>
-          <w:color w:val="000000"/>
-          <w:sz w:val="20"/>
-          <w:szCs w:val="20"/>
-        </w:rPr>
-      </w:pPr>
-      <w:r>
-        <w:rPr>
-          <w:rFonts w:cstheme="minorHAnsi"/>
-          <w:noProof/>
-          <w:color w:val="000000"/>
-          <w:sz w:val="20"/>
-          <w:szCs w:val="20"/>
-        </w:rPr>
-        <w:t xml:space="preserve">    </w:t>
-      </w:r>
-      <w:r>
-        <w:rPr>
-          <w:rFonts w:cstheme="minorHAnsi"/>
-          <w:noProof/>
-          <w:color w:val="0000FF"/>
-          <w:sz w:val="20"/>
-          <w:szCs w:val="20"/>
-        </w:rPr>
-        <w:t>public</w:t>
+    </w:p>
+    <w:p>
+      <w:pPr>
+        <w:autoSpaceDE w:val="0"/>
+        <w:autoSpaceDN w:val="0"/>
+        <w:adjustRightInd w:val="0"/>
+        <w:spacing w:after="0" w:line="240" w:lineRule="auto"/>
+        <w:rPr>
+          <w:rFonts w:cstheme="minorHAnsi"/>
+          <w:noProof/>
+          <w:color w:val="000000"/>
+          <w:sz w:val="20"/>
+          <w:szCs w:val="20"/>
+        </w:rPr>
+      </w:pPr>
+      <w:r>
+        <w:rPr>
+          <w:rFonts w:cstheme="minorHAnsi"/>
+          <w:noProof/>
+          <w:color w:val="000000"/>
+          <w:sz w:val="20"/>
+          <w:szCs w:val="20"/>
+        </w:rPr>
+        <w:t xml:space="preserve">    {</w:t>
+      </w:r>
+    </w:p>
+    <w:p>
+      <w:pPr>
+        <w:autoSpaceDE w:val="0"/>
+        <w:autoSpaceDN w:val="0"/>
+        <w:adjustRightInd w:val="0"/>
+        <w:spacing w:after="0" w:line="240" w:lineRule="auto"/>
+        <w:rPr>
+          <w:rFonts w:cstheme="minorHAnsi"/>
+          <w:noProof/>
+          <w:color w:val="000000"/>
+          <w:sz w:val="20"/>
+          <w:szCs w:val="20"/>
+        </w:rPr>
+      </w:pPr>
+      <w:r>
+        <w:rPr>
+          <w:rFonts w:cstheme="minorHAnsi"/>
+          <w:noProof/>
+          <w:color w:val="000000"/>
+          <w:sz w:val="20"/>
+          <w:szCs w:val="20"/>
+        </w:rPr>
+        <w:t xml:space="preserve">        </w:t>
+      </w:r>
+      <w:r>
+        <w:rPr>
+          <w:rFonts w:cstheme="minorHAnsi"/>
+          <w:noProof/>
+          <w:color w:val="0000FF"/>
+          <w:sz w:val="20"/>
+          <w:szCs w:val="20"/>
+        </w:rPr>
+        <w:t>private</w:t>
       </w:r>
       <w:r>
         <w:rPr>
@@ -13616,224 +14200,146 @@
           <w:sz w:val="20"/>
           <w:szCs w:val="20"/>
         </w:rPr>
-        <w:t>class</w:t>
-      </w:r>
-      <w:r>
-        <w:rPr>
-          <w:rFonts w:cstheme="minorHAnsi"/>
-          <w:noProof/>
+        <w:t>readonly</w:t>
+      </w:r>
+      <w:r>
+        <w:rPr>
+          <w:rFonts w:cstheme="minorHAnsi"/>
+          <w:noProof/>
+          <w:color w:val="000000"/>
+          <w:sz w:val="20"/>
+          <w:szCs w:val="20"/>
+        </w:rPr>
+        <w:t xml:space="preserve"> IFileReader _streamReader;</w:t>
+      </w:r>
+    </w:p>
+    <w:p>
+      <w:pPr>
+        <w:autoSpaceDE w:val="0"/>
+        <w:autoSpaceDN w:val="0"/>
+        <w:adjustRightInd w:val="0"/>
+        <w:spacing w:after="0" w:line="240" w:lineRule="auto"/>
+        <w:rPr>
+          <w:rFonts w:cstheme="minorHAnsi"/>
+          <w:noProof/>
+          <w:color w:val="000000"/>
+          <w:sz w:val="20"/>
+          <w:szCs w:val="20"/>
+        </w:rPr>
+      </w:pPr>
+    </w:p>
+    <w:p>
+      <w:pPr>
+        <w:autoSpaceDE w:val="0"/>
+        <w:autoSpaceDN w:val="0"/>
+        <w:adjustRightInd w:val="0"/>
+        <w:spacing w:after="0" w:line="240" w:lineRule="auto"/>
+        <w:rPr>
+          <w:rFonts w:cstheme="minorHAnsi"/>
+          <w:color w:val="000000"/>
+          <w:sz w:val="20"/>
+          <w:szCs w:val="20"/>
+        </w:rPr>
+      </w:pPr>
+      <w:r>
+        <w:rPr>
+          <w:rFonts w:cstheme="minorHAnsi"/>
+          <w:color w:val="000000"/>
+          <w:sz w:val="20"/>
+          <w:szCs w:val="20"/>
+        </w:rPr>
+        <w:t xml:space="preserve">        </w:t>
+      </w:r>
+      <w:r>
+        <w:rPr>
+          <w:rFonts w:cstheme="minorHAnsi"/>
+          <w:color w:val="008000"/>
+          <w:sz w:val="20"/>
+          <w:szCs w:val="20"/>
+        </w:rPr>
+        <w:t>//Thread safe collection to store exceptions occurred during parallel processing</w:t>
+      </w:r>
+    </w:p>
+    <w:p>
+      <w:pPr>
+        <w:autoSpaceDE w:val="0"/>
+        <w:autoSpaceDN w:val="0"/>
+        <w:adjustRightInd w:val="0"/>
+        <w:spacing w:after="0" w:line="240" w:lineRule="auto"/>
+        <w:rPr>
+          <w:rFonts w:cstheme="minorHAnsi"/>
+          <w:noProof/>
+          <w:color w:val="000000"/>
+          <w:sz w:val="20"/>
+          <w:szCs w:val="20"/>
+        </w:rPr>
+      </w:pPr>
+      <w:r>
+        <w:rPr>
+          <w:rFonts w:cstheme="minorHAnsi"/>
+          <w:color w:val="000000"/>
+          <w:sz w:val="20"/>
+          <w:szCs w:val="20"/>
+        </w:rPr>
+        <w:t xml:space="preserve">        </w:t>
+      </w:r>
+      <w:proofErr w:type="spellStart"/>
+      <w:r>
+        <w:rPr>
+          <w:rFonts w:cstheme="minorHAnsi"/>
+          <w:color w:val="000000"/>
+          <w:sz w:val="20"/>
+          <w:szCs w:val="20"/>
+        </w:rPr>
+        <w:t>ConcurrentBag</w:t>
+      </w:r>
+      <w:proofErr w:type="spellEnd"/>
+      <w:r>
+        <w:rPr>
+          <w:rFonts w:cstheme="minorHAnsi"/>
+          <w:color w:val="000000"/>
+          <w:sz w:val="20"/>
+          <w:szCs w:val="20"/>
+        </w:rPr>
+        <w:t xml:space="preserve">&lt;Exception&gt; errors = </w:t>
+      </w:r>
+      <w:r>
+        <w:rPr>
+          <w:rFonts w:cstheme="minorHAnsi"/>
+          <w:color w:val="0000FF"/>
+          <w:sz w:val="20"/>
+          <w:szCs w:val="20"/>
+        </w:rPr>
+        <w:t>new</w:t>
+      </w:r>
+      <w:r>
+        <w:rPr>
+          <w:rFonts w:cstheme="minorHAnsi"/>
           <w:color w:val="000000"/>
           <w:sz w:val="20"/>
           <w:szCs w:val="20"/>
         </w:rPr>
         <w:t xml:space="preserve"> </w:t>
       </w:r>
-      <w:r>
-        <w:rPr>
-          <w:rFonts w:cstheme="minorHAnsi"/>
-          <w:noProof/>
-          <w:color w:val="2B91AF"/>
-          <w:sz w:val="20"/>
-          <w:szCs w:val="20"/>
-        </w:rPr>
-        <w:t>FileReadFromDisk</w:t>
-      </w:r>
-    </w:p>
-    <w:p>
-      <w:pPr>
-        <w:autoSpaceDE w:val="0"/>
-        <w:autoSpaceDN w:val="0"/>
-        <w:adjustRightInd w:val="0"/>
-        <w:spacing w:after="0" w:line="240" w:lineRule="auto"/>
-        <w:rPr>
-          <w:rFonts w:cstheme="minorHAnsi"/>
-          <w:noProof/>
-          <w:color w:val="000000"/>
-          <w:sz w:val="20"/>
-          <w:szCs w:val="20"/>
-        </w:rPr>
-      </w:pPr>
-      <w:r>
-        <w:rPr>
-          <w:rFonts w:cstheme="minorHAnsi"/>
-          <w:noProof/>
-          <w:color w:val="000000"/>
-          <w:sz w:val="20"/>
-          <w:szCs w:val="20"/>
-        </w:rPr>
-        <w:t xml:space="preserve">    {</w:t>
-      </w:r>
-    </w:p>
-    <w:p>
-      <w:pPr>
-        <w:autoSpaceDE w:val="0"/>
-        <w:autoSpaceDN w:val="0"/>
-        <w:adjustRightInd w:val="0"/>
-        <w:spacing w:after="0" w:line="240" w:lineRule="auto"/>
-        <w:rPr>
-          <w:rFonts w:cstheme="minorHAnsi"/>
-          <w:noProof/>
-          <w:color w:val="000000"/>
-          <w:sz w:val="20"/>
-          <w:szCs w:val="20"/>
-        </w:rPr>
-      </w:pPr>
-      <w:r>
-        <w:rPr>
-          <w:rFonts w:cstheme="minorHAnsi"/>
-          <w:noProof/>
-          <w:color w:val="000000"/>
-          <w:sz w:val="20"/>
-          <w:szCs w:val="20"/>
-        </w:rPr>
-        <w:t xml:space="preserve">        </w:t>
-      </w:r>
-      <w:r>
-        <w:rPr>
-          <w:rFonts w:cstheme="minorHAnsi"/>
-          <w:noProof/>
-          <w:color w:val="0000FF"/>
-          <w:sz w:val="20"/>
-          <w:szCs w:val="20"/>
-        </w:rPr>
-        <w:t>private</w:t>
-      </w:r>
-      <w:r>
-        <w:rPr>
-          <w:rFonts w:cstheme="minorHAnsi"/>
-          <w:noProof/>
-          <w:color w:val="000000"/>
-          <w:sz w:val="20"/>
-          <w:szCs w:val="20"/>
-        </w:rPr>
-        <w:t xml:space="preserve"> </w:t>
-      </w:r>
-      <w:r>
-        <w:rPr>
-          <w:rFonts w:cstheme="minorHAnsi"/>
-          <w:noProof/>
-          <w:color w:val="0000FF"/>
-          <w:sz w:val="20"/>
-          <w:szCs w:val="20"/>
-        </w:rPr>
-        <w:t>readonly</w:t>
-      </w:r>
-      <w:r>
-        <w:rPr>
-          <w:rFonts w:cstheme="minorHAnsi"/>
-          <w:noProof/>
-          <w:color w:val="000000"/>
-          <w:sz w:val="20"/>
-          <w:szCs w:val="20"/>
-        </w:rPr>
-        <w:t xml:space="preserve"> IFileReader _streamReader;</w:t>
-      </w:r>
-    </w:p>
-    <w:p>
-      <w:pPr>
-        <w:autoSpaceDE w:val="0"/>
-        <w:autoSpaceDN w:val="0"/>
-        <w:adjustRightInd w:val="0"/>
-        <w:spacing w:after="0" w:line="240" w:lineRule="auto"/>
-        <w:rPr>
-          <w:rFonts w:cstheme="minorHAnsi"/>
-          <w:noProof/>
-          <w:color w:val="000000"/>
-          <w:sz w:val="20"/>
-          <w:szCs w:val="20"/>
-        </w:rPr>
-      </w:pPr>
-    </w:p>
-    <w:p>
-      <w:pPr>
-        <w:autoSpaceDE w:val="0"/>
-        <w:autoSpaceDN w:val="0"/>
-        <w:adjustRightInd w:val="0"/>
-        <w:spacing w:after="0" w:line="240" w:lineRule="auto"/>
-        <w:rPr>
-          <w:rFonts w:cstheme="minorHAnsi"/>
-          <w:color w:val="000000"/>
-          <w:sz w:val="20"/>
-          <w:szCs w:val="20"/>
-        </w:rPr>
-      </w:pPr>
-      <w:r>
-        <w:rPr>
-          <w:rFonts w:cstheme="minorHAnsi"/>
-          <w:color w:val="000000"/>
-          <w:sz w:val="20"/>
-          <w:szCs w:val="20"/>
-        </w:rPr>
-        <w:t xml:space="preserve">        </w:t>
-      </w:r>
-      <w:r>
-        <w:rPr>
-          <w:rFonts w:cstheme="minorHAnsi"/>
-          <w:color w:val="008000"/>
-          <w:sz w:val="20"/>
-          <w:szCs w:val="20"/>
-        </w:rPr>
-        <w:t xml:space="preserve">//Thread safe collection to store exceptions </w:t>
-      </w:r>
-      <w:r>
-        <w:rPr>
-          <w:rFonts w:cstheme="minorHAnsi"/>
-          <w:color w:val="008000"/>
-          <w:sz w:val="20"/>
-          <w:szCs w:val="20"/>
-        </w:rPr>
-        <w:t>occurred</w:t>
-      </w:r>
-      <w:r>
-        <w:rPr>
-          <w:rFonts w:cstheme="minorHAnsi"/>
-          <w:color w:val="008000"/>
-          <w:sz w:val="20"/>
-          <w:szCs w:val="20"/>
-        </w:rPr>
-        <w:t xml:space="preserve"> during parallel processing</w:t>
-      </w:r>
-    </w:p>
-    <w:p>
-      <w:pPr>
-        <w:autoSpaceDE w:val="0"/>
-        <w:autoSpaceDN w:val="0"/>
-        <w:adjustRightInd w:val="0"/>
-        <w:spacing w:after="0" w:line="240" w:lineRule="auto"/>
-        <w:rPr>
-          <w:rFonts w:cstheme="minorHAnsi"/>
-          <w:noProof/>
-          <w:color w:val="000000"/>
-          <w:sz w:val="20"/>
-          <w:szCs w:val="20"/>
-        </w:rPr>
-      </w:pPr>
-      <w:r>
-        <w:rPr>
-          <w:rFonts w:cstheme="minorHAnsi"/>
-          <w:color w:val="000000"/>
-          <w:sz w:val="20"/>
-          <w:szCs w:val="20"/>
-        </w:rPr>
-        <w:t xml:space="preserve">        ConcurrentBag&lt;Exception&gt; errors = </w:t>
-      </w:r>
-      <w:r>
-        <w:rPr>
-          <w:rFonts w:cstheme="minorHAnsi"/>
-          <w:color w:val="0000FF"/>
-          <w:sz w:val="20"/>
-          <w:szCs w:val="20"/>
-        </w:rPr>
-        <w:t>new</w:t>
-      </w:r>
-      <w:r>
-        <w:rPr>
-          <w:rFonts w:cstheme="minorHAnsi"/>
-          <w:color w:val="000000"/>
-          <w:sz w:val="20"/>
-          <w:szCs w:val="20"/>
-        </w:rPr>
-        <w:t xml:space="preserve"> ConcurrentBag&lt;Exception&gt;();</w:t>
+      <w:proofErr w:type="spellStart"/>
+      <w:r>
+        <w:rPr>
+          <w:rFonts w:cstheme="minorHAnsi"/>
+          <w:color w:val="000000"/>
+          <w:sz w:val="20"/>
+          <w:szCs w:val="20"/>
+        </w:rPr>
+        <w:t>ConcurrentBag</w:t>
+      </w:r>
+      <w:proofErr w:type="spellEnd"/>
+      <w:r>
+        <w:rPr>
+          <w:rFonts w:cstheme="minorHAnsi"/>
+          <w:color w:val="000000"/>
+          <w:sz w:val="20"/>
+          <w:szCs w:val="20"/>
+        </w:rPr>
+        <w:t>&lt;Exception&gt;();</w:t>
       </w:r>
     </w:p>
     <w:p>
@@ -14677,88 +15183,9 @@
           <w:noProof/>
           <w:color w:val="000000"/>
         </w:rPr>
-        <w:t xml:space="preserve">To serialize data that is loaded in </w:t>
-      </w:r>
-      <w:r>
-        <w:rPr>
-          <w:rFonts w:ascii="Palatino Linotype" w:hAnsi="Palatino Linotype" w:cstheme="minorHAnsi"/>
-          <w:noProof/>
-          <w:color w:val="000000"/>
-        </w:rPr>
-        <w:t>employeeData</w:t>
-      </w:r>
-      <w:r>
-        <w:rPr>
-          <w:rFonts w:ascii="Palatino Linotype" w:hAnsi="Palatino Linotype" w:cstheme="minorHAnsi"/>
-          <w:noProof/>
-          <w:color w:val="000000"/>
-        </w:rPr>
-        <w:t xml:space="preserve"> collection </w:t>
-      </w:r>
-      <w:r>
-        <w:rPr>
-          <w:rFonts w:ascii="Palatino Linotype" w:hAnsi="Palatino Linotype" w:cstheme="minorHAnsi"/>
-          <w:noProof/>
-          <w:color w:val="000000"/>
-        </w:rPr>
-        <w:t xml:space="preserve">into </w:t>
-      </w:r>
-      <w:r>
-        <w:rPr>
-          <w:rFonts w:ascii="Palatino Linotype" w:hAnsi="Palatino Linotype" w:cstheme="minorHAnsi"/>
-          <w:noProof/>
-          <w:color w:val="000000"/>
-        </w:rPr>
-        <w:t xml:space="preserve">a collection of </w:t>
-      </w:r>
-      <w:r>
-        <w:rPr>
-          <w:rFonts w:ascii="Palatino Linotype" w:hAnsi="Palatino Linotype" w:cstheme="minorHAnsi"/>
-          <w:noProof/>
-          <w:color w:val="000000"/>
-        </w:rPr>
-        <w:t>Employee</w:t>
-      </w:r>
-      <w:r>
-        <w:rPr>
-          <w:rFonts w:ascii="Palatino Linotype" w:hAnsi="Palatino Linotype" w:cstheme="minorHAnsi"/>
-          <w:noProof/>
-          <w:color w:val="000000"/>
-        </w:rPr>
-        <w:t xml:space="preserve"> type, here we will use Parallel.ForEach to iterate through </w:t>
-      </w:r>
-      <w:r>
-        <w:rPr>
-          <w:rFonts w:ascii="Palatino Linotype" w:hAnsi="Palatino Linotype" w:cstheme="minorHAnsi"/>
-          <w:noProof/>
-          <w:color w:val="000000"/>
-        </w:rPr>
-        <w:t>employeeData</w:t>
-      </w:r>
-      <w:r>
-        <w:rPr>
-          <w:rFonts w:ascii="Palatino Linotype" w:hAnsi="Palatino Linotype" w:cstheme="minorHAnsi"/>
-          <w:noProof/>
-          <w:color w:val="000000"/>
-        </w:rPr>
-        <w:t xml:space="preserve"> collection and load into collection of </w:t>
-      </w:r>
-      <w:r>
-        <w:rPr>
-          <w:rFonts w:ascii="Palatino Linotype" w:hAnsi="Palatino Linotype" w:cstheme="minorHAnsi"/>
-          <w:noProof/>
-          <w:color w:val="000000"/>
-        </w:rPr>
-        <w:t>Employee</w:t>
-      </w:r>
-      <w:r>
-        <w:rPr>
-          <w:rFonts w:ascii="Palatino Linotype" w:hAnsi="Palatino Linotype" w:cstheme="minorHAnsi"/>
-          <w:noProof/>
-          <w:color w:val="000000"/>
-        </w:rPr>
-        <w:t xml:space="preserve"> type. For collection of Employee type we will use </w:t>
-      </w:r>
+        <w:t xml:space="preserve">To serialize data that is loaded in employeeData collection into a collection of Employee type, here we will use Parallel.ForEach to iterate through employeeData collection and load into collection of Employee type. For collection of Employee type we will use </w:t>
+      </w:r>
+      <w:proofErr w:type="spellStart"/>
       <w:r>
         <w:rPr>
           <w:rFonts w:ascii="Palatino Linotype" w:hAnsi="Palatino Linotype" w:cs="Consolas"/>
@@ -14766,6 +15193,7 @@
         </w:rPr>
         <w:t>ConcurrentBag</w:t>
       </w:r>
+      <w:proofErr w:type="spellEnd"/>
       <w:r>
         <w:rPr>
           <w:rFonts w:ascii="Palatino Linotype" w:hAnsi="Palatino Linotype" w:cs="Consolas"/>
@@ -15726,12 +16154,21 @@
         </w:rPr>
         <w:t xml:space="preserve">Now add a method </w:t>
       </w:r>
+      <w:proofErr w:type="spellStart"/>
       <w:r>
         <w:rPr>
           <w:rFonts w:ascii="Palatino Linotype" w:hAnsi="Palatino Linotype" w:cs="Consolas"/>
           <w:color w:val="000000"/>
         </w:rPr>
-        <w:t xml:space="preserve">ReadFileandProcessTask that will take 2 parameters </w:t>
+        <w:t>ReadFileandProcessTask</w:t>
+      </w:r>
+      <w:proofErr w:type="spellEnd"/>
+      <w:r>
+        <w:rPr>
+          <w:rFonts w:ascii="Palatino Linotype" w:hAnsi="Palatino Linotype" w:cs="Consolas"/>
+          <w:color w:val="000000"/>
+        </w:rPr>
+        <w:t xml:space="preserve"> that will take 2 parameters </w:t>
       </w:r>
     </w:p>
     <w:p>
@@ -15747,12 +16184,21 @@
           <w:color w:val="000000"/>
         </w:rPr>
       </w:pPr>
+      <w:proofErr w:type="spellStart"/>
       <w:r>
         <w:rPr>
           <w:rFonts w:ascii="Palatino Linotype" w:hAnsi="Palatino Linotype" w:cs="Consolas"/>
           <w:color w:val="000000"/>
         </w:rPr>
-        <w:t>filePath as string – This is the path of the file that needs to be loaded</w:t>
+        <w:t>filePath</w:t>
+      </w:r>
+      <w:proofErr w:type="spellEnd"/>
+      <w:r>
+        <w:rPr>
+          <w:rFonts w:ascii="Palatino Linotype" w:hAnsi="Palatino Linotype" w:cs="Consolas"/>
+          <w:color w:val="000000"/>
+        </w:rPr>
+        <w:t xml:space="preserve"> as string – This is the path of the file that needs to be loaded</w:t>
       </w:r>
     </w:p>
     <w:p>
@@ -15768,12 +16214,21 @@
           <w:color w:val="000000"/>
         </w:rPr>
       </w:pPr>
+      <w:proofErr w:type="spellStart"/>
       <w:r>
         <w:rPr>
           <w:rFonts w:ascii="Palatino Linotype" w:hAnsi="Palatino Linotype" w:cs="Consolas"/>
           <w:color w:val="000000"/>
         </w:rPr>
-        <w:t>bonusAmountRule as int- This is a variable that is used in business rules to filter employees list</w:t>
+        <w:t>bonusAmountRule</w:t>
+      </w:r>
+      <w:proofErr w:type="spellEnd"/>
+      <w:r>
+        <w:rPr>
+          <w:rFonts w:ascii="Palatino Linotype" w:hAnsi="Palatino Linotype" w:cs="Consolas"/>
+          <w:color w:val="000000"/>
+        </w:rPr>
+        <w:t xml:space="preserve"> as int- This is a variable that is used in business rules to filter employees list</w:t>
       </w:r>
     </w:p>
     <w:p>
@@ -16904,6 +17359,7 @@
         </w:rPr>
         <w:t xml:space="preserve">a class </w:t>
       </w:r>
+      <w:proofErr w:type="spellStart"/>
       <w:r>
         <w:rPr>
           <w:rFonts w:ascii="Palatino Linotype" w:hAnsi="Palatino Linotype" w:cs="Arial"/>
@@ -16911,12 +17367,29 @@
         </w:rPr>
         <w:t>FileReadEmployeeDataUnitTest</w:t>
       </w:r>
-      <w:r>
-        <w:rPr>
-          <w:rFonts w:ascii="Palatino Linotype" w:hAnsi="Palatino Linotype" w:cs="Arial"/>
-          <w:color w:val="000000"/>
-        </w:rPr>
-        <w:t xml:space="preserve"> to UnitTests project</w:t>
+      <w:proofErr w:type="spellEnd"/>
+      <w:r>
+        <w:rPr>
+          <w:rFonts w:ascii="Palatino Linotype" w:hAnsi="Palatino Linotype" w:cs="Arial"/>
+          <w:color w:val="000000"/>
+        </w:rPr>
+        <w:t xml:space="preserve"> to </w:t>
+      </w:r>
+      <w:proofErr w:type="spellStart"/>
+      <w:r>
+        <w:rPr>
+          <w:rFonts w:ascii="Palatino Linotype" w:hAnsi="Palatino Linotype" w:cs="Arial"/>
+          <w:color w:val="000000"/>
+        </w:rPr>
+        <w:t>UnitTests</w:t>
+      </w:r>
+      <w:proofErr w:type="spellEnd"/>
+      <w:r>
+        <w:rPr>
+          <w:rFonts w:ascii="Palatino Linotype" w:hAnsi="Palatino Linotype" w:cs="Arial"/>
+          <w:color w:val="000000"/>
+        </w:rPr>
+        <w:t xml:space="preserve"> project</w:t>
       </w:r>
       <w:r>
         <w:rPr>
@@ -16985,17 +17458,7 @@
           <w:sz w:val="20"/>
           <w:szCs w:val="20"/>
         </w:rPr>
-        <w:t>GetMockFileData</w:t>
-      </w:r>
-      <w:r>
-        <w:rPr>
-          <w:rFonts w:cstheme="minorHAnsi"/>
-          <w:noProof/>
-          <w:color w:val="000000"/>
-          <w:sz w:val="20"/>
-          <w:szCs w:val="20"/>
-        </w:rPr>
-        <w:t xml:space="preserve"> </w:t>
+        <w:t xml:space="preserve">GetMockFileData </w:t>
       </w:r>
       <w:r>
         <w:rPr>
@@ -17074,6 +17537,7 @@
         </w:rPr>
         <w:t xml:space="preserve">We will follow the pattern used for manipulation in </w:t>
       </w:r>
+      <w:proofErr w:type="spellStart"/>
       <w:r>
         <w:rPr>
           <w:rFonts w:cstheme="minorHAnsi"/>
@@ -17083,6 +17547,7 @@
         </w:rPr>
         <w:t>SerializeEmployeeData</w:t>
       </w:r>
+      <w:proofErr w:type="spellEnd"/>
       <w:r>
         <w:rPr>
           <w:rFonts w:cstheme="minorHAnsi"/>
@@ -17711,56 +18176,9 @@
           <w:noProof/>
           <w:color w:val="000000"/>
         </w:rPr>
-        <w:t xml:space="preserve">create a mock object of file stream and use MemoryStream to load </w:t>
-      </w:r>
-      <w:r>
-        <w:rPr>
-          <w:rFonts w:ascii="Palatino Linotype" w:hAnsi="Palatino Linotype" w:cstheme="minorHAnsi"/>
-          <w:noProof/>
-          <w:color w:val="000000"/>
-        </w:rPr>
-        <w:t xml:space="preserve">mock content </w:t>
-      </w:r>
-      <w:r>
-        <w:rPr>
-          <w:rFonts w:ascii="Palatino Linotype" w:hAnsi="Palatino Linotype" w:cstheme="minorHAnsi"/>
-          <w:noProof/>
-          <w:color w:val="000000"/>
-        </w:rPr>
-        <w:t xml:space="preserve">into stream and return an object of StreamReader that takes this MemoryStream as parameter. Moq library gives a method called Setup which is used to return mock data when any particular method is called i.e. in </w:t>
-      </w:r>
-      <w:r>
-        <w:rPr>
-          <w:rFonts w:ascii="Palatino Linotype" w:hAnsi="Palatino Linotype" w:cstheme="minorHAnsi"/>
-          <w:noProof/>
-          <w:color w:val="000000"/>
-        </w:rPr>
-        <w:t xml:space="preserve">ReadFileandProcessTask </w:t>
-      </w:r>
-      <w:r>
-        <w:rPr>
-          <w:rFonts w:ascii="Palatino Linotype" w:hAnsi="Palatino Linotype" w:cstheme="minorHAnsi"/>
-          <w:noProof/>
-          <w:color w:val="000000"/>
-        </w:rPr>
-        <w:t xml:space="preserve">we want to return mock data from </w:t>
-      </w:r>
-      <w:r>
-        <w:rPr>
-          <w:rFonts w:ascii="Palatino Linotype" w:hAnsi="Palatino Linotype" w:cstheme="minorHAnsi"/>
-          <w:noProof/>
-          <w:color w:val="000000"/>
-        </w:rPr>
-        <w:t>GetMockFileData</w:t>
-      </w:r>
-      <w:r>
-        <w:rPr>
-          <w:rFonts w:ascii="Palatino Linotype" w:hAnsi="Palatino Linotype" w:cstheme="minorHAnsi"/>
-          <w:noProof/>
-          <w:color w:val="000000"/>
-        </w:rPr>
-        <w:t xml:space="preserve"> when StreamReader reads the file and calls methods like </w:t>
-      </w:r>
+        <w:t xml:space="preserve">create a mock object of file stream and use MemoryStream to load mock content into stream and return an object of StreamReader that takes this MemoryStream as parameter. Moq library gives a method called Setup which is used to return mock data when any particular method is called i.e. in ReadFileandProcessTask we want to return mock data from GetMockFileData when StreamReader reads the file and calls methods like </w:t>
+      </w:r>
+      <w:proofErr w:type="spellStart"/>
       <w:r>
         <w:rPr>
           <w:rFonts w:ascii="Palatino Linotype" w:hAnsi="Palatino Linotype" w:cs="Consolas"/>
@@ -17768,6 +18186,7 @@
         </w:rPr>
         <w:t>ReadLine</w:t>
       </w:r>
+      <w:proofErr w:type="spellEnd"/>
       <w:r>
         <w:rPr>
           <w:rFonts w:ascii="Palatino Linotype" w:hAnsi="Palatino Linotype" w:cs="Consolas"/>
@@ -17775,6 +18194,7 @@
         </w:rPr>
         <w:t xml:space="preserve"> and </w:t>
       </w:r>
+      <w:proofErr w:type="spellStart"/>
       <w:r>
         <w:rPr>
           <w:rFonts w:ascii="Palatino Linotype" w:hAnsi="Palatino Linotype" w:cs="Consolas"/>
@@ -17782,6 +18202,7 @@
         </w:rPr>
         <w:t>EndOfStream</w:t>
       </w:r>
+      <w:proofErr w:type="spellEnd"/>
       <w:r>
         <w:rPr>
           <w:rFonts w:ascii="Palatino Linotype" w:hAnsi="Palatino Linotype" w:cs="Consolas"/>
@@ -17812,23 +18233,7 @@
           <w:noProof/>
           <w:color w:val="000000"/>
         </w:rPr>
-        <w:t xml:space="preserve">Once this is done we will call the </w:t>
-      </w:r>
-      <w:r>
-        <w:rPr>
-          <w:rFonts w:ascii="Palatino Linotype" w:hAnsi="Palatino Linotype" w:cstheme="minorHAnsi"/>
-          <w:noProof/>
-          <w:color w:val="000000"/>
-        </w:rPr>
-        <w:t>ReadFileandProcessTask</w:t>
-      </w:r>
-      <w:r>
-        <w:rPr>
-          <w:rFonts w:ascii="Palatino Linotype" w:hAnsi="Palatino Linotype" w:cstheme="minorHAnsi"/>
-          <w:noProof/>
-          <w:color w:val="000000"/>
-        </w:rPr>
-        <w:t xml:space="preserve"> followed by asserts, with this code for unit test will look like below</w:t>
+        <w:t>Once this is done we will call the ReadFileandProcessTask followed by asserts, with this code for unit test will look like below</w:t>
       </w:r>
     </w:p>
     <w:p>
@@ -18687,15 +19092,7 @@
           <w:noProof/>
           <w:color w:val="000000"/>
         </w:rPr>
-        <w:t>ReadFileandProcessTask</w:t>
-      </w:r>
-      <w:r>
-        <w:rPr>
-          <w:rFonts w:ascii="Palatino Linotype" w:hAnsi="Palatino Linotype" w:cstheme="minorHAnsi"/>
-          <w:noProof/>
-          <w:color w:val="000000"/>
-        </w:rPr>
-        <w:t>. With this our unit test would look like below</w:t>
+        <w:t>ReadFileandProcessTask. With this our unit test would look like below</w:t>
       </w:r>
     </w:p>
     <w:p>
@@ -20389,15 +20786,562 @@
         </w:rPr>
         <w:t>So in this section we primarily covered on the things that needs to be taken care while unit testing parallel methods and went through small real time scenario and wrote u nit tests for it.</w:t>
       </w:r>
+    </w:p>
+    <w:p>
+      <w:pPr>
+        <w:rPr>
+          <w:rFonts w:ascii="Palatino Linotype" w:hAnsi="Palatino Linotype" w:cs="Arial"/>
+          <w:b/>
+          <w:bCs/>
+          <w:color w:val="000000"/>
+          <w:sz w:val="28"/>
+          <w:szCs w:val="28"/>
+        </w:rPr>
+      </w:pPr>
+      <w:r>
+        <w:rPr>
+          <w:rFonts w:ascii="Palatino Linotype" w:hAnsi="Palatino Linotype" w:cs="Arial"/>
+          <w:b/>
+          <w:bCs/>
+          <w:color w:val="000000"/>
+          <w:sz w:val="28"/>
+          <w:szCs w:val="28"/>
+        </w:rPr>
+        <w:t>Unit test async Void methods</w:t>
+      </w:r>
+    </w:p>
+    <w:p>
+      <w:pPr>
+        <w:rPr>
+          <w:rFonts w:ascii="Palatino Linotype" w:hAnsi="Palatino Linotype" w:cs="Arial"/>
+          <w:color w:val="000000"/>
+        </w:rPr>
+      </w:pPr>
+      <w:r>
+        <w:rPr>
+          <w:rFonts w:ascii="Palatino Linotype" w:hAnsi="Palatino Linotype" w:cs="Arial"/>
+          <w:color w:val="000000"/>
+        </w:rPr>
+        <w:t xml:space="preserve">There is no better way to test async void method because it’s incorrect to write method with signature async void. As discussed in earlier chapter any method with signature </w:t>
+      </w:r>
+      <w:proofErr w:type="spellStart"/>
+      <w:r>
+        <w:rPr>
+          <w:rFonts w:ascii="Palatino Linotype" w:hAnsi="Palatino Linotype" w:cs="Arial"/>
+          <w:color w:val="000000"/>
+        </w:rPr>
+        <w:t>asnyc</w:t>
+      </w:r>
+      <w:proofErr w:type="spellEnd"/>
+      <w:r>
+        <w:rPr>
+          <w:rFonts w:ascii="Palatino Linotype" w:hAnsi="Palatino Linotype" w:cs="Arial"/>
+          <w:color w:val="000000"/>
+        </w:rPr>
+        <w:t xml:space="preserve"> void </w:t>
+      </w:r>
+      <w:r>
+        <w:rPr>
+          <w:rFonts w:ascii="Palatino Linotype" w:hAnsi="Palatino Linotype" w:cs="Arial"/>
+          <w:color w:val="000000"/>
+        </w:rPr>
+        <w:t>will run into below two problems</w:t>
+      </w:r>
+    </w:p>
+    <w:p>
+      <w:pPr>
+        <w:pStyle w:val="ListParagraph"/>
+        <w:numPr>
+          <w:ilvl w:val="0"/>
+          <w:numId w:val="10"/>
+        </w:numPr>
+        <w:rPr>
+          <w:rFonts w:ascii="Palatino Linotype" w:hAnsi="Palatino Linotype" w:cs="Arial"/>
+          <w:color w:val="000000"/>
+        </w:rPr>
+      </w:pPr>
+      <w:r>
+        <w:rPr>
+          <w:rFonts w:ascii="Palatino Linotype" w:hAnsi="Palatino Linotype" w:cs="Arial"/>
+          <w:color w:val="000000"/>
+        </w:rPr>
+        <w:t>D</w:t>
+      </w:r>
+      <w:r>
+        <w:rPr>
+          <w:rFonts w:ascii="Palatino Linotype" w:hAnsi="Palatino Linotype" w:cs="Arial"/>
+          <w:color w:val="000000"/>
+        </w:rPr>
+        <w:t>o not handle exceptions correctly and can lead to crashing the process</w:t>
+      </w:r>
+    </w:p>
+    <w:p>
+      <w:pPr>
+        <w:pStyle w:val="ListParagraph"/>
+        <w:numPr>
+          <w:ilvl w:val="0"/>
+          <w:numId w:val="10"/>
+        </w:numPr>
+        <w:rPr>
+          <w:rFonts w:ascii="Palatino Linotype" w:hAnsi="Palatino Linotype" w:cs="Arial"/>
+          <w:color w:val="000000"/>
+        </w:rPr>
+      </w:pPr>
+      <w:r>
+        <w:rPr>
+          <w:rFonts w:ascii="Palatino Linotype" w:hAnsi="Palatino Linotype" w:cs="Arial"/>
+          <w:color w:val="000000"/>
+        </w:rPr>
+        <w:t>Cannot be unit tested</w:t>
+      </w:r>
+    </w:p>
+    <w:p>
+      <w:pPr>
+        <w:rPr>
+          <w:rFonts w:ascii="Palatino Linotype" w:hAnsi="Palatino Linotype" w:cs="Arial"/>
+          <w:color w:val="000000"/>
+        </w:rPr>
+      </w:pPr>
+      <w:r>
+        <w:rPr>
+          <w:rFonts w:ascii="Palatino Linotype" w:hAnsi="Palatino Linotype" w:cs="Arial"/>
+          <w:color w:val="000000"/>
+        </w:rPr>
+        <w:t>So</w:t>
+      </w:r>
+      <w:r>
+        <w:rPr>
+          <w:rFonts w:ascii="Palatino Linotype" w:hAnsi="Palatino Linotype" w:cs="Arial"/>
+          <w:color w:val="000000"/>
+        </w:rPr>
+        <w:t>,</w:t>
+      </w:r>
+      <w:r>
+        <w:rPr>
+          <w:rFonts w:ascii="Palatino Linotype" w:hAnsi="Palatino Linotype" w:cs="Arial"/>
+          <w:color w:val="000000"/>
+        </w:rPr>
+        <w:t xml:space="preserve"> the recommendations would be to change all methods with signature async void to async Task as that solves both the problems mentioned above. For event handlers there are ways like using callbacks to unit test the code.</w:t>
+      </w:r>
+    </w:p>
+    <w:p>
+      <w:pPr>
+        <w:rPr>
+          <w:rFonts w:ascii="Palatino Linotype" w:hAnsi="Palatino Linotype" w:cs="Arial"/>
+          <w:b/>
+          <w:bCs/>
+          <w:color w:val="000000"/>
+          <w:sz w:val="28"/>
+          <w:szCs w:val="28"/>
+        </w:rPr>
+      </w:pPr>
+      <w:r>
+        <w:rPr>
+          <w:rFonts w:ascii="Palatino Linotype" w:hAnsi="Palatino Linotype" w:cs="Arial"/>
+          <w:b/>
+          <w:bCs/>
+          <w:color w:val="000000"/>
+          <w:sz w:val="28"/>
+          <w:szCs w:val="28"/>
+        </w:rPr>
+        <w:t>Summary</w:t>
+      </w:r>
+    </w:p>
+    <w:p>
+      <w:pPr>
+        <w:rPr>
+          <w:rFonts w:ascii="Palatino Linotype" w:hAnsi="Palatino Linotype" w:cs="Arial"/>
+          <w:color w:val="000000"/>
+        </w:rPr>
+      </w:pPr>
+      <w:r>
+        <w:rPr>
+          <w:rFonts w:ascii="Palatino Linotype" w:hAnsi="Palatino Linotype" w:cs="Arial"/>
+          <w:color w:val="000000"/>
+        </w:rPr>
+        <w:t xml:space="preserve">Writing unit tests is one of the important </w:t>
+      </w:r>
+      <w:r>
+        <w:rPr>
+          <w:rFonts w:ascii="Palatino Linotype" w:hAnsi="Palatino Linotype" w:cs="Arial"/>
+          <w:color w:val="000000"/>
+        </w:rPr>
+        <w:t>aspects</w:t>
+      </w:r>
+      <w:r>
+        <w:rPr>
+          <w:rFonts w:ascii="Palatino Linotype" w:hAnsi="Palatino Linotype" w:cs="Arial"/>
+          <w:color w:val="000000"/>
+        </w:rPr>
+        <w:t xml:space="preserve"> of </w:t>
+      </w:r>
+      <w:r>
+        <w:rPr>
+          <w:rFonts w:ascii="Palatino Linotype" w:hAnsi="Palatino Linotype" w:cs="Arial"/>
+          <w:color w:val="000000"/>
+        </w:rPr>
+        <w:t>application development</w:t>
+      </w:r>
+      <w:r>
+        <w:rPr>
+          <w:rFonts w:ascii="Palatino Linotype" w:hAnsi="Palatino Linotype" w:cs="Arial"/>
+          <w:color w:val="000000"/>
+        </w:rPr>
+        <w:t xml:space="preserve"> as it helps in maintainability</w:t>
+      </w:r>
+      <w:r>
+        <w:rPr>
+          <w:rFonts w:ascii="Palatino Linotype" w:hAnsi="Palatino Linotype" w:cs="Arial"/>
+          <w:color w:val="000000"/>
+        </w:rPr>
+        <w:t xml:space="preserve">, </w:t>
+      </w:r>
+      <w:r>
+        <w:rPr>
+          <w:rFonts w:ascii="Palatino Linotype" w:hAnsi="Palatino Linotype" w:cs="Arial"/>
+          <w:color w:val="000000"/>
+        </w:rPr>
+        <w:t>encourages loosely coupled design</w:t>
+      </w:r>
+      <w:r>
+        <w:rPr>
+          <w:rFonts w:ascii="Palatino Linotype" w:hAnsi="Palatino Linotype" w:cs="Arial"/>
+          <w:color w:val="000000"/>
+        </w:rPr>
+        <w:t>, helps in extending existing features without breaking existing functionality and many more advantages.</w:t>
+      </w:r>
+    </w:p>
+    <w:p>
+      <w:pPr>
+        <w:rPr>
+          <w:rFonts w:ascii="Palatino Linotype" w:hAnsi="Palatino Linotype" w:cs="Arial"/>
+          <w:color w:val="000000"/>
+        </w:rPr>
+      </w:pPr>
+      <w:r>
+        <w:rPr>
+          <w:rFonts w:ascii="Palatino Linotype" w:hAnsi="Palatino Linotype" w:cs="Arial"/>
+          <w:color w:val="000000"/>
+        </w:rPr>
+        <w:t>As we have seen in this chapter writing unit tests for asynchronous/parallel methods is not much different than writing unit tests for synchronous methods it’s recommended to write unit tests and make it a mandatory step in your application development</w:t>
+      </w:r>
+      <w:r>
+        <w:rPr>
+          <w:rFonts w:ascii="Palatino Linotype" w:hAnsi="Palatino Linotype" w:cs="Arial"/>
+          <w:color w:val="000000"/>
+        </w:rPr>
+        <w:t>.</w:t>
+      </w:r>
+    </w:p>
+    <w:p>
+      <w:pPr>
+        <w:rPr>
+          <w:rFonts w:ascii="Palatino Linotype" w:hAnsi="Palatino Linotype" w:cs="Arial"/>
+          <w:color w:val="000000"/>
+        </w:rPr>
+      </w:pPr>
+      <w:r>
+        <w:rPr>
+          <w:rFonts w:ascii="Palatino Linotype" w:hAnsi="Palatino Linotype" w:cs="Arial"/>
+          <w:color w:val="000000"/>
+        </w:rPr>
+        <w:t>In this chapter</w:t>
+      </w:r>
+    </w:p>
+    <w:p>
+      <w:pPr>
+        <w:pStyle w:val="ListParagraph"/>
+        <w:numPr>
+          <w:ilvl w:val="0"/>
+          <w:numId w:val="11"/>
+        </w:numPr>
+        <w:rPr>
+          <w:rFonts w:ascii="Palatino Linotype" w:hAnsi="Palatino Linotype" w:cs="Arial"/>
+          <w:color w:val="000000"/>
+        </w:rPr>
+      </w:pPr>
+      <w:r>
+        <w:rPr>
+          <w:rFonts w:ascii="Palatino Linotype" w:hAnsi="Palatino Linotype" w:cs="Arial"/>
+          <w:color w:val="000000"/>
+        </w:rPr>
+        <w:t>We covered the benefits unit tests, various frameworks available for unit tests</w:t>
+      </w:r>
+    </w:p>
+    <w:p>
+      <w:pPr>
+        <w:pStyle w:val="ListParagraph"/>
+        <w:numPr>
+          <w:ilvl w:val="0"/>
+          <w:numId w:val="11"/>
+        </w:numPr>
+        <w:rPr>
+          <w:rFonts w:ascii="Palatino Linotype" w:hAnsi="Palatino Linotype" w:cs="Arial"/>
+          <w:color w:val="000000"/>
+        </w:rPr>
+      </w:pPr>
+      <w:r>
+        <w:rPr>
+          <w:rFonts w:ascii="Palatino Linotype" w:hAnsi="Palatino Linotype" w:cs="Arial"/>
+          <w:color w:val="000000"/>
+        </w:rPr>
+        <w:lastRenderedPageBreak/>
+        <w:t>How to write unit tests for asynchronous methods, write unit tests for both positive and exception handling scenarios using XUnit</w:t>
+      </w:r>
+    </w:p>
+    <w:p>
+      <w:pPr>
+        <w:pStyle w:val="ListParagraph"/>
+        <w:numPr>
+          <w:ilvl w:val="0"/>
+          <w:numId w:val="11"/>
+        </w:numPr>
+        <w:rPr>
+          <w:rFonts w:ascii="Palatino Linotype" w:hAnsi="Palatino Linotype" w:cs="Arial"/>
+          <w:color w:val="000000"/>
+        </w:rPr>
+      </w:pPr>
+      <w:r>
+        <w:rPr>
+          <w:rFonts w:ascii="Palatino Linotype" w:hAnsi="Palatino Linotype" w:cs="Arial"/>
+          <w:color w:val="000000"/>
+        </w:rPr>
+        <w:t>How to write unit tests for parallel methods, write unit tests for both positive and exception handling scenarios using XUnit</w:t>
+      </w:r>
+    </w:p>
+    <w:p>
+      <w:pPr>
+        <w:pStyle w:val="ListParagraph"/>
+        <w:numPr>
+          <w:ilvl w:val="0"/>
+          <w:numId w:val="11"/>
+        </w:numPr>
+        <w:rPr>
+          <w:rFonts w:ascii="Palatino Linotype" w:hAnsi="Palatino Linotype" w:cs="Arial"/>
+          <w:color w:val="000000"/>
+        </w:rPr>
+      </w:pPr>
+      <w:r>
+        <w:rPr>
+          <w:rFonts w:ascii="Palatino Linotype" w:hAnsi="Palatino Linotype" w:cs="Arial"/>
+          <w:color w:val="000000"/>
+        </w:rPr>
+        <w:t xml:space="preserve">How to mock data using </w:t>
+      </w:r>
+      <w:proofErr w:type="spellStart"/>
+      <w:r>
+        <w:rPr>
+          <w:rFonts w:ascii="Palatino Linotype" w:hAnsi="Palatino Linotype" w:cs="Arial"/>
+          <w:color w:val="000000"/>
+        </w:rPr>
+        <w:t>Moq</w:t>
+      </w:r>
+      <w:proofErr w:type="spellEnd"/>
+    </w:p>
+    <w:p>
+      <w:pPr>
+        <w:pStyle w:val="ListParagraph"/>
+        <w:numPr>
+          <w:ilvl w:val="0"/>
+          <w:numId w:val="11"/>
+        </w:numPr>
+        <w:rPr>
+          <w:rFonts w:ascii="Palatino Linotype" w:hAnsi="Palatino Linotype" w:cs="Arial"/>
+          <w:color w:val="000000"/>
+        </w:rPr>
+      </w:pPr>
+      <w:r>
+        <w:rPr>
+          <w:rFonts w:ascii="Palatino Linotype" w:hAnsi="Palatino Linotype" w:cs="Arial"/>
+          <w:color w:val="000000"/>
+        </w:rPr>
+        <w:t>Why to avoid asyn void</w:t>
+      </w:r>
+    </w:p>
+    <w:p>
+      <w:pPr>
+        <w:rPr>
+          <w:rFonts w:ascii="Palatino Linotype" w:hAnsi="Palatino Linotype" w:cs="Arial"/>
+          <w:color w:val="000000"/>
+        </w:rPr>
+      </w:pPr>
+      <w:r>
+        <w:rPr>
+          <w:rFonts w:ascii="Palatino Linotype" w:hAnsi="Palatino Linotype" w:cs="Arial"/>
+          <w:color w:val="000000"/>
+        </w:rPr>
+        <w:t>By end of this chapter Test explorer in Visual Studio should look like below</w:t>
+      </w:r>
+    </w:p>
+    <w:p>
+      <w:pPr>
+        <w:rPr>
+          <w:rFonts w:ascii="Palatino Linotype" w:hAnsi="Palatino Linotype" w:cs="Arial"/>
+          <w:color w:val="000000"/>
+        </w:rPr>
+      </w:pPr>
+    </w:p>
+    <w:p>
+      <w:pPr>
+        <w:rPr>
+          <w:rFonts w:ascii="Palatino Linotype" w:hAnsi="Palatino Linotype" w:cs="Arial"/>
+          <w:color w:val="000000"/>
+        </w:rPr>
+      </w:pPr>
+      <w:r>
+        <w:rPr>
+          <w:noProof/>
+        </w:rPr>
+        <w:drawing>
+          <wp:inline distT="0" distB="0" distL="0" distR="0" wp14:anchorId="0F2533B6" wp14:editId="13CE66C0">
+            <wp:extent cx="4810125" cy="4552950"/>
+            <wp:effectExtent l="0" t="0" r="9525" b="0"/>
+            <wp:docPr id="9" name="Picture 9"/>
+            <wp:cNvGraphicFramePr>
+              <a:graphicFrameLocks xmlns:a="http://schemas.openxmlformats.org/drawingml/2006/main" noChangeAspect="1"/>
+            </wp:cNvGraphicFramePr>
+            <a:graphic xmlns:a="http://schemas.openxmlformats.org/drawingml/2006/main">
+              <a:graphicData uri="http://schemas.openxmlformats.org/drawingml/2006/picture">
+                <pic:pic xmlns:pic="http://schemas.openxmlformats.org/drawingml/2006/picture">
+                  <pic:nvPicPr>
+                    <pic:cNvPr id="1" name=""/>
+                    <pic:cNvPicPr/>
+                  </pic:nvPicPr>
+                  <pic:blipFill>
+                    <a:blip r:embed="rId17"/>
+                    <a:stretch>
+                      <a:fillRect/>
+                    </a:stretch>
+                  </pic:blipFill>
+                  <pic:spPr>
+                    <a:xfrm>
+                      <a:off x="0" y="0"/>
+                      <a:ext cx="4810125" cy="4552950"/>
+                    </a:xfrm>
+                    <a:prstGeom prst="rect">
+                      <a:avLst/>
+                    </a:prstGeom>
+                  </pic:spPr>
+                </pic:pic>
+              </a:graphicData>
+            </a:graphic>
+          </wp:inline>
+        </w:drawing>
+      </w:r>
       <w:bookmarkStart w:id="0" w:name="_GoBack"/>
       <w:bookmarkEnd w:id="0"/>
     </w:p>
     <w:p>
       <w:pPr>
         <w:rPr>
-          <w:rFonts w:ascii="Palatino Linotype" w:hAnsi="Palatino Linotype" w:cs="Arial"/>
+          <w:rFonts w:ascii="Palatino Linotype" w:hAnsi="Palatino Linotype" w:cstheme="minorHAnsi"/>
           <w:b/>
           <w:bCs/>
+          <w:noProof/>
+          <w:color w:val="000000"/>
+        </w:rPr>
+      </w:pPr>
+      <w:r>
+        <w:rPr>
+          <w:rFonts w:ascii="Palatino Linotype" w:hAnsi="Palatino Linotype" w:cstheme="minorHAnsi"/>
+          <w:b/>
+          <w:bCs/>
+          <w:noProof/>
+          <w:color w:val="000000"/>
+        </w:rPr>
+        <w:t>Figure 8.</w:t>
+      </w:r>
+      <w:r>
+        <w:rPr>
+          <w:rFonts w:ascii="Palatino Linotype" w:hAnsi="Palatino Linotype" w:cstheme="minorHAnsi"/>
+          <w:b/>
+          <w:bCs/>
+          <w:noProof/>
+          <w:color w:val="000000"/>
+        </w:rPr>
+        <w:t>1</w:t>
+      </w:r>
+      <w:r>
+        <w:rPr>
+          <w:rFonts w:ascii="Palatino Linotype" w:hAnsi="Palatino Linotype" w:cstheme="minorHAnsi"/>
+          <w:b/>
+          <w:bCs/>
+          <w:noProof/>
+          <w:color w:val="000000"/>
+        </w:rPr>
+        <w:t>1</w:t>
+      </w:r>
+      <w:r>
+        <w:rPr>
+          <w:rFonts w:ascii="Palatino Linotype" w:hAnsi="Palatino Linotype" w:cstheme="minorHAnsi"/>
+          <w:b/>
+          <w:bCs/>
+          <w:noProof/>
+          <w:color w:val="000000"/>
+        </w:rPr>
+        <w:t xml:space="preserve"> – </w:t>
+      </w:r>
+      <w:r>
+        <w:rPr>
+          <w:rFonts w:ascii="Palatino Linotype" w:hAnsi="Palatino Linotype" w:cstheme="minorHAnsi"/>
+          <w:b/>
+          <w:bCs/>
+          <w:noProof/>
+          <w:color w:val="000000"/>
+        </w:rPr>
+        <w:t>VS Test explorer listing all unit tests</w:t>
+      </w:r>
+    </w:p>
+    <w:p>
+      <w:pPr>
+        <w:rPr>
+          <w:rFonts w:ascii="Palatino Linotype" w:hAnsi="Palatino Linotype" w:cs="Arial"/>
+          <w:color w:val="000000"/>
+        </w:rPr>
+      </w:pPr>
+      <w:r>
+        <w:rPr>
+          <w:rFonts w:ascii="Palatino Linotype" w:hAnsi="Palatino Linotype" w:cs="Arial"/>
+          <w:color w:val="000000"/>
+        </w:rPr>
+        <w:t>With the maturity in unit testing framework and the support for asynchronous methods developers can use samples in this chapter and write more robust unit tests.</w:t>
+      </w:r>
+    </w:p>
+    <w:p>
+      <w:pPr>
+        <w:rPr>
+          <w:rFonts w:ascii="Palatino Linotype" w:hAnsi="Palatino Linotype" w:cs="Arial"/>
+          <w:color w:val="000000"/>
+        </w:rPr>
+      </w:pPr>
+      <w:r>
+        <w:rPr>
+          <w:rFonts w:ascii="Palatino Linotype" w:hAnsi="Palatino Linotype" w:cs="Arial"/>
+          <w:color w:val="000000"/>
+        </w:rPr>
+        <w:t xml:space="preserve">In next chapter we will see </w:t>
+      </w:r>
+      <w:r>
+        <w:rPr>
+          <w:rFonts w:ascii="Palatino Linotype" w:hAnsi="Palatino Linotype" w:cs="Arial"/>
+          <w:color w:val="000000"/>
+        </w:rPr>
+        <w:t>tools and diagnostics in Visual Studio IDE to debug and troubleshoot issues in concurrent executions/ parallel programming and multithreaded programs</w:t>
+      </w:r>
+      <w:r>
+        <w:rPr>
+          <w:rFonts w:ascii="Palatino Linotype" w:hAnsi="Palatino Linotype" w:cs="Arial"/>
+          <w:color w:val="000000"/>
+        </w:rPr>
+        <w:t>.</w:t>
+      </w:r>
+    </w:p>
+    <w:p>
+      <w:pPr>
+        <w:rPr>
+          <w:rFonts w:ascii="Palatino Linotype" w:hAnsi="Palatino Linotype" w:cs="Arial"/>
+          <w:b/>
+          <w:bCs/>
           <w:color w:val="000000"/>
           <w:sz w:val="28"/>
           <w:szCs w:val="28"/>
@@ -20412,52 +21356,7 @@
           <w:sz w:val="28"/>
           <w:szCs w:val="28"/>
         </w:rPr>
-        <w:t>Unit test async Void methods</w:t>
-      </w:r>
-    </w:p>
-    <w:p>
-      <w:pPr>
-        <w:rPr>
-          <w:rFonts w:ascii="Palatino Linotype" w:hAnsi="Palatino Linotype" w:cs="Arial"/>
-          <w:b/>
-          <w:bCs/>
-          <w:color w:val="000000"/>
-          <w:sz w:val="28"/>
-          <w:szCs w:val="28"/>
-        </w:rPr>
-      </w:pPr>
-      <w:r>
-        <w:rPr>
-          <w:rFonts w:ascii="Palatino Linotype" w:hAnsi="Palatino Linotype" w:cs="Arial"/>
-          <w:b/>
-          <w:bCs/>
-          <w:color w:val="000000"/>
-          <w:sz w:val="28"/>
-          <w:szCs w:val="28"/>
-        </w:rPr>
-        <w:t>Summary</w:t>
-      </w:r>
-    </w:p>
-    <w:p>
-      <w:pPr>
-        <w:rPr>
-          <w:rFonts w:ascii="Palatino Linotype" w:hAnsi="Palatino Linotype" w:cs="Arial"/>
-          <w:b/>
-          <w:bCs/>
-          <w:color w:val="000000"/>
-          <w:sz w:val="28"/>
-          <w:szCs w:val="28"/>
-        </w:rPr>
-      </w:pPr>
-      <w:r>
-        <w:rPr>
-          <w:rFonts w:ascii="Palatino Linotype" w:hAnsi="Palatino Linotype" w:cs="Arial"/>
-          <w:b/>
-          <w:bCs/>
-          <w:color w:val="000000"/>
-          <w:sz w:val="28"/>
-          <w:szCs w:val="28"/>
-        </w:rPr>
+        <w:lastRenderedPageBreak/>
         <w:t>Exercise</w:t>
       </w:r>
     </w:p>
@@ -20486,7 +21385,88 @@
           <w:rFonts w:ascii="Palatino Linotype" w:hAnsi="Palatino Linotype" w:cs="Arial"/>
           <w:color w:val="000000"/>
         </w:rPr>
-        <w:t xml:space="preserve"> ? Does it always fail or works same way, if yes why ?</w:t>
+        <w:t xml:space="preserve"> ? Does it always fail or works same way, if yes why</w:t>
+      </w:r>
+      <w:r>
+        <w:rPr>
+          <w:rFonts w:ascii="Palatino Linotype" w:hAnsi="Palatino Linotype" w:cs="Arial"/>
+          <w:color w:val="000000"/>
+        </w:rPr>
+        <w:t xml:space="preserve"> ?</w:t>
+      </w:r>
+    </w:p>
+    <w:p>
+      <w:pPr>
+        <w:pStyle w:val="ListParagraph"/>
+        <w:numPr>
+          <w:ilvl w:val="0"/>
+          <w:numId w:val="7"/>
+        </w:numPr>
+        <w:rPr>
+          <w:rFonts w:ascii="Palatino Linotype" w:hAnsi="Palatino Linotype" w:cstheme="minorHAnsi"/>
+          <w:noProof/>
+          <w:color w:val="000000"/>
+        </w:rPr>
+      </w:pPr>
+      <w:r>
+        <w:rPr>
+          <w:rFonts w:ascii="Palatino Linotype" w:hAnsi="Palatino Linotype" w:cstheme="minorHAnsi"/>
+          <w:noProof/>
+          <w:color w:val="000000"/>
+        </w:rPr>
+        <w:t>What is difference between MSTest, XUnit, NUnit.</w:t>
+      </w:r>
+    </w:p>
+    <w:p>
+      <w:pPr>
+        <w:pStyle w:val="ListParagraph"/>
+        <w:numPr>
+          <w:ilvl w:val="0"/>
+          <w:numId w:val="7"/>
+        </w:numPr>
+        <w:rPr>
+          <w:rFonts w:ascii="Palatino Linotype" w:hAnsi="Palatino Linotype" w:cstheme="minorHAnsi"/>
+          <w:noProof/>
+          <w:color w:val="000000"/>
+        </w:rPr>
+      </w:pPr>
+      <w:r>
+        <w:rPr>
+          <w:rFonts w:ascii="Palatino Linotype" w:hAnsi="Palatino Linotype" w:cstheme="minorHAnsi"/>
+          <w:noProof/>
+          <w:color w:val="000000"/>
+        </w:rPr>
+        <w:t>Rewrite exception handling example using MSTest and NUnit</w:t>
+      </w:r>
+      <w:r>
+        <w:rPr>
+          <w:rFonts w:ascii="Palatino Linotype" w:hAnsi="Palatino Linotype" w:cstheme="minorHAnsi"/>
+          <w:noProof/>
+          <w:color w:val="000000"/>
+        </w:rPr>
+        <w:t>.</w:t>
+      </w:r>
+    </w:p>
+    <w:p>
+      <w:pPr>
+        <w:pStyle w:val="ListParagraph"/>
+        <w:numPr>
+          <w:ilvl w:val="0"/>
+          <w:numId w:val="7"/>
+        </w:numPr>
+        <w:rPr>
+          <w:rFonts w:ascii="Palatino Linotype" w:hAnsi="Palatino Linotype" w:cstheme="minorHAnsi"/>
+          <w:noProof/>
+          <w:color w:val="000000"/>
+        </w:rPr>
+      </w:pPr>
+      <w:r>
+        <w:rPr>
+          <w:rFonts w:ascii="Palatino Linotype" w:hAnsi="Palatino Linotype" w:cstheme="minorHAnsi"/>
+          <w:noProof/>
+          <w:color w:val="000000"/>
+        </w:rPr>
+        <w:t>Write a unit test with Mock data for a web API that has asynchronous methods</w:t>
       </w:r>
       <w:r>
         <w:rPr>
@@ -20495,6 +21475,36 @@
           <w:color w:val="000000"/>
         </w:rPr>
         <w:t xml:space="preserve"> </w:t>
+      </w:r>
+      <w:r>
+        <w:rPr>
+          <w:rFonts w:ascii="Palatino Linotype" w:hAnsi="Palatino Linotype" w:cstheme="minorHAnsi"/>
+          <w:noProof/>
+          <w:color w:val="000000"/>
+        </w:rPr>
+        <w:t>.</w:t>
+      </w:r>
+    </w:p>
+    <w:p>
+      <w:pPr>
+        <w:pStyle w:val="ListParagraph"/>
+        <w:numPr>
+          <w:ilvl w:val="0"/>
+          <w:numId w:val="7"/>
+        </w:numPr>
+        <w:rPr>
+          <w:rFonts w:ascii="Palatino Linotype" w:hAnsi="Palatino Linotype" w:cstheme="minorHAnsi"/>
+          <w:noProof/>
+          <w:color w:val="000000"/>
+        </w:rPr>
+      </w:pPr>
+      <w:r>
+        <w:rPr>
+          <w:rFonts w:ascii="Palatino Linotype" w:hAnsi="Palatino Linotype" w:cstheme="minorHAnsi"/>
+          <w:noProof/>
+          <w:color w:val="000000"/>
+        </w:rPr>
+        <w:t>Write unit test for event handler that has async void signature.</w:t>
       </w:r>
     </w:p>
     <w:sectPr>
@@ -21103,6 +22113,119 @@
     </w:lvl>
   </w:abstractNum>
   <w:abstractNum w:abstractNumId="6" w15:restartNumberingAfterBreak="0">
+    <w:nsid w:val="4661290B"/>
+    <w:multiLevelType w:val="hybridMultilevel"/>
+    <w:tmpl w:val="72AE0F26"/>
+    <w:lvl w:ilvl="0" w:tplc="04090001">
+      <w:start w:val="1"/>
+      <w:numFmt w:val="bullet"/>
+      <w:lvlText w:val=""/>
+      <w:lvlJc w:val="left"/>
+      <w:pPr>
+        <w:ind w:left="720" w:hanging="360"/>
+      </w:pPr>
+      <w:rPr>
+        <w:rFonts w:ascii="Symbol" w:hAnsi="Symbol" w:hint="default"/>
+      </w:rPr>
+    </w:lvl>
+    <w:lvl w:ilvl="1" w:tplc="04090003" w:tentative="1">
+      <w:start w:val="1"/>
+      <w:numFmt w:val="bullet"/>
+      <w:lvlText w:val="o"/>
+      <w:lvlJc w:val="left"/>
+      <w:pPr>
+        <w:ind w:left="1440" w:hanging="360"/>
+      </w:pPr>
+      <w:rPr>
+        <w:rFonts w:ascii="Courier New" w:hAnsi="Courier New" w:cs="Courier New" w:hint="default"/>
+      </w:rPr>
+    </w:lvl>
+    <w:lvl w:ilvl="2" w:tplc="04090005" w:tentative="1">
+      <w:start w:val="1"/>
+      <w:numFmt w:val="bullet"/>
+      <w:lvlText w:val=""/>
+      <w:lvlJc w:val="left"/>
+      <w:pPr>
+        <w:ind w:left="2160" w:hanging="360"/>
+      </w:pPr>
+      <w:rPr>
+        <w:rFonts w:ascii="Wingdings" w:hAnsi="Wingdings" w:hint="default"/>
+      </w:rPr>
+    </w:lvl>
+    <w:lvl w:ilvl="3" w:tplc="04090001" w:tentative="1">
+      <w:start w:val="1"/>
+      <w:numFmt w:val="bullet"/>
+      <w:lvlText w:val=""/>
+      <w:lvlJc w:val="left"/>
+      <w:pPr>
+        <w:ind w:left="2880" w:hanging="360"/>
+      </w:pPr>
+      <w:rPr>
+        <w:rFonts w:ascii="Symbol" w:hAnsi="Symbol" w:hint="default"/>
+      </w:rPr>
+    </w:lvl>
+    <w:lvl w:ilvl="4" w:tplc="04090003" w:tentative="1">
+      <w:start w:val="1"/>
+      <w:numFmt w:val="bullet"/>
+      <w:lvlText w:val="o"/>
+      <w:lvlJc w:val="left"/>
+      <w:pPr>
+        <w:ind w:left="3600" w:hanging="360"/>
+      </w:pPr>
+      <w:rPr>
+        <w:rFonts w:ascii="Courier New" w:hAnsi="Courier New" w:cs="Courier New" w:hint="default"/>
+      </w:rPr>
+    </w:lvl>
+    <w:lvl w:ilvl="5" w:tplc="04090005" w:tentative="1">
+      <w:start w:val="1"/>
+      <w:numFmt w:val="bullet"/>
+      <w:lvlText w:val=""/>
+      <w:lvlJc w:val="left"/>
+      <w:pPr>
+        <w:ind w:left="4320" w:hanging="360"/>
+      </w:pPr>
+      <w:rPr>
+        <w:rFonts w:ascii="Wingdings" w:hAnsi="Wingdings" w:hint="default"/>
+      </w:rPr>
+    </w:lvl>
+    <w:lvl w:ilvl="6" w:tplc="04090001" w:tentative="1">
+      <w:start w:val="1"/>
+      <w:numFmt w:val="bullet"/>
+      <w:lvlText w:val=""/>
+      <w:lvlJc w:val="left"/>
+      <w:pPr>
+        <w:ind w:left="5040" w:hanging="360"/>
+      </w:pPr>
+      <w:rPr>
+        <w:rFonts w:ascii="Symbol" w:hAnsi="Symbol" w:hint="default"/>
+      </w:rPr>
+    </w:lvl>
+    <w:lvl w:ilvl="7" w:tplc="04090003" w:tentative="1">
+      <w:start w:val="1"/>
+      <w:numFmt w:val="bullet"/>
+      <w:lvlText w:val="o"/>
+      <w:lvlJc w:val="left"/>
+      <w:pPr>
+        <w:ind w:left="5760" w:hanging="360"/>
+      </w:pPr>
+      <w:rPr>
+        <w:rFonts w:ascii="Courier New" w:hAnsi="Courier New" w:cs="Courier New" w:hint="default"/>
+      </w:rPr>
+    </w:lvl>
+    <w:lvl w:ilvl="8" w:tplc="04090005" w:tentative="1">
+      <w:start w:val="1"/>
+      <w:numFmt w:val="bullet"/>
+      <w:lvlText w:val=""/>
+      <w:lvlJc w:val="left"/>
+      <w:pPr>
+        <w:ind w:left="6480" w:hanging="360"/>
+      </w:pPr>
+      <w:rPr>
+        <w:rFonts w:ascii="Wingdings" w:hAnsi="Wingdings" w:hint="default"/>
+      </w:rPr>
+    </w:lvl>
+  </w:abstractNum>
+  <w:abstractNum w:abstractNumId="7" w15:restartNumberingAfterBreak="0">
     <w:nsid w:val="4BE719D1"/>
     <w:multiLevelType w:val="hybridMultilevel"/>
     <w:tmpl w:val="45AC3E4E"/>
@@ -21188,7 +22311,7 @@
       </w:pPr>
     </w:lvl>
   </w:abstractNum>
-  <w:abstractNum w:abstractNumId="7" w15:restartNumberingAfterBreak="0">
+  <w:abstractNum w:abstractNumId="8" w15:restartNumberingAfterBreak="0">
     <w:nsid w:val="4E6671E2"/>
     <w:multiLevelType w:val="hybridMultilevel"/>
     <w:tmpl w:val="F77AC5E8"/>
@@ -21303,7 +22426,7 @@
       </w:rPr>
     </w:lvl>
   </w:abstractNum>
-  <w:abstractNum w:abstractNumId="8" w15:restartNumberingAfterBreak="0">
+  <w:abstractNum w:abstractNumId="9" w15:restartNumberingAfterBreak="0">
     <w:nsid w:val="74441D9C"/>
     <w:multiLevelType w:val="hybridMultilevel"/>
     <w:tmpl w:val="677EC8EC"/>
@@ -21389,14 +22512,127 @@
       </w:pPr>
     </w:lvl>
   </w:abstractNum>
+  <w:abstractNum w:abstractNumId="10" w15:restartNumberingAfterBreak="0">
+    <w:nsid w:val="7E9B502D"/>
+    <w:multiLevelType w:val="hybridMultilevel"/>
+    <w:tmpl w:val="0BDE84FE"/>
+    <w:lvl w:ilvl="0" w:tplc="04090001">
+      <w:start w:val="1"/>
+      <w:numFmt w:val="bullet"/>
+      <w:lvlText w:val=""/>
+      <w:lvlJc w:val="left"/>
+      <w:pPr>
+        <w:ind w:left="720" w:hanging="360"/>
+      </w:pPr>
+      <w:rPr>
+        <w:rFonts w:ascii="Symbol" w:hAnsi="Symbol" w:hint="default"/>
+      </w:rPr>
+    </w:lvl>
+    <w:lvl w:ilvl="1" w:tplc="04090003" w:tentative="1">
+      <w:start w:val="1"/>
+      <w:numFmt w:val="bullet"/>
+      <w:lvlText w:val="o"/>
+      <w:lvlJc w:val="left"/>
+      <w:pPr>
+        <w:ind w:left="1440" w:hanging="360"/>
+      </w:pPr>
+      <w:rPr>
+        <w:rFonts w:ascii="Courier New" w:hAnsi="Courier New" w:cs="Courier New" w:hint="default"/>
+      </w:rPr>
+    </w:lvl>
+    <w:lvl w:ilvl="2" w:tplc="04090005" w:tentative="1">
+      <w:start w:val="1"/>
+      <w:numFmt w:val="bullet"/>
+      <w:lvlText w:val=""/>
+      <w:lvlJc w:val="left"/>
+      <w:pPr>
+        <w:ind w:left="2160" w:hanging="360"/>
+      </w:pPr>
+      <w:rPr>
+        <w:rFonts w:ascii="Wingdings" w:hAnsi="Wingdings" w:hint="default"/>
+      </w:rPr>
+    </w:lvl>
+    <w:lvl w:ilvl="3" w:tplc="04090001" w:tentative="1">
+      <w:start w:val="1"/>
+      <w:numFmt w:val="bullet"/>
+      <w:lvlText w:val=""/>
+      <w:lvlJc w:val="left"/>
+      <w:pPr>
+        <w:ind w:left="2880" w:hanging="360"/>
+      </w:pPr>
+      <w:rPr>
+        <w:rFonts w:ascii="Symbol" w:hAnsi="Symbol" w:hint="default"/>
+      </w:rPr>
+    </w:lvl>
+    <w:lvl w:ilvl="4" w:tplc="04090003" w:tentative="1">
+      <w:start w:val="1"/>
+      <w:numFmt w:val="bullet"/>
+      <w:lvlText w:val="o"/>
+      <w:lvlJc w:val="left"/>
+      <w:pPr>
+        <w:ind w:left="3600" w:hanging="360"/>
+      </w:pPr>
+      <w:rPr>
+        <w:rFonts w:ascii="Courier New" w:hAnsi="Courier New" w:cs="Courier New" w:hint="default"/>
+      </w:rPr>
+    </w:lvl>
+    <w:lvl w:ilvl="5" w:tplc="04090005" w:tentative="1">
+      <w:start w:val="1"/>
+      <w:numFmt w:val="bullet"/>
+      <w:lvlText w:val=""/>
+      <w:lvlJc w:val="left"/>
+      <w:pPr>
+        <w:ind w:left="4320" w:hanging="360"/>
+      </w:pPr>
+      <w:rPr>
+        <w:rFonts w:ascii="Wingdings" w:hAnsi="Wingdings" w:hint="default"/>
+      </w:rPr>
+    </w:lvl>
+    <w:lvl w:ilvl="6" w:tplc="04090001" w:tentative="1">
+      <w:start w:val="1"/>
+      <w:numFmt w:val="bullet"/>
+      <w:lvlText w:val=""/>
+      <w:lvlJc w:val="left"/>
+      <w:pPr>
+        <w:ind w:left="5040" w:hanging="360"/>
+      </w:pPr>
+      <w:rPr>
+        <w:rFonts w:ascii="Symbol" w:hAnsi="Symbol" w:hint="default"/>
+      </w:rPr>
+    </w:lvl>
+    <w:lvl w:ilvl="7" w:tplc="04090003" w:tentative="1">
+      <w:start w:val="1"/>
+      <w:numFmt w:val="bullet"/>
+      <w:lvlText w:val="o"/>
+      <w:lvlJc w:val="left"/>
+      <w:pPr>
+        <w:ind w:left="5760" w:hanging="360"/>
+      </w:pPr>
+      <w:rPr>
+        <w:rFonts w:ascii="Courier New" w:hAnsi="Courier New" w:cs="Courier New" w:hint="default"/>
+      </w:rPr>
+    </w:lvl>
+    <w:lvl w:ilvl="8" w:tplc="04090005" w:tentative="1">
+      <w:start w:val="1"/>
+      <w:numFmt w:val="bullet"/>
+      <w:lvlText w:val=""/>
+      <w:lvlJc w:val="left"/>
+      <w:pPr>
+        <w:ind w:left="6480" w:hanging="360"/>
+      </w:pPr>
+      <w:rPr>
+        <w:rFonts w:ascii="Wingdings" w:hAnsi="Wingdings" w:hint="default"/>
+      </w:rPr>
+    </w:lvl>
+  </w:abstractNum>
   <w:num w:numId="1">
-    <w:abstractNumId w:val="7"/>
+    <w:abstractNumId w:val="8"/>
   </w:num>
   <w:num w:numId="2">
     <w:abstractNumId w:val="2"/>
   </w:num>
   <w:num w:numId="3">
-    <w:abstractNumId w:val="8"/>
+    <w:abstractNumId w:val="9"/>
   </w:num>
   <w:num w:numId="4">
     <w:abstractNumId w:val="5"/>
@@ -21408,13 +22644,19 @@
     <w:abstractNumId w:val="4"/>
   </w:num>
   <w:num w:numId="7">
-    <w:abstractNumId w:val="6"/>
+    <w:abstractNumId w:val="7"/>
   </w:num>
   <w:num w:numId="8">
     <w:abstractNumId w:val="3"/>
   </w:num>
   <w:num w:numId="9">
     <w:abstractNumId w:val="1"/>
+  </w:num>
+  <w:num w:numId="10">
+    <w:abstractNumId w:val="6"/>
+  </w:num>
+  <w:num w:numId="11">
+    <w:abstractNumId w:val="10"/>
   </w:num>
 </w:numbering>
 </file>
@@ -21882,6 +23124,36 @@
       <w:color w:val="808080"/>
     </w:rPr>
   </w:style>
+  <w:style w:type="paragraph" w:styleId="BalloonText">
+    <w:name w:val="Balloon Text"/>
+    <w:basedOn w:val="Normal"/>
+    <w:link w:val="BalloonTextChar"/>
+    <w:uiPriority w:val="99"/>
+    <w:semiHidden/>
+    <w:unhideWhenUsed/>
+    <w:rsid w:val="00223A19"/>
+    <w:pPr>
+      <w:spacing w:after="0" w:line="240" w:lineRule="auto"/>
+    </w:pPr>
+    <w:rPr>
+      <w:rFonts w:ascii="Segoe UI" w:hAnsi="Segoe UI" w:cs="Segoe UI"/>
+      <w:sz w:val="18"/>
+      <w:szCs w:val="18"/>
+    </w:rPr>
+  </w:style>
+  <w:style w:type="character" w:customStyle="1" w:styleId="BalloonTextChar">
+    <w:name w:val="Balloon Text Char"/>
+    <w:basedOn w:val="DefaultParagraphFont"/>
+    <w:link w:val="BalloonText"/>
+    <w:uiPriority w:val="99"/>
+    <w:semiHidden/>
+    <w:rsid w:val="00223A19"/>
+    <w:rPr>
+      <w:rFonts w:ascii="Segoe UI" w:hAnsi="Segoe UI" w:cs="Segoe UI"/>
+      <w:sz w:val="18"/>
+      <w:szCs w:val="18"/>
+    </w:rPr>
+  </w:style>
 </w:styles>
 </file>
 

</xml_diff>